<commit_message>
Add info about isolates;
</commit_message>
<xml_diff>
--- a/flutter_abstract.docx
+++ b/flutter_abstract.docx
@@ -5,11 +5,11 @@
     <w:p>
       <w:pPr>
         <w:pStyle w:val="Заголовок"/>
-        <w:bidi w:val="0"/>
-      </w:pPr>
-      <w:r>
-        <w:rPr>
-          <w:rtl w:val="0"/>
+      </w:pPr>
+      <w:r>
+        <w:rPr>
+          <w:rtl w:val="0"/>
+          <w:lang w:val="en-US"/>
         </w:rPr>
         <w:t xml:space="preserve">Flutter </w:t>
       </w:r>
@@ -23,18 +23,17 @@
     </w:p>
     <w:p>
       <w:pPr>
-        <w:pStyle w:val="Основной текст"/>
-        <w:bidi w:val="0"/>
+        <w:pStyle w:val="Основной текст A"/>
       </w:pPr>
     </w:p>
     <w:p>
       <w:pPr>
         <w:pStyle w:val="Рубрика"/>
-        <w:bidi w:val="0"/>
-      </w:pPr>
-      <w:r>
-        <w:rPr>
-          <w:rtl w:val="0"/>
+      </w:pPr>
+      <w:r>
+        <w:rPr>
+          <w:rtl w:val="0"/>
+          <w:lang w:val="en-US"/>
         </w:rPr>
         <w:t>Default flutter state management</w:t>
       </w:r>
@@ -42,22 +41,22 @@
         <w:drawing xmlns:a="http://schemas.openxmlformats.org/drawingml/2006/main">
           <wp:anchor distT="152400" distB="152400" distL="152400" distR="152400" simplePos="0" relativeHeight="251659264" behindDoc="0" locked="0" layoutInCell="1" allowOverlap="1">
             <wp:simplePos x="0" y="0"/>
-            <wp:positionH relativeFrom="margin">
-              <wp:posOffset>-6349</wp:posOffset>
+            <wp:positionH relativeFrom="page">
+              <wp:posOffset>713740</wp:posOffset>
             </wp:positionH>
             <wp:positionV relativeFrom="line">
               <wp:posOffset>380585</wp:posOffset>
             </wp:positionV>
-            <wp:extent cx="6120057" cy="3548437"/>
+            <wp:extent cx="6120058" cy="3548437"/>
             <wp:effectExtent l="0" t="0" r="0" b="0"/>
             <wp:wrapTopAndBottom distT="152400" distB="152400"/>
-            <wp:docPr id="1073741825" name="officeArt object"/>
+            <wp:docPr id="1073741825" name="officeArt object" descr="000129.png"/>
             <wp:cNvGraphicFramePr/>
             <a:graphic xmlns:a="http://schemas.openxmlformats.org/drawingml/2006/main">
               <a:graphicData uri="http://schemas.openxmlformats.org/drawingml/2006/picture">
                 <pic:pic xmlns:pic="http://schemas.openxmlformats.org/drawingml/2006/picture">
                   <pic:nvPicPr>
-                    <pic:cNvPr id="1073741825" name="000129.png"/>
+                    <pic:cNvPr id="1073741825" name="000129.png" descr="000129.png"/>
                     <pic:cNvPicPr>
                       <a:picLocks noChangeAspect="1"/>
                     </pic:cNvPicPr>
@@ -73,7 +72,7 @@
                   <pic:spPr>
                     <a:xfrm>
                       <a:off x="0" y="0"/>
-                      <a:ext cx="6120057" cy="3548437"/>
+                      <a:ext cx="6120058" cy="3548437"/>
                     </a:xfrm>
                     <a:prstGeom prst="rect">
                       <a:avLst/>
@@ -93,8 +92,7 @@
     </w:p>
     <w:p>
       <w:pPr>
-        <w:pStyle w:val="Основной текст"/>
-        <w:bidi w:val="0"/>
+        <w:pStyle w:val="Основной текст A"/>
       </w:pPr>
       <w:r>
         <w:rPr>
@@ -110,11 +108,11 @@
     <w:p>
       <w:pPr>
         <w:pStyle w:val="Рубрика"/>
-        <w:bidi w:val="0"/>
-      </w:pPr>
-      <w:r>
-        <w:rPr>
-          <w:rtl w:val="0"/>
+      </w:pPr>
+      <w:r>
+        <w:rPr>
+          <w:rtl w:val="0"/>
+          <w:lang w:val="en-US"/>
         </w:rPr>
         <w:t>Flutter BLoC</w:t>
       </w:r>
@@ -122,8 +120,8 @@
         <w:drawing xmlns:a="http://schemas.openxmlformats.org/drawingml/2006/main">
           <wp:anchor distT="152400" distB="152400" distL="152400" distR="152400" simplePos="0" relativeHeight="251660288" behindDoc="0" locked="0" layoutInCell="1" allowOverlap="1">
             <wp:simplePos x="0" y="0"/>
-            <wp:positionH relativeFrom="margin">
-              <wp:posOffset>316874</wp:posOffset>
+            <wp:positionH relativeFrom="page">
+              <wp:posOffset>1036964</wp:posOffset>
             </wp:positionH>
             <wp:positionV relativeFrom="line">
               <wp:posOffset>345440</wp:posOffset>
@@ -131,13 +129,13 @@
             <wp:extent cx="5473607" cy="4816774"/>
             <wp:effectExtent l="0" t="0" r="0" b="0"/>
             <wp:wrapTopAndBottom distT="152400" distB="152400"/>
-            <wp:docPr id="1073741826" name="officeArt object"/>
+            <wp:docPr id="1073741826" name="officeArt object" descr="bloc_flow.png"/>
             <wp:cNvGraphicFramePr/>
             <a:graphic xmlns:a="http://schemas.openxmlformats.org/drawingml/2006/main">
               <a:graphicData uri="http://schemas.openxmlformats.org/drawingml/2006/picture">
                 <pic:pic xmlns:pic="http://schemas.openxmlformats.org/drawingml/2006/picture">
                   <pic:nvPicPr>
-                    <pic:cNvPr id="1073741826" name="bloc_flow.png"/>
+                    <pic:cNvPr id="1073741826" name="bloc_flow.png" descr="bloc_flow.png"/>
                     <pic:cNvPicPr>
                       <a:picLocks noChangeAspect="1"/>
                     </pic:cNvPicPr>
@@ -173,138 +171,29 @@
     </w:p>
     <w:p>
       <w:pPr>
-        <w:pStyle w:val="Основной текст"/>
-        <w:bidi w:val="0"/>
-      </w:pPr>
-    </w:p>
-    <w:p>
-      <w:pPr>
-        <w:pStyle w:val="Основной текст"/>
-        <w:bidi w:val="0"/>
-      </w:pPr>
-    </w:p>
-    <w:p>
-      <w:pPr>
-        <w:pStyle w:val="Основной текст"/>
-        <w:bidi w:val="0"/>
-      </w:pPr>
-    </w:p>
-    <w:p>
-      <w:pPr>
-        <w:pStyle w:val="Основной текст"/>
-        <w:bidi w:val="0"/>
-      </w:pPr>
-    </w:p>
-    <w:p>
-      <w:pPr>
-        <w:pStyle w:val="Основной текст"/>
-        <w:bidi w:val="0"/>
-      </w:pPr>
-    </w:p>
-    <w:p>
-      <w:pPr>
-        <w:pStyle w:val="Основной текст"/>
-        <w:bidi w:val="0"/>
-      </w:pPr>
-    </w:p>
-    <w:p>
-      <w:pPr>
-        <w:pStyle w:val="Основной текст"/>
-        <w:bidi w:val="0"/>
-      </w:pPr>
-    </w:p>
-    <w:p>
-      <w:pPr>
-        <w:pStyle w:val="Основной текст"/>
-        <w:bidi w:val="0"/>
-      </w:pPr>
-    </w:p>
-    <w:p>
-      <w:pPr>
-        <w:pStyle w:val="Основной текст"/>
-        <w:bidi w:val="0"/>
-      </w:pPr>
-    </w:p>
-    <w:p>
-      <w:pPr>
-        <w:pStyle w:val="Основной текст"/>
-        <w:bidi w:val="0"/>
-      </w:pPr>
-    </w:p>
-    <w:p>
-      <w:pPr>
-        <w:pStyle w:val="Основной текст"/>
-        <w:bidi w:val="0"/>
-      </w:pPr>
-    </w:p>
-    <w:p>
-      <w:pPr>
-        <w:pStyle w:val="Основной текст"/>
-        <w:bidi w:val="0"/>
-      </w:pPr>
-    </w:p>
-    <w:p>
-      <w:pPr>
-        <w:pStyle w:val="Основной текст"/>
-        <w:bidi w:val="0"/>
-      </w:pPr>
-    </w:p>
-    <w:p>
-      <w:pPr>
-        <w:pStyle w:val="Основной текст"/>
-        <w:bidi w:val="0"/>
-      </w:pPr>
-    </w:p>
-    <w:p>
-      <w:pPr>
-        <w:pStyle w:val="Основной текст"/>
-        <w:bidi w:val="0"/>
-      </w:pPr>
-    </w:p>
-    <w:p>
-      <w:pPr>
-        <w:pStyle w:val="Основной текст"/>
-        <w:bidi w:val="0"/>
-      </w:pPr>
-    </w:p>
-    <w:p>
-      <w:pPr>
-        <w:pStyle w:val="Основной текст"/>
-        <w:bidi w:val="0"/>
-      </w:pPr>
-      <w:r>
-        <w:rPr>
-          <w:rFonts w:ascii="Arial Unicode MS" w:cs="Arial Unicode MS" w:hAnsi="Arial Unicode MS" w:eastAsia="Arial Unicode MS"/>
-          <w:b w:val="0"/>
-          <w:bCs w:val="0"/>
-          <w:i w:val="0"/>
-          <w:iCs w:val="0"/>
-        </w:rPr>
-        <w:br w:type="page"/>
-      </w:r>
+        <w:pStyle w:val="Основной текст A"/>
+      </w:pPr>
+    </w:p>
+    <w:p>
+      <w:pPr>
+        <w:pStyle w:val="Основной текст A"/>
+      </w:pPr>
     </w:p>
     <w:p>
       <w:pPr>
         <w:pStyle w:val="Рубрика"/>
-        <w:bidi w:val="0"/>
-      </w:pPr>
-      <w:r>
-        <w:rPr>
-          <w:rtl w:val="0"/>
-        </w:rPr>
-        <w:t>Flutter clean architecture</w:t>
-      </w:r>
+      </w:pPr>
       <w:r>
         <w:drawing xmlns:a="http://schemas.openxmlformats.org/drawingml/2006/main">
-          <wp:anchor distT="152400" distB="152400" distL="152400" distR="152400" simplePos="0" relativeHeight="251661312" behindDoc="0" locked="0" layoutInCell="1" allowOverlap="1">
+          <wp:anchor distT="152400" distB="152400" distL="152400" distR="152400" simplePos="0" relativeHeight="251662336" behindDoc="0" locked="0" layoutInCell="1" allowOverlap="1">
             <wp:simplePos x="0" y="0"/>
-            <wp:positionH relativeFrom="margin">
-              <wp:posOffset>647206</wp:posOffset>
+            <wp:positionH relativeFrom="page">
+              <wp:posOffset>720090</wp:posOffset>
             </wp:positionH>
-            <wp:positionV relativeFrom="line">
-              <wp:posOffset>299883</wp:posOffset>
+            <wp:positionV relativeFrom="page">
+              <wp:posOffset>7101786</wp:posOffset>
             </wp:positionV>
-            <wp:extent cx="4812944" cy="6120057"/>
+            <wp:extent cx="6116321" cy="3154734"/>
             <wp:effectExtent l="0" t="0" r="0" b="0"/>
             <wp:wrapTopAndBottom distT="152400" distB="152400"/>
             <wp:docPr id="1073741827" name="officeArt object"/>
@@ -313,7 +202,7 @@
               <a:graphicData uri="http://schemas.openxmlformats.org/drawingml/2006/picture">
                 <pic:pic xmlns:pic="http://schemas.openxmlformats.org/drawingml/2006/picture">
                   <pic:nvPicPr>
-                    <pic:cNvPr id="1073741827" name="0*zUtZYiJ1bDTugOYY.png"/>
+                    <pic:cNvPr id="1073741827" name="pasted-image.tiff"/>
                     <pic:cNvPicPr>
                       <a:picLocks noChangeAspect="1"/>
                     </pic:cNvPicPr>
@@ -329,7 +218,7 @@
                   <pic:spPr>
                     <a:xfrm>
                       <a:off x="0" y="0"/>
-                      <a:ext cx="4812944" cy="6120057"/>
+                      <a:ext cx="6116321" cy="3154734"/>
                     </a:xfrm>
                     <a:prstGeom prst="rect">
                       <a:avLst/>
@@ -346,12 +235,1325 @@
           </wp:anchor>
         </w:drawing>
       </w:r>
-      <w:r/>
+      <w:r>
+        <w:rPr>
+          <w:rtl w:val="0"/>
+        </w:rPr>
+        <w:t>Flutter Redux</w:t>
+      </w:r>
+    </w:p>
+    <w:p>
+      <w:pPr>
+        <w:pStyle w:val="Основной текст A"/>
+      </w:pPr>
+    </w:p>
+    <w:p>
+      <w:pPr>
+        <w:pStyle w:val="Рубрика"/>
+      </w:pPr>
+      <w:r>
+        <w:rPr>
+          <w:rtl w:val="0"/>
+          <w:lang w:val="en-US"/>
+        </w:rPr>
+        <w:t>Flutter clean architecture</w:t>
+      </w:r>
+      <w:r>
+        <w:drawing xmlns:a="http://schemas.openxmlformats.org/drawingml/2006/main">
+          <wp:anchor distT="152400" distB="152400" distL="152400" distR="152400" simplePos="0" relativeHeight="251661312" behindDoc="0" locked="0" layoutInCell="1" allowOverlap="1">
+            <wp:simplePos x="0" y="0"/>
+            <wp:positionH relativeFrom="page">
+              <wp:posOffset>1365427</wp:posOffset>
+            </wp:positionH>
+            <wp:positionV relativeFrom="line">
+              <wp:posOffset>304962</wp:posOffset>
+            </wp:positionV>
+            <wp:extent cx="4812944" cy="6120058"/>
+            <wp:effectExtent l="0" t="0" r="0" b="0"/>
+            <wp:wrapTopAndBottom distT="152400" distB="152400"/>
+            <wp:docPr id="1073741828" name="officeArt object" descr="0*zUtZYiJ1bDTugOYY.png"/>
+            <wp:cNvGraphicFramePr/>
+            <a:graphic xmlns:a="http://schemas.openxmlformats.org/drawingml/2006/main">
+              <a:graphicData uri="http://schemas.openxmlformats.org/drawingml/2006/picture">
+                <pic:pic xmlns:pic="http://schemas.openxmlformats.org/drawingml/2006/picture">
+                  <pic:nvPicPr>
+                    <pic:cNvPr id="1073741828" name="0*zUtZYiJ1bDTugOYY.png" descr="0*zUtZYiJ1bDTugOYY.png"/>
+                    <pic:cNvPicPr>
+                      <a:picLocks noChangeAspect="1"/>
+                    </pic:cNvPicPr>
+                  </pic:nvPicPr>
+                  <pic:blipFill>
+                    <a:blip r:embed="rId7">
+                      <a:extLst/>
+                    </a:blip>
+                    <a:stretch>
+                      <a:fillRect/>
+                    </a:stretch>
+                  </pic:blipFill>
+                  <pic:spPr>
+                    <a:xfrm>
+                      <a:off x="0" y="0"/>
+                      <a:ext cx="4812944" cy="6120058"/>
+                    </a:xfrm>
+                    <a:prstGeom prst="rect">
+                      <a:avLst/>
+                    </a:prstGeom>
+                    <a:ln w="12700" cap="flat">
+                      <a:noFill/>
+                      <a:miter lim="400000"/>
+                    </a:ln>
+                    <a:effectLst/>
+                  </pic:spPr>
+                </pic:pic>
+              </a:graphicData>
+            </a:graphic>
+          </wp:anchor>
+        </w:drawing>
+      </w:r>
+    </w:p>
+    <w:p>
+      <w:pPr>
+        <w:pStyle w:val="По умолчанию"/>
+        <w:spacing w:before="0" w:line="240" w:lineRule="auto"/>
+        <w:rPr>
+          <w:outline w:val="0"/>
+          <w:color w:val="232629"/>
+          <w:sz w:val="30"/>
+          <w:szCs w:val="30"/>
+          <w:u w:color="232629"/>
+          <w:shd w:val="clear" w:color="auto" w:fill="ffffff"/>
+          <w14:textFill>
+            <w14:solidFill>
+              <w14:srgbClr w14:val="232629"/>
+            </w14:solidFill>
+          </w14:textFill>
+        </w:rPr>
+      </w:pPr>
+    </w:p>
+    <w:p>
+      <w:pPr>
+        <w:pStyle w:val="По умолчанию"/>
+        <w:spacing w:before="0" w:line="240" w:lineRule="auto"/>
+        <w:rPr>
+          <w:outline w:val="0"/>
+          <w:color w:val="232629"/>
+          <w:sz w:val="30"/>
+          <w:szCs w:val="30"/>
+          <w:u w:color="232629"/>
+          <w:shd w:val="clear" w:color="auto" w:fill="ffffff"/>
+          <w14:textFill>
+            <w14:solidFill>
+              <w14:srgbClr w14:val="232629"/>
+            </w14:solidFill>
+          </w14:textFill>
+        </w:rPr>
+      </w:pPr>
+    </w:p>
+    <w:p>
+      <w:pPr>
+        <w:pStyle w:val="Рубрика"/>
+      </w:pPr>
+      <w:r>
+        <w:rPr>
+          <w:rtl w:val="0"/>
+          <w:lang w:val="en-US"/>
+        </w:rPr>
+        <w:t>Packages and plugins</w:t>
+      </w:r>
+    </w:p>
+    <w:p>
+      <w:pPr>
+        <w:pStyle w:val="Основной текст A"/>
+      </w:pPr>
+    </w:p>
+    <w:p>
+      <w:pPr>
+        <w:pStyle w:val="Основной текст B"/>
+      </w:pPr>
+      <w:r>
+        <w:rPr>
+          <w:rtl w:val="0"/>
+          <w:lang w:val="en-US"/>
+        </w:rPr>
+        <w:t>A "package" contains only Dart code.</w:t>
+      </w:r>
+    </w:p>
+    <w:p>
+      <w:pPr>
+        <w:pStyle w:val="Основной текст B"/>
+      </w:pPr>
+      <w:r>
+        <w:rPr>
+          <w:rtl w:val="0"/>
+          <w:lang w:val="en-US"/>
+        </w:rPr>
+        <w:t>A "plugin" contains both Dart and Native code (kotlin/js/swift/...)</w:t>
+      </w:r>
+      <w:r>
+        <w:br w:type="textWrapping"/>
+      </w:r>
+    </w:p>
+    <w:p>
+      <w:pPr>
+        <w:pStyle w:val="Основной текст B"/>
+      </w:pPr>
+      <w:r>
+        <w:rPr>
+          <w:rtl w:val="0"/>
+          <w:lang w:val="en-US"/>
+        </w:rPr>
+        <w:t>Need to know animation</w:t>
+      </w:r>
+      <w:r>
+        <w:br w:type="textWrapping"/>
+      </w:r>
+    </w:p>
+    <w:p>
+      <w:pPr>
+        <w:pStyle w:val="Основной текст B"/>
+      </w:pPr>
+      <w:r>
+        <w:rPr>
+          <w:rtl w:val="0"/>
+          <w:lang w:val="en-US"/>
+        </w:rPr>
+        <w:t>Const in class</w:t>
+      </w:r>
+    </w:p>
+    <w:p>
+      <w:pPr>
+        <w:pStyle w:val="Основной текст B"/>
+      </w:pPr>
+    </w:p>
+    <w:p>
+      <w:pPr>
+        <w:pStyle w:val="Основной текст B"/>
+      </w:pPr>
+      <w:r>
+        <w:rPr>
+          <w:rtl w:val="0"/>
+          <w:lang w:val="en-US"/>
+        </w:rPr>
+        <w:t xml:space="preserve">@immutable - </w:t>
+      </w:r>
+      <w:r>
+        <w:rPr>
+          <w:rtl w:val="0"/>
+          <w:lang w:val="ru-RU"/>
+        </w:rPr>
+        <w:t>документация</w:t>
+      </w:r>
+    </w:p>
+    <w:p>
+      <w:pPr>
+        <w:pStyle w:val="Основной текст B"/>
+      </w:pPr>
+    </w:p>
+    <w:p>
+      <w:pPr>
+        <w:pStyle w:val="Рубрика 2"/>
+        <w:bidi w:val="0"/>
+      </w:pPr>
+      <w:r>
+        <w:rPr>
+          <w:rtl w:val="0"/>
+          <w:lang w:val="en-US"/>
+        </w:rPr>
+        <w:t>Isolate</w:t>
+      </w:r>
+    </w:p>
+    <w:p>
+      <w:pPr>
+        <w:pStyle w:val="Основной текст"/>
+        <w:rPr>
+          <w:rFonts w:ascii="Menlo Regular" w:cs="Menlo Regular" w:hAnsi="Menlo Regular" w:eastAsia="Menlo Regular"/>
+          <w:shd w:val="clear" w:color="auto" w:fill="f9f9f9"/>
+        </w:rPr>
+      </w:pPr>
+      <w:r>
+        <w:rPr>
+          <w:rFonts w:ascii="Menlo Regular" w:hAnsi="Menlo Regular"/>
+          <w:shd w:val="clear" w:color="auto" w:fill="f9f9f9"/>
+          <w:rtl w:val="0"/>
+        </w:rPr>
+        <w:t>Dart</w:t>
+      </w:r>
+      <w:r>
+        <w:rPr>
+          <w:rtl w:val="0"/>
+          <w:lang w:val="ru-RU"/>
+        </w:rPr>
+        <w:t xml:space="preserve"> — однопоточный а </w:t>
+      </w:r>
+      <w:r>
+        <w:rPr>
+          <w:rFonts w:ascii="Menlo Regular" w:hAnsi="Menlo Regular"/>
+          <w:shd w:val="clear" w:color="auto" w:fill="f9f9f9"/>
+          <w:rtl w:val="0"/>
+          <w:lang w:val="de-DE"/>
+        </w:rPr>
+        <w:t>Flutter</w:t>
+      </w:r>
+      <w:r>
+        <w:rPr>
+          <w:rtl w:val="0"/>
+          <w:lang w:val="ru-RU"/>
+        </w:rPr>
+        <w:t xml:space="preserve"> использует </w:t>
+      </w:r>
+      <w:r>
+        <w:rPr>
+          <w:rFonts w:ascii="Menlo Regular" w:hAnsi="Menlo Regular"/>
+          <w:shd w:val="clear" w:color="auto" w:fill="f9f9f9"/>
+          <w:rtl w:val="0"/>
+        </w:rPr>
+        <w:t>Dart</w:t>
+      </w:r>
+    </w:p>
+    <w:p>
+      <w:pPr>
+        <w:pStyle w:val="Основной текст"/>
+        <w:rPr>
+          <w:rFonts w:ascii="Menlo Regular" w:cs="Menlo Regular" w:hAnsi="Menlo Regular" w:eastAsia="Menlo Regular"/>
+          <w:shd w:val="clear" w:color="auto" w:fill="f9f9f9"/>
+        </w:rPr>
+      </w:pPr>
+    </w:p>
+    <w:p>
+      <w:pPr>
+        <w:pStyle w:val="Основной текст"/>
+      </w:pPr>
+      <w:r>
+        <w:rPr>
+          <w:b w:val="1"/>
+          <w:bCs w:val="1"/>
+          <w:outline w:val="0"/>
+          <w:color w:val="8859a7"/>
+          <w:rtl w:val="0"/>
+          <w14:textFill>
+            <w14:solidFill>
+              <w14:srgbClr w14:val="8959A8"/>
+            </w14:solidFill>
+          </w14:textFill>
+        </w:rPr>
+        <w:t>void</w:t>
+      </w:r>
+      <w:r>
+        <w:rPr>
+          <w:rtl w:val="0"/>
+        </w:rPr>
+        <w:t xml:space="preserve"> eventLoop(){</w:t>
+      </w:r>
+    </w:p>
+    <w:p>
+      <w:pPr>
+        <w:pStyle w:val="Основной текст"/>
+      </w:pPr>
+      <w:r>
+        <w:rPr>
+          <w:rtl w:val="0"/>
+        </w:rPr>
+        <w:t xml:space="preserve">    </w:t>
+      </w:r>
+      <w:r>
+        <w:rPr>
+          <w:b w:val="1"/>
+          <w:bCs w:val="1"/>
+          <w:outline w:val="0"/>
+          <w:color w:val="8859a7"/>
+          <w:rtl w:val="0"/>
+          <w:lang w:val="en-US"/>
+          <w14:textFill>
+            <w14:solidFill>
+              <w14:srgbClr w14:val="8959A8"/>
+            </w14:solidFill>
+          </w14:textFill>
+        </w:rPr>
+        <w:t>while</w:t>
+      </w:r>
+      <w:r>
+        <w:rPr>
+          <w:rtl w:val="0"/>
+        </w:rPr>
+        <w:t xml:space="preserve"> (microTaskQueue.isNotEmpty){</w:t>
+      </w:r>
+    </w:p>
+    <w:p>
+      <w:pPr>
+        <w:pStyle w:val="Основной текст"/>
+      </w:pPr>
+      <w:r>
+        <w:rPr>
+          <w:rtl w:val="0"/>
+          <w:lang w:val="de-DE"/>
+        </w:rPr>
+        <w:t xml:space="preserve">        fetchFirstMicroTaskFromQueue();</w:t>
+      </w:r>
+    </w:p>
+    <w:p>
+      <w:pPr>
+        <w:pStyle w:val="Основной текст"/>
+      </w:pPr>
+      <w:r>
+        <w:rPr>
+          <w:rtl w:val="0"/>
+        </w:rPr>
+        <w:t xml:space="preserve">        executeThisMicroTask();</w:t>
+      </w:r>
+    </w:p>
+    <w:p>
+      <w:pPr>
+        <w:pStyle w:val="Основной текст"/>
+      </w:pPr>
+      <w:r>
+        <w:rPr>
+          <w:rtl w:val="0"/>
+        </w:rPr>
+        <w:t xml:space="preserve">        </w:t>
+      </w:r>
+      <w:r>
+        <w:rPr>
+          <w:b w:val="1"/>
+          <w:bCs w:val="1"/>
+          <w:outline w:val="0"/>
+          <w:color w:val="8859a7"/>
+          <w:rtl w:val="0"/>
+          <w:lang w:val="en-US"/>
+          <w14:textFill>
+            <w14:solidFill>
+              <w14:srgbClr w14:val="8959A8"/>
+            </w14:solidFill>
+          </w14:textFill>
+        </w:rPr>
+        <w:t>return</w:t>
+      </w:r>
+      <w:r>
+        <w:rPr>
+          <w:rtl w:val="0"/>
+        </w:rPr>
+        <w:t>;</w:t>
+      </w:r>
+    </w:p>
+    <w:p>
+      <w:pPr>
+        <w:pStyle w:val="Основной текст"/>
+      </w:pPr>
+      <w:r>
+        <w:rPr>
+          <w:rtl w:val="0"/>
+        </w:rPr>
+        <w:t xml:space="preserve">    }</w:t>
+      </w:r>
+    </w:p>
+    <w:p>
+      <w:pPr>
+        <w:pStyle w:val="Основной текст"/>
+      </w:pPr>
+    </w:p>
+    <w:p>
+      <w:pPr>
+        <w:pStyle w:val="Основной текст"/>
+      </w:pPr>
+      <w:r>
+        <w:rPr>
+          <w:rtl w:val="0"/>
+        </w:rPr>
+        <w:t xml:space="preserve">    </w:t>
+      </w:r>
+      <w:r>
+        <w:rPr>
+          <w:b w:val="1"/>
+          <w:bCs w:val="1"/>
+          <w:outline w:val="0"/>
+          <w:color w:val="8859a7"/>
+          <w:rtl w:val="0"/>
+          <w14:textFill>
+            <w14:solidFill>
+              <w14:srgbClr w14:val="8959A8"/>
+            </w14:solidFill>
+          </w14:textFill>
+        </w:rPr>
+        <w:t>if</w:t>
+      </w:r>
+      <w:r>
+        <w:rPr>
+          <w:rtl w:val="0"/>
+        </w:rPr>
+        <w:t xml:space="preserve"> (eventQueue.isNotEmpty){</w:t>
+      </w:r>
+    </w:p>
+    <w:p>
+      <w:pPr>
+        <w:pStyle w:val="Основной текст"/>
+      </w:pPr>
+      <w:r>
+        <w:rPr>
+          <w:rtl w:val="0"/>
+        </w:rPr>
+        <w:t xml:space="preserve">        fetchFirstEventFromQueue();</w:t>
+      </w:r>
+    </w:p>
+    <w:p>
+      <w:pPr>
+        <w:pStyle w:val="Основной текст"/>
+      </w:pPr>
+      <w:r>
+        <w:rPr>
+          <w:rtl w:val="0"/>
+        </w:rPr>
+        <w:t xml:space="preserve">        executeThisEventRelatedCode();</w:t>
+      </w:r>
+    </w:p>
+    <w:p>
+      <w:pPr>
+        <w:pStyle w:val="Основной текст"/>
+      </w:pPr>
+      <w:r>
+        <w:rPr>
+          <w:rtl w:val="0"/>
+        </w:rPr>
+        <w:t xml:space="preserve">    }</w:t>
+      </w:r>
+    </w:p>
+    <w:p>
+      <w:pPr>
+        <w:pStyle w:val="Основной текст"/>
+      </w:pPr>
+      <w:r>
+        <w:rPr>
+          <w:rtl w:val="0"/>
+        </w:rPr>
+        <w:t>}</w:t>
+      </w:r>
+    </w:p>
+    <w:p>
+      <w:pPr>
+        <w:pStyle w:val="Основной текст"/>
+      </w:pPr>
+    </w:p>
+    <w:p>
+      <w:pPr>
+        <w:pStyle w:val="Основной текст"/>
+      </w:pPr>
+      <w:r>
+        <w:rPr>
+          <w:rFonts w:ascii="Menlo Regular" w:hAnsi="Menlo Regular" w:hint="default"/>
+          <w:shd w:val="clear" w:color="auto" w:fill="f9f9f9"/>
+          <w:rtl w:val="0"/>
+          <w:lang w:val="ru-RU"/>
+        </w:rPr>
+        <w:t>Изоляты</w:t>
+      </w:r>
+      <w:r>
+        <w:rPr>
+          <w:rtl w:val="0"/>
+        </w:rPr>
+        <w:t xml:space="preserve"> во </w:t>
+      </w:r>
+      <w:r>
+        <w:rPr>
+          <w:rFonts w:ascii="Menlo Regular" w:hAnsi="Menlo Regular"/>
+          <w:shd w:val="clear" w:color="auto" w:fill="f9f9f9"/>
+          <w:rtl w:val="0"/>
+          <w:lang w:val="de-DE"/>
+        </w:rPr>
+        <w:t>Flutter</w:t>
+      </w:r>
+      <w:r>
+        <w:rPr>
+          <w:rtl w:val="0"/>
+          <w:lang w:val="ru-RU"/>
+        </w:rPr>
+        <w:t xml:space="preserve"> не разделяют память</w:t>
+      </w:r>
+      <w:r>
+        <w:rPr>
+          <w:rtl w:val="0"/>
+        </w:rPr>
+        <w:t xml:space="preserve">. </w:t>
+      </w:r>
+      <w:r>
+        <w:rPr>
+          <w:rtl w:val="0"/>
+          <w:lang w:val="ru-RU"/>
+        </w:rPr>
+        <w:t xml:space="preserve">Взаимодействие между разными </w:t>
+      </w:r>
+      <w:r>
+        <w:rPr>
+          <w:rFonts w:ascii="Menlo Regular" w:hAnsi="Menlo Regular" w:hint="default"/>
+          <w:shd w:val="clear" w:color="auto" w:fill="f9f9f9"/>
+          <w:rtl w:val="0"/>
+        </w:rPr>
+        <w:t>Изолятами</w:t>
+      </w:r>
+      <w:r>
+        <w:rPr>
+          <w:rtl w:val="0"/>
+        </w:rPr>
+        <w:t xml:space="preserve"> реализовано посредством сообщений</w:t>
+      </w:r>
+      <w:r>
+        <w:rPr>
+          <w:rtl w:val="0"/>
+        </w:rPr>
+        <w:t>.</w:t>
+      </w:r>
+    </w:p>
+    <w:p>
+      <w:pPr>
+        <w:pStyle w:val="Основной текст"/>
+      </w:pPr>
+    </w:p>
+    <w:p>
+      <w:pPr>
+        <w:pStyle w:val="Основной текст"/>
+      </w:pPr>
+      <w:r>
+        <w:rPr>
+          <w:rtl w:val="0"/>
+          <w:lang w:val="ru-RU"/>
+        </w:rPr>
+        <w:t xml:space="preserve">Каждому </w:t>
+      </w:r>
+      <w:r>
+        <w:rPr>
+          <w:sz w:val="30"/>
+          <w:szCs w:val="30"/>
+          <w:shd w:val="clear" w:color="auto" w:fill="f9f9f9"/>
+          <w:rtl w:val="0"/>
+        </w:rPr>
+        <w:t>Изоляту</w:t>
+      </w:r>
+      <w:r>
+        <w:rPr>
+          <w:rtl w:val="0"/>
+          <w:lang w:val="ru-RU"/>
+        </w:rPr>
+        <w:t xml:space="preserve"> положен отдельный </w:t>
+      </w:r>
+      <w:r>
+        <w:rPr>
+          <w:sz w:val="30"/>
+          <w:szCs w:val="30"/>
+          <w:shd w:val="clear" w:color="auto" w:fill="f9f9f9"/>
+          <w:rtl w:val="0"/>
+          <w:lang w:val="en-US"/>
+        </w:rPr>
+        <w:t>Event Loop</w:t>
+      </w:r>
+      <w:r>
+        <w:rPr>
+          <w:rtl w:val="0"/>
+        </w:rPr>
+        <w:t>.</w:t>
+      </w:r>
+    </w:p>
+    <w:p>
+      <w:pPr>
+        <w:pStyle w:val="Основной текст"/>
+      </w:pPr>
+    </w:p>
+    <w:p>
+      <w:pPr>
+        <w:pStyle w:val="Рубрика 3"/>
+        <w:bidi w:val="0"/>
+      </w:pPr>
+      <w:r>
+        <w:rPr>
+          <w:rtl w:val="0"/>
+        </w:rPr>
+        <w:t xml:space="preserve">Одноразовое вычисление </w:t>
+      </w:r>
+      <w:r>
+        <w:rPr>
+          <w:rtl w:val="0"/>
+          <w:lang w:val="en-US"/>
+        </w:rPr>
+        <w:t>(One-shot computation)</w:t>
+      </w:r>
+    </w:p>
+    <w:p>
+      <w:pPr>
+        <w:pStyle w:val="Основной текст"/>
+        <w:rPr>
+          <w:shd w:val="clear" w:color="auto" w:fill="ffffff"/>
+        </w:rPr>
+      </w:pPr>
+    </w:p>
+    <w:p>
+      <w:pPr>
+        <w:pStyle w:val="Основной текст"/>
+      </w:pPr>
+      <w:r>
+        <w:rPr>
+          <w:rtl w:val="0"/>
+          <w:lang w:val="ru-RU"/>
+        </w:rPr>
+        <w:t>В случае</w:t>
+      </w:r>
+      <w:r>
+        <w:rPr>
+          <w:rtl w:val="0"/>
+        </w:rPr>
+        <w:t xml:space="preserve">, </w:t>
+      </w:r>
+      <w:r>
+        <w:rPr>
+          <w:rtl w:val="0"/>
+          <w:lang w:val="ru-RU"/>
+        </w:rPr>
+        <w:t xml:space="preserve">когда вам нужно выполнить код в отдельном потоке и нет необходимости в коммуникации с </w:t>
+      </w:r>
+      <w:r>
+        <w:rPr>
+          <w:rFonts w:ascii="Menlo Regular" w:hAnsi="Menlo Regular" w:hint="default"/>
+          <w:shd w:val="clear" w:color="auto" w:fill="f9f9f9"/>
+          <w:rtl w:val="0"/>
+        </w:rPr>
+        <w:t>Изолятом</w:t>
+      </w:r>
+      <w:r>
+        <w:rPr>
+          <w:rtl w:val="0"/>
+          <w:lang w:val="ru-RU"/>
+        </w:rPr>
+        <w:t xml:space="preserve"> по завершении</w:t>
+      </w:r>
+      <w:r>
+        <w:rPr>
+          <w:rtl w:val="0"/>
+        </w:rPr>
+        <w:t xml:space="preserve">, </w:t>
+      </w:r>
+      <w:r>
+        <w:rPr>
+          <w:rtl w:val="0"/>
+        </w:rPr>
+        <w:t xml:space="preserve">в </w:t>
+      </w:r>
+      <w:r>
+        <w:rPr>
+          <w:rFonts w:ascii="Menlo Regular" w:hAnsi="Menlo Regular"/>
+          <w:shd w:val="clear" w:color="auto" w:fill="f9f9f9"/>
+          <w:rtl w:val="0"/>
+        </w:rPr>
+        <w:t>Dart</w:t>
+      </w:r>
+      <w:r>
+        <w:rPr>
+          <w:rtl w:val="0"/>
+          <w:lang w:val="ru-RU"/>
+        </w:rPr>
+        <w:t xml:space="preserve"> есть вспомогательная функция </w:t>
+      </w:r>
+      <w:r>
+        <w:rPr>
+          <w:rFonts w:ascii="Menlo Regular" w:hAnsi="Menlo Regular"/>
+          <w:shd w:val="clear" w:color="auto" w:fill="f9f9f9"/>
+          <w:rtl w:val="0"/>
+          <w:lang w:val="it-IT"/>
+        </w:rPr>
+        <w:t>compute</w:t>
+      </w:r>
+      <w:r>
+        <w:rPr>
+          <w:rtl w:val="0"/>
+        </w:rPr>
+        <w:t xml:space="preserve">, </w:t>
+      </w:r>
+      <w:r>
+        <w:rPr>
+          <w:rtl w:val="0"/>
+          <w:lang w:val="ru-RU"/>
+        </w:rPr>
+        <w:t>которая</w:t>
+      </w:r>
+    </w:p>
+    <w:p>
+      <w:pPr>
+        <w:pStyle w:val="Основной текст"/>
+        <w:rPr>
+          <w:shd w:val="clear" w:color="auto" w:fill="ffffff"/>
+        </w:rPr>
+      </w:pPr>
+    </w:p>
+    <w:p>
+      <w:pPr>
+        <w:pStyle w:val="Основной текст"/>
+        <w:numPr>
+          <w:ilvl w:val="0"/>
+          <w:numId w:val="2"/>
+        </w:numPr>
+      </w:pPr>
+      <w:r>
+        <w:rPr>
+          <w:rtl w:val="0"/>
+          <w:lang w:val="ru-RU"/>
+        </w:rPr>
+        <w:t xml:space="preserve">порождает </w:t>
+      </w:r>
+      <w:r>
+        <w:rPr>
+          <w:rFonts w:ascii="Menlo Regular" w:hAnsi="Menlo Regular" w:hint="default"/>
+          <w:shd w:val="clear" w:color="auto" w:fill="f9f9f9"/>
+          <w:rtl w:val="0"/>
+        </w:rPr>
+        <w:t>Изолят</w:t>
+      </w:r>
+    </w:p>
+    <w:p>
+      <w:pPr>
+        <w:pStyle w:val="Основной текст"/>
+        <w:numPr>
+          <w:ilvl w:val="0"/>
+          <w:numId w:val="2"/>
+        </w:numPr>
+      </w:pPr>
+      <w:r>
+        <w:rPr>
+          <w:rtl w:val="0"/>
+          <w:lang w:val="ru-RU"/>
+        </w:rPr>
+        <w:t xml:space="preserve">исполняет коллбэк на этом </w:t>
+      </w:r>
+      <w:r>
+        <w:rPr>
+          <w:rFonts w:ascii="Menlo Regular" w:hAnsi="Menlo Regular" w:hint="default"/>
+          <w:shd w:val="clear" w:color="auto" w:fill="f9f9f9"/>
+          <w:rtl w:val="0"/>
+        </w:rPr>
+        <w:t>Изоляте</w:t>
+      </w:r>
+      <w:r>
+        <w:rPr>
+          <w:rtl w:val="0"/>
+        </w:rPr>
+        <w:t xml:space="preserve">, </w:t>
+      </w:r>
+      <w:r>
+        <w:rPr>
+          <w:rtl w:val="0"/>
+          <w:lang w:val="ru-RU"/>
+        </w:rPr>
+        <w:t>передавая ему необходимые данные</w:t>
+      </w:r>
+    </w:p>
+    <w:p>
+      <w:pPr>
+        <w:pStyle w:val="Основной текст"/>
+        <w:numPr>
+          <w:ilvl w:val="0"/>
+          <w:numId w:val="2"/>
+        </w:numPr>
+      </w:pPr>
+      <w:r>
+        <w:rPr>
+          <w:rtl w:val="0"/>
+          <w:lang w:val="ru-RU"/>
+        </w:rPr>
+        <w:t>возвращает значение — результат коллбэк</w:t>
+      </w:r>
+      <w:r>
+        <w:rPr>
+          <w:rtl w:val="0"/>
+        </w:rPr>
+        <w:t>-</w:t>
+      </w:r>
+      <w:r>
+        <w:rPr>
+          <w:rtl w:val="0"/>
+          <w:lang w:val="ru-RU"/>
+        </w:rPr>
+        <w:t>функции</w:t>
+      </w:r>
+    </w:p>
+    <w:p>
+      <w:pPr>
+        <w:pStyle w:val="Основной текст"/>
+        <w:numPr>
+          <w:ilvl w:val="0"/>
+          <w:numId w:val="2"/>
+        </w:numPr>
+      </w:pPr>
+      <w:r>
+        <w:rPr>
+          <w:rtl w:val="0"/>
+          <w:lang w:val="ru-RU"/>
+        </w:rPr>
+        <w:t xml:space="preserve">убивает </w:t>
+      </w:r>
+      <w:r>
+        <w:rPr>
+          <w:rFonts w:ascii="Menlo Regular" w:hAnsi="Menlo Regular" w:hint="default"/>
+          <w:shd w:val="clear" w:color="auto" w:fill="f9f9f9"/>
+          <w:rtl w:val="0"/>
+        </w:rPr>
+        <w:t>Изолят</w:t>
+      </w:r>
+      <w:r>
+        <w:rPr>
+          <w:rtl w:val="0"/>
+          <w:lang w:val="ru-RU"/>
+        </w:rPr>
+        <w:t xml:space="preserve"> по завершении выполнения коллбэка</w:t>
+      </w:r>
+      <w:r>
+        <w:rPr>
+          <w:rtl w:val="0"/>
+        </w:rPr>
+        <w:t>.</w:t>
+      </w:r>
+    </w:p>
+    <w:p>
+      <w:pPr>
+        <w:pStyle w:val="По умолчанию"/>
+        <w:spacing w:before="0" w:line="240" w:lineRule="auto"/>
+        <w:rPr>
+          <w:rFonts w:ascii="Menlo Regular" w:cs="Menlo Regular" w:hAnsi="Menlo Regular" w:eastAsia="Menlo Regular"/>
+          <w:outline w:val="0"/>
+          <w:color w:val="111111"/>
+          <w:sz w:val="32"/>
+          <w:szCs w:val="32"/>
+          <w:shd w:val="clear" w:color="auto" w:fill="f9f9f9"/>
+          <w14:textFill>
+            <w14:solidFill>
+              <w14:srgbClr w14:val="111111"/>
+            </w14:solidFill>
+          </w14:textFill>
+        </w:rPr>
+      </w:pPr>
+    </w:p>
+    <w:p>
+      <w:pPr>
+        <w:pStyle w:val="По умолчанию"/>
+        <w:spacing w:before="0" w:line="240" w:lineRule="auto"/>
+        <w:rPr>
+          <w:outline w:val="0"/>
+          <w:color w:val="111111"/>
+          <w:sz w:val="32"/>
+          <w:szCs w:val="32"/>
+          <w:shd w:val="clear" w:color="auto" w:fill="ffffff"/>
+          <w14:textFill>
+            <w14:solidFill>
+              <w14:srgbClr w14:val="111111"/>
+            </w14:solidFill>
+          </w14:textFill>
+        </w:rPr>
+      </w:pPr>
+    </w:p>
+    <w:p>
+      <w:pPr>
+        <w:pStyle w:val="Основной текст"/>
+      </w:pPr>
+      <w:r>
+        <w:rPr>
+          <w:rtl w:val="0"/>
+          <w:lang w:val="en-US"/>
+        </w:rPr>
+        <w:t>import  as</w:t>
+      </w:r>
+      <w:r>
+        <w:rPr>
+          <w:rtl w:val="0"/>
+          <w:lang w:val="ru-RU"/>
+        </w:rPr>
+        <w:t>,</w:t>
+      </w:r>
+      <w:r>
+        <w:rPr>
+          <w:rtl w:val="0"/>
+          <w:lang w:val="en-US"/>
+        </w:rPr>
+        <w:t xml:space="preserve"> show</w:t>
+      </w:r>
+      <w:r>
+        <w:rPr>
+          <w:rtl w:val="0"/>
+          <w:lang w:val="ru-RU"/>
+        </w:rPr>
+        <w:t>,</w:t>
+      </w:r>
+      <w:r>
+        <w:rPr>
+          <w:rtl w:val="0"/>
+          <w:lang w:val="en-US"/>
+        </w:rPr>
+        <w:t xml:space="preserve"> hide</w:t>
+      </w:r>
+      <w:r>
+        <w:br w:type="textWrapping"/>
+      </w:r>
+    </w:p>
+    <w:p>
+      <w:pPr>
+        <w:pStyle w:val="Основной текст B"/>
+      </w:pPr>
+      <w:r>
+        <w:rPr>
+          <w:rtl w:val="0"/>
+          <w:lang w:val="en-US"/>
+        </w:rPr>
+        <w:t>flutter event loop</w:t>
+      </w:r>
+      <w:r>
+        <w:br w:type="textWrapping"/>
+      </w:r>
+    </w:p>
+    <w:p>
+      <w:pPr>
+        <w:pStyle w:val="Основной текст B"/>
+      </w:pPr>
+      <w:r>
+        <w:rPr>
+          <w:rtl w:val="0"/>
+          <w:lang w:val="en-US"/>
+        </w:rPr>
+        <w:t>Race condition</w:t>
+      </w:r>
+    </w:p>
+    <w:p>
+      <w:pPr>
+        <w:pStyle w:val="Основной текст B"/>
+      </w:pPr>
+    </w:p>
+    <w:p>
+      <w:pPr>
+        <w:pStyle w:val="Основной текст B"/>
+      </w:pPr>
+      <w:r>
+        <w:rPr>
+          <w:rtl w:val="0"/>
+          <w:lang w:val="en-US"/>
+        </w:rPr>
+        <w:t>MediaQuery</w:t>
+      </w:r>
+      <w:r>
+        <w:br w:type="textWrapping"/>
+        <w:br w:type="textWrapping"/>
+      </w:r>
+      <w:r>
+        <w:rPr>
+          <w:rtl w:val="0"/>
+          <w:lang w:val="en-US"/>
+        </w:rPr>
+        <w:t>FutureBuilder</w:t>
+      </w:r>
+      <w:r>
+        <w:br w:type="textWrapping"/>
+        <w:br w:type="textWrapping"/>
+      </w:r>
+      <w:r>
+        <w:rPr>
+          <w:rtl w:val="0"/>
+          <w:lang w:val="en-US"/>
+        </w:rPr>
+        <w:t>Method Chanel</w:t>
+      </w:r>
+    </w:p>
+    <w:p>
+      <w:pPr>
+        <w:pStyle w:val="Основной текст B"/>
+      </w:pPr>
+      <w:r>
+        <w:br w:type="textWrapping"/>
+      </w:r>
+      <w:r>
+        <w:rPr>
+          <w:b w:val="1"/>
+          <w:bCs w:val="1"/>
+          <w:rtl w:val="0"/>
+          <w:lang w:val="en-US"/>
+        </w:rPr>
+        <w:t>MVP</w:t>
+      </w:r>
+      <w:r>
+        <w:rPr>
+          <w:b w:val="1"/>
+          <w:bCs w:val="1"/>
+        </w:rPr>
+        <w:drawing xmlns:a="http://schemas.openxmlformats.org/drawingml/2006/main">
+          <wp:anchor distT="152400" distB="152400" distL="152400" distR="152400" simplePos="0" relativeHeight="251663360" behindDoc="0" locked="0" layoutInCell="1" allowOverlap="1">
+            <wp:simplePos x="0" y="0"/>
+            <wp:positionH relativeFrom="margin">
+              <wp:posOffset>1381759</wp:posOffset>
+            </wp:positionH>
+            <wp:positionV relativeFrom="line">
+              <wp:posOffset>241300</wp:posOffset>
+            </wp:positionV>
+            <wp:extent cx="3340100" cy="3975100"/>
+            <wp:effectExtent l="0" t="0" r="0" b="0"/>
+            <wp:wrapTopAndBottom distT="152400" distB="152400"/>
+            <wp:docPr id="1073741829" name="officeArt object"/>
+            <wp:cNvGraphicFramePr/>
+            <a:graphic xmlns:a="http://schemas.openxmlformats.org/drawingml/2006/main">
+              <a:graphicData uri="http://schemas.openxmlformats.org/drawingml/2006/picture">
+                <pic:pic xmlns:pic="http://schemas.openxmlformats.org/drawingml/2006/picture">
+                  <pic:nvPicPr>
+                    <pic:cNvPr id="1073741829" name="pasted-image.tiff"/>
+                    <pic:cNvPicPr>
+                      <a:picLocks noChangeAspect="1"/>
+                    </pic:cNvPicPr>
+                  </pic:nvPicPr>
+                  <pic:blipFill>
+                    <a:blip r:embed="rId8">
+                      <a:extLst/>
+                    </a:blip>
+                    <a:stretch>
+                      <a:fillRect/>
+                    </a:stretch>
+                  </pic:blipFill>
+                  <pic:spPr>
+                    <a:xfrm>
+                      <a:off x="0" y="0"/>
+                      <a:ext cx="3340100" cy="3975100"/>
+                    </a:xfrm>
+                    <a:prstGeom prst="rect">
+                      <a:avLst/>
+                    </a:prstGeom>
+                    <a:ln w="12700" cap="flat">
+                      <a:noFill/>
+                      <a:miter lim="400000"/>
+                    </a:ln>
+                    <a:effectLst/>
+                  </pic:spPr>
+                </pic:pic>
+              </a:graphicData>
+            </a:graphic>
+          </wp:anchor>
+        </w:drawing>
+      </w:r>
+      <w:r>
+        <w:br w:type="textWrapping"/>
+      </w:r>
+      <w:r>
+        <w:rPr>
+          <w:b w:val="1"/>
+          <w:bCs w:val="1"/>
+          <w:rtl w:val="0"/>
+          <w:lang w:val="en-US"/>
+        </w:rPr>
+        <w:t>MVVM</w:t>
+      </w:r>
+      <w:r>
+        <w:rPr>
+          <w:b w:val="1"/>
+          <w:bCs w:val="1"/>
+        </w:rPr>
+        <w:drawing xmlns:a="http://schemas.openxmlformats.org/drawingml/2006/main">
+          <wp:anchor distT="152400" distB="152400" distL="152400" distR="152400" simplePos="0" relativeHeight="251664384" behindDoc="0" locked="0" layoutInCell="1" allowOverlap="1">
+            <wp:simplePos x="0" y="0"/>
+            <wp:positionH relativeFrom="margin">
+              <wp:posOffset>-6350</wp:posOffset>
+            </wp:positionH>
+            <wp:positionV relativeFrom="line">
+              <wp:posOffset>194695</wp:posOffset>
+            </wp:positionV>
+            <wp:extent cx="6116320" cy="2351655"/>
+            <wp:effectExtent l="0" t="0" r="0" b="0"/>
+            <wp:wrapTopAndBottom distT="152400" distB="152400"/>
+            <wp:docPr id="1073741830" name="officeArt object"/>
+            <wp:cNvGraphicFramePr/>
+            <a:graphic xmlns:a="http://schemas.openxmlformats.org/drawingml/2006/main">
+              <a:graphicData uri="http://schemas.openxmlformats.org/drawingml/2006/picture">
+                <pic:pic xmlns:pic="http://schemas.openxmlformats.org/drawingml/2006/picture">
+                  <pic:nvPicPr>
+                    <pic:cNvPr id="1073741830" name="pasted-image.tiff"/>
+                    <pic:cNvPicPr>
+                      <a:picLocks noChangeAspect="1"/>
+                    </pic:cNvPicPr>
+                  </pic:nvPicPr>
+                  <pic:blipFill>
+                    <a:blip r:embed="rId9">
+                      <a:extLst/>
+                    </a:blip>
+                    <a:stretch>
+                      <a:fillRect/>
+                    </a:stretch>
+                  </pic:blipFill>
+                  <pic:spPr>
+                    <a:xfrm>
+                      <a:off x="0" y="0"/>
+                      <a:ext cx="6116320" cy="2351655"/>
+                    </a:xfrm>
+                    <a:prstGeom prst="rect">
+                      <a:avLst/>
+                    </a:prstGeom>
+                    <a:ln w="12700" cap="flat">
+                      <a:noFill/>
+                      <a:miter lim="400000"/>
+                    </a:ln>
+                    <a:effectLst/>
+                  </pic:spPr>
+                </pic:pic>
+              </a:graphicData>
+            </a:graphic>
+          </wp:anchor>
+        </w:drawing>
+      </w:r>
+    </w:p>
+    <w:p>
+      <w:pPr>
+        <w:pStyle w:val="Основной текст B"/>
+      </w:pPr>
+      <w:r>
+        <w:br w:type="textWrapping"/>
+      </w:r>
+      <w:r>
+        <w:rPr>
+          <w:b w:val="1"/>
+          <w:bCs w:val="1"/>
+          <w:rtl w:val="0"/>
+          <w:lang w:val="en-US"/>
+        </w:rPr>
+        <w:t>MVC</w:t>
+      </w:r>
+      <w:r>
+        <w:rPr>
+          <w:b w:val="1"/>
+          <w:bCs w:val="1"/>
+        </w:rPr>
+        <w:drawing xmlns:a="http://schemas.openxmlformats.org/drawingml/2006/main">
+          <wp:anchor distT="152400" distB="152400" distL="152400" distR="152400" simplePos="0" relativeHeight="251665408" behindDoc="0" locked="0" layoutInCell="1" allowOverlap="1">
+            <wp:simplePos x="0" y="0"/>
+            <wp:positionH relativeFrom="margin">
+              <wp:posOffset>1578609</wp:posOffset>
+            </wp:positionH>
+            <wp:positionV relativeFrom="line">
+              <wp:posOffset>190500</wp:posOffset>
+            </wp:positionV>
+            <wp:extent cx="2946400" cy="3581400"/>
+            <wp:effectExtent l="0" t="0" r="0" b="0"/>
+            <wp:wrapTopAndBottom distT="152400" distB="152400"/>
+            <wp:docPr id="1073741831" name="officeArt object"/>
+            <wp:cNvGraphicFramePr/>
+            <a:graphic xmlns:a="http://schemas.openxmlformats.org/drawingml/2006/main">
+              <a:graphicData uri="http://schemas.openxmlformats.org/drawingml/2006/picture">
+                <pic:pic xmlns:pic="http://schemas.openxmlformats.org/drawingml/2006/picture">
+                  <pic:nvPicPr>
+                    <pic:cNvPr id="1073741831" name="pasted-image.tiff"/>
+                    <pic:cNvPicPr>
+                      <a:picLocks noChangeAspect="1"/>
+                    </pic:cNvPicPr>
+                  </pic:nvPicPr>
+                  <pic:blipFill>
+                    <a:blip r:embed="rId10">
+                      <a:extLst/>
+                    </a:blip>
+                    <a:stretch>
+                      <a:fillRect/>
+                    </a:stretch>
+                  </pic:blipFill>
+                  <pic:spPr>
+                    <a:xfrm>
+                      <a:off x="0" y="0"/>
+                      <a:ext cx="2946400" cy="3581400"/>
+                    </a:xfrm>
+                    <a:prstGeom prst="rect">
+                      <a:avLst/>
+                    </a:prstGeom>
+                    <a:ln w="12700" cap="flat">
+                      <a:noFill/>
+                      <a:miter lim="400000"/>
+                    </a:ln>
+                    <a:effectLst/>
+                  </pic:spPr>
+                </pic:pic>
+              </a:graphicData>
+            </a:graphic>
+          </wp:anchor>
+        </w:drawing>
+      </w:r>
+    </w:p>
+    <w:p>
+      <w:pPr>
+        <w:pStyle w:val="Основной текст B"/>
+      </w:pPr>
+      <w:r>
+        <w:br w:type="textWrapping"/>
+      </w:r>
+      <w:r>
+        <w:rPr>
+          <w:rtl w:val="0"/>
+          <w:lang w:val="en-US"/>
+        </w:rPr>
+        <w:t>S</w:t>
+      </w:r>
+      <w:r>
+        <w:br w:type="textWrapping"/>
+      </w:r>
+      <w:r>
+        <w:rPr>
+          <w:rtl w:val="0"/>
+          <w:lang w:val="en-US"/>
+        </w:rPr>
+        <w:t>O</w:t>
+      </w:r>
+      <w:r>
+        <w:br w:type="textWrapping"/>
+      </w:r>
+      <w:r>
+        <w:rPr>
+          <w:rtl w:val="0"/>
+          <w:lang w:val="en-US"/>
+        </w:rPr>
+        <w:t>L</w:t>
+      </w:r>
+      <w:r>
+        <w:br w:type="textWrapping"/>
+      </w:r>
+      <w:r>
+        <w:rPr>
+          <w:rtl w:val="0"/>
+          <w:lang w:val="en-US"/>
+        </w:rPr>
+        <w:t>I</w:t>
+      </w:r>
+      <w:r>
+        <w:br w:type="textWrapping"/>
+      </w:r>
+      <w:r>
+        <w:rPr>
+          <w:rtl w:val="0"/>
+          <w:lang w:val="en-US"/>
+        </w:rPr>
+        <w:t>D</w:t>
+      </w:r>
+      <w:r>
+        <w:br w:type="textWrapping"/>
+      </w:r>
+    </w:p>
+    <w:p>
+      <w:pPr>
+        <w:pStyle w:val="Основной текст B"/>
+      </w:pPr>
+      <w:r>
+        <w:rPr>
+          <w:rtl w:val="0"/>
+          <w:lang w:val="en-US"/>
+        </w:rPr>
+        <w:t>Android specific Background services</w:t>
+      </w:r>
+      <w:r>
+        <w:br w:type="textWrapping"/>
+      </w:r>
+    </w:p>
+    <w:p>
+      <w:pPr>
+        <w:pStyle w:val="Основной текст B"/>
+      </w:pPr>
+      <w:r>
+        <w:rPr>
+          <w:rtl w:val="0"/>
+          <w:lang w:val="en-US"/>
+        </w:rPr>
+        <w:t>GO -&gt; Goroutine</w:t>
+      </w:r>
     </w:p>
     <w:sectPr>
-      <w:headerReference w:type="default" r:id="rId7"/>
-      <w:footerReference w:type="default" r:id="rId8"/>
-      <w:pgSz w:w="11906" w:h="16838" w:orient="portrait"/>
+      <w:headerReference w:type="default" r:id="rId11"/>
+      <w:footerReference w:type="default" r:id="rId12"/>
+      <w:pgSz w:w="11900" w:h="16840" w:orient="portrait"/>
       <w:pgMar w:top="1134" w:right="1134" w:bottom="1134" w:left="1134" w:header="709" w:footer="850"/>
       <w:bidi w:val="0"/>
     </w:sectPr>
@@ -362,6 +1564,10 @@
 <file path=word/footer1.xml><?xml version="1.0" encoding="utf-8"?>
 <w:ftr xmlns:r="http://schemas.openxmlformats.org/officeDocument/2006/relationships" xmlns:wp="http://schemas.openxmlformats.org/drawingml/2006/wordprocessingDrawing" xmlns:w="http://schemas.openxmlformats.org/wordprocessingml/2006/main" xmlns:w10="urn:schemas-microsoft-com:office:word" xmlns:w14="http://schemas.microsoft.com/office/word/2010/wordml" xmlns:wps="http://schemas.microsoft.com/office/word/2010/wordprocessingShape" xmlns:wpg="http://schemas.microsoft.com/office/word/2010/wordprocessingGroup" xmlns:mc="http://schemas.openxmlformats.org/markup-compatibility/2006" xmlns:v="urn:schemas-microsoft-com:vml" xmlns:o="urn:schemas-microsoft-com:office:office" xmlns:m="http://schemas.openxmlformats.org/officeDocument/2006/math" mc:Ignorable="w14">
   <w:p>
+    <w:pPr>
+      <w:pStyle w:val="Колонтитулы"/>
+      <w:bidi w:val="0"/>
+    </w:pPr>
     <w:r/>
   </w:p>
 </w:ftr>
@@ -370,9 +1576,311 @@
 <file path=word/header1.xml><?xml version="1.0" encoding="utf-8"?>
 <w:hdr xmlns:r="http://schemas.openxmlformats.org/officeDocument/2006/relationships" xmlns:wp="http://schemas.openxmlformats.org/drawingml/2006/wordprocessingDrawing" xmlns:w="http://schemas.openxmlformats.org/wordprocessingml/2006/main" xmlns:w10="urn:schemas-microsoft-com:office:word" xmlns:w14="http://schemas.microsoft.com/office/word/2010/wordml" xmlns:wps="http://schemas.microsoft.com/office/word/2010/wordprocessingShape" xmlns:wpg="http://schemas.microsoft.com/office/word/2010/wordprocessingGroup" xmlns:mc="http://schemas.openxmlformats.org/markup-compatibility/2006" xmlns:v="urn:schemas-microsoft-com:vml" xmlns:o="urn:schemas-microsoft-com:office:office" xmlns:m="http://schemas.openxmlformats.org/officeDocument/2006/math" mc:Ignorable="w14">
   <w:p>
+    <w:pPr>
+      <w:pStyle w:val="Колонтитулы"/>
+      <w:bidi w:val="0"/>
+    </w:pPr>
     <w:r/>
   </w:p>
 </w:hdr>
+</file>
+
+<file path=word/numbering.xml><?xml version="1.0" encoding="utf-8"?>
+<w:numbering xmlns:w="http://schemas.openxmlformats.org/wordprocessingml/2006/main" xmlns:wp="http://schemas.openxmlformats.org/drawingml/2006/wordprocessingDrawing" xmlns:w14="http://schemas.microsoft.com/office/word/2010/wordml" xmlns:r="http://schemas.openxmlformats.org/officeDocument/2006/relationships" xmlns:v="urn:schemas-microsoft-com:vml" xmlns:o="urn:schemas-microsoft-com:office:office">
+  <w:abstractNum w:abstractNumId="0">
+    <w:multiLevelType w:val="hybridMultilevel"/>
+    <w:numStyleLink w:val="Пункты"/>
+  </w:abstractNum>
+  <w:abstractNum w:abstractNumId="1">
+    <w:multiLevelType w:val="hybridMultilevel"/>
+    <w:styleLink w:val="Пункты"/>
+    <w:lvl w:ilvl="0">
+      <w:start w:val="1"/>
+      <w:numFmt w:val="bullet"/>
+      <w:suff w:val="tab"/>
+      <w:lvlText w:val="•"/>
+      <w:lvlJc w:val="left"/>
+      <w:pPr>
+        <w:ind w:left="595" w:hanging="375"/>
+      </w:pPr>
+      <w:rPr>
+        <w:rFonts w:ascii="Helvetica Neue" w:cs="Helvetica Neue" w:hAnsi="Helvetica Neue" w:eastAsia="Helvetica Neue"/>
+        <w:b w:val="0"/>
+        <w:bCs w:val="0"/>
+        <w:i w:val="0"/>
+        <w:iCs w:val="0"/>
+        <w:caps w:val="0"/>
+        <w:smallCaps w:val="0"/>
+        <w:strike w:val="0"/>
+        <w:dstrike w:val="0"/>
+        <w:outline w:val="0"/>
+        <w:emboss w:val="0"/>
+        <w:imprint w:val="0"/>
+        <w:color w:val="111111"/>
+        <w:spacing w:val="0"/>
+        <w:w w:val="100"/>
+        <w:kern w:val="0"/>
+        <w:position w:val="0"/>
+        <w:highlight w:val="none"/>
+        <w:vertAlign w:val="baseline"/>
+      </w:rPr>
+    </w:lvl>
+    <w:lvl w:ilvl="1">
+      <w:start w:val="1"/>
+      <w:numFmt w:val="bullet"/>
+      <w:suff w:val="tab"/>
+      <w:lvlText w:val="•"/>
+      <w:lvlJc w:val="left"/>
+      <w:pPr>
+        <w:ind w:left="815" w:hanging="375"/>
+      </w:pPr>
+      <w:rPr>
+        <w:rFonts w:ascii="Helvetica Neue" w:cs="Helvetica Neue" w:hAnsi="Helvetica Neue" w:eastAsia="Helvetica Neue"/>
+        <w:b w:val="0"/>
+        <w:bCs w:val="0"/>
+        <w:i w:val="0"/>
+        <w:iCs w:val="0"/>
+        <w:caps w:val="0"/>
+        <w:smallCaps w:val="0"/>
+        <w:strike w:val="0"/>
+        <w:dstrike w:val="0"/>
+        <w:outline w:val="0"/>
+        <w:emboss w:val="0"/>
+        <w:imprint w:val="0"/>
+        <w:color w:val="111111"/>
+        <w:spacing w:val="0"/>
+        <w:w w:val="100"/>
+        <w:kern w:val="0"/>
+        <w:position w:val="0"/>
+        <w:highlight w:val="none"/>
+        <w:vertAlign w:val="baseline"/>
+      </w:rPr>
+    </w:lvl>
+    <w:lvl w:ilvl="2">
+      <w:start w:val="1"/>
+      <w:numFmt w:val="bullet"/>
+      <w:suff w:val="tab"/>
+      <w:lvlText w:val="•"/>
+      <w:lvlJc w:val="left"/>
+      <w:pPr>
+        <w:ind w:left="1035" w:hanging="375"/>
+      </w:pPr>
+      <w:rPr>
+        <w:rFonts w:ascii="Helvetica Neue" w:cs="Helvetica Neue" w:hAnsi="Helvetica Neue" w:eastAsia="Helvetica Neue"/>
+        <w:b w:val="0"/>
+        <w:bCs w:val="0"/>
+        <w:i w:val="0"/>
+        <w:iCs w:val="0"/>
+        <w:caps w:val="0"/>
+        <w:smallCaps w:val="0"/>
+        <w:strike w:val="0"/>
+        <w:dstrike w:val="0"/>
+        <w:outline w:val="0"/>
+        <w:emboss w:val="0"/>
+        <w:imprint w:val="0"/>
+        <w:color w:val="111111"/>
+        <w:spacing w:val="0"/>
+        <w:w w:val="100"/>
+        <w:kern w:val="0"/>
+        <w:position w:val="0"/>
+        <w:highlight w:val="none"/>
+        <w:vertAlign w:val="baseline"/>
+      </w:rPr>
+    </w:lvl>
+    <w:lvl w:ilvl="3">
+      <w:start w:val="1"/>
+      <w:numFmt w:val="bullet"/>
+      <w:suff w:val="tab"/>
+      <w:lvlText w:val="•"/>
+      <w:lvlJc w:val="left"/>
+      <w:pPr>
+        <w:ind w:left="1255" w:hanging="375"/>
+      </w:pPr>
+      <w:rPr>
+        <w:rFonts w:ascii="Helvetica Neue" w:cs="Helvetica Neue" w:hAnsi="Helvetica Neue" w:eastAsia="Helvetica Neue"/>
+        <w:b w:val="0"/>
+        <w:bCs w:val="0"/>
+        <w:i w:val="0"/>
+        <w:iCs w:val="0"/>
+        <w:caps w:val="0"/>
+        <w:smallCaps w:val="0"/>
+        <w:strike w:val="0"/>
+        <w:dstrike w:val="0"/>
+        <w:outline w:val="0"/>
+        <w:emboss w:val="0"/>
+        <w:imprint w:val="0"/>
+        <w:color w:val="111111"/>
+        <w:spacing w:val="0"/>
+        <w:w w:val="100"/>
+        <w:kern w:val="0"/>
+        <w:position w:val="0"/>
+        <w:highlight w:val="none"/>
+        <w:vertAlign w:val="baseline"/>
+      </w:rPr>
+    </w:lvl>
+    <w:lvl w:ilvl="4">
+      <w:start w:val="1"/>
+      <w:numFmt w:val="bullet"/>
+      <w:suff w:val="tab"/>
+      <w:lvlText w:val="•"/>
+      <w:lvlJc w:val="left"/>
+      <w:pPr>
+        <w:ind w:left="1475" w:hanging="375"/>
+      </w:pPr>
+      <w:rPr>
+        <w:rFonts w:ascii="Helvetica Neue" w:cs="Helvetica Neue" w:hAnsi="Helvetica Neue" w:eastAsia="Helvetica Neue"/>
+        <w:b w:val="0"/>
+        <w:bCs w:val="0"/>
+        <w:i w:val="0"/>
+        <w:iCs w:val="0"/>
+        <w:caps w:val="0"/>
+        <w:smallCaps w:val="0"/>
+        <w:strike w:val="0"/>
+        <w:dstrike w:val="0"/>
+        <w:outline w:val="0"/>
+        <w:emboss w:val="0"/>
+        <w:imprint w:val="0"/>
+        <w:color w:val="111111"/>
+        <w:spacing w:val="0"/>
+        <w:w w:val="100"/>
+        <w:kern w:val="0"/>
+        <w:position w:val="0"/>
+        <w:highlight w:val="none"/>
+        <w:vertAlign w:val="baseline"/>
+      </w:rPr>
+    </w:lvl>
+    <w:lvl w:ilvl="5">
+      <w:start w:val="1"/>
+      <w:numFmt w:val="bullet"/>
+      <w:suff w:val="tab"/>
+      <w:lvlText w:val="•"/>
+      <w:lvlJc w:val="left"/>
+      <w:pPr>
+        <w:ind w:left="1695" w:hanging="375"/>
+      </w:pPr>
+      <w:rPr>
+        <w:rFonts w:ascii="Helvetica Neue" w:cs="Helvetica Neue" w:hAnsi="Helvetica Neue" w:eastAsia="Helvetica Neue"/>
+        <w:b w:val="0"/>
+        <w:bCs w:val="0"/>
+        <w:i w:val="0"/>
+        <w:iCs w:val="0"/>
+        <w:caps w:val="0"/>
+        <w:smallCaps w:val="0"/>
+        <w:strike w:val="0"/>
+        <w:dstrike w:val="0"/>
+        <w:outline w:val="0"/>
+        <w:emboss w:val="0"/>
+        <w:imprint w:val="0"/>
+        <w:color w:val="111111"/>
+        <w:spacing w:val="0"/>
+        <w:w w:val="100"/>
+        <w:kern w:val="0"/>
+        <w:position w:val="0"/>
+        <w:highlight w:val="none"/>
+        <w:vertAlign w:val="baseline"/>
+      </w:rPr>
+    </w:lvl>
+    <w:lvl w:ilvl="6">
+      <w:start w:val="1"/>
+      <w:numFmt w:val="bullet"/>
+      <w:suff w:val="tab"/>
+      <w:lvlText w:val="•"/>
+      <w:lvlJc w:val="left"/>
+      <w:pPr>
+        <w:ind w:left="1915" w:hanging="375"/>
+      </w:pPr>
+      <w:rPr>
+        <w:rFonts w:ascii="Helvetica Neue" w:cs="Helvetica Neue" w:hAnsi="Helvetica Neue" w:eastAsia="Helvetica Neue"/>
+        <w:b w:val="0"/>
+        <w:bCs w:val="0"/>
+        <w:i w:val="0"/>
+        <w:iCs w:val="0"/>
+        <w:caps w:val="0"/>
+        <w:smallCaps w:val="0"/>
+        <w:strike w:val="0"/>
+        <w:dstrike w:val="0"/>
+        <w:outline w:val="0"/>
+        <w:emboss w:val="0"/>
+        <w:imprint w:val="0"/>
+        <w:color w:val="111111"/>
+        <w:spacing w:val="0"/>
+        <w:w w:val="100"/>
+        <w:kern w:val="0"/>
+        <w:position w:val="0"/>
+        <w:highlight w:val="none"/>
+        <w:vertAlign w:val="baseline"/>
+      </w:rPr>
+    </w:lvl>
+    <w:lvl w:ilvl="7">
+      <w:start w:val="1"/>
+      <w:numFmt w:val="bullet"/>
+      <w:suff w:val="tab"/>
+      <w:lvlText w:val="•"/>
+      <w:lvlJc w:val="left"/>
+      <w:pPr>
+        <w:ind w:left="2135" w:hanging="375"/>
+      </w:pPr>
+      <w:rPr>
+        <w:rFonts w:ascii="Helvetica Neue" w:cs="Helvetica Neue" w:hAnsi="Helvetica Neue" w:eastAsia="Helvetica Neue"/>
+        <w:b w:val="0"/>
+        <w:bCs w:val="0"/>
+        <w:i w:val="0"/>
+        <w:iCs w:val="0"/>
+        <w:caps w:val="0"/>
+        <w:smallCaps w:val="0"/>
+        <w:strike w:val="0"/>
+        <w:dstrike w:val="0"/>
+        <w:outline w:val="0"/>
+        <w:emboss w:val="0"/>
+        <w:imprint w:val="0"/>
+        <w:color w:val="111111"/>
+        <w:spacing w:val="0"/>
+        <w:w w:val="100"/>
+        <w:kern w:val="0"/>
+        <w:position w:val="0"/>
+        <w:highlight w:val="none"/>
+        <w:vertAlign w:val="baseline"/>
+      </w:rPr>
+    </w:lvl>
+    <w:lvl w:ilvl="8">
+      <w:start w:val="1"/>
+      <w:numFmt w:val="bullet"/>
+      <w:suff w:val="tab"/>
+      <w:lvlText w:val="•"/>
+      <w:lvlJc w:val="left"/>
+      <w:pPr>
+        <w:ind w:left="2355" w:hanging="375"/>
+      </w:pPr>
+      <w:rPr>
+        <w:rFonts w:ascii="Helvetica Neue" w:cs="Helvetica Neue" w:hAnsi="Helvetica Neue" w:eastAsia="Helvetica Neue"/>
+        <w:b w:val="0"/>
+        <w:bCs w:val="0"/>
+        <w:i w:val="0"/>
+        <w:iCs w:val="0"/>
+        <w:caps w:val="0"/>
+        <w:smallCaps w:val="0"/>
+        <w:strike w:val="0"/>
+        <w:dstrike w:val="0"/>
+        <w:outline w:val="0"/>
+        <w:emboss w:val="0"/>
+        <w:imprint w:val="0"/>
+        <w:color w:val="111111"/>
+        <w:spacing w:val="0"/>
+        <w:w w:val="100"/>
+        <w:kern w:val="0"/>
+        <w:position w:val="0"/>
+        <w:highlight w:val="none"/>
+        <w:vertAlign w:val="baseline"/>
+      </w:rPr>
+    </w:lvl>
+  </w:abstractNum>
+  <w:num w:numId="1">
+    <w:abstractNumId w:val="1"/>
+  </w:num>
+  <w:num w:numId="2">
+    <w:abstractNumId w:val="0"/>
+  </w:num>
+</w:numbering>
 </file>
 
 <file path=word/styles.xml><?xml version="1.0" encoding="utf-8"?>
@@ -482,9 +1990,58 @@
     <w:next w:val="No List"/>
     <w:pPr/>
   </w:style>
+  <w:style w:type="paragraph" w:styleId="Колонтитулы">
+    <w:name w:val="Колонтитулы"/>
+    <w:next w:val="Колонтитулы"/>
+    <w:pPr>
+      <w:keepNext w:val="0"/>
+      <w:keepLines w:val="0"/>
+      <w:pageBreakBefore w:val="0"/>
+      <w:widowControl w:val="1"/>
+      <w:shd w:val="clear" w:color="auto" w:fill="auto"/>
+      <w:tabs>
+        <w:tab w:val="right" w:pos="9020"/>
+      </w:tabs>
+      <w:suppressAutoHyphens w:val="0"/>
+      <w:bidi w:val="0"/>
+      <w:spacing w:before="0" w:after="0" w:line="240" w:lineRule="auto"/>
+      <w:ind w:left="0" w:right="0" w:firstLine="0"/>
+      <w:jc w:val="left"/>
+      <w:outlineLvl w:val="9"/>
+    </w:pPr>
+    <w:rPr>
+      <w:rFonts w:ascii="Helvetica Neue" w:cs="Arial Unicode MS" w:hAnsi="Helvetica Neue" w:eastAsia="Arial Unicode MS"/>
+      <w:b w:val="0"/>
+      <w:bCs w:val="0"/>
+      <w:i w:val="0"/>
+      <w:iCs w:val="0"/>
+      <w:caps w:val="0"/>
+      <w:smallCaps w:val="0"/>
+      <w:strike w:val="0"/>
+      <w:dstrike w:val="0"/>
+      <w:outline w:val="0"/>
+      <w:color w:val="000000"/>
+      <w:spacing w:val="0"/>
+      <w:kern w:val="0"/>
+      <w:position w:val="0"/>
+      <w:sz w:val="24"/>
+      <w:szCs w:val="24"/>
+      <w:u w:val="none"/>
+      <w:shd w:val="nil" w:color="auto" w:fill="auto"/>
+      <w:vertAlign w:val="baseline"/>
+      <w14:textOutline>
+        <w14:noFill/>
+      </w14:textOutline>
+      <w14:textFill>
+        <w14:solidFill>
+          <w14:srgbClr w14:val="000000"/>
+        </w14:solidFill>
+      </w14:textFill>
+    </w:rPr>
+  </w:style>
   <w:style w:type="paragraph" w:styleId="Заголовок">
     <w:name w:val="Заголовок"/>
-    <w:next w:val="Основной текст"/>
+    <w:next w:val="Основной текст A"/>
     <w:pPr>
       <w:keepNext w:val="1"/>
       <w:keepLines w:val="0"/>
@@ -515,6 +2072,245 @@
       <w:position w:val="0"/>
       <w:sz w:val="60"/>
       <w:szCs w:val="60"/>
+      <w:u w:val="none" w:color="000000"/>
+      <w:shd w:val="nil" w:color="auto" w:fill="auto"/>
+      <w:vertAlign w:val="baseline"/>
+      <w:lang w:val="en-US"/>
+      <w14:textOutline w14:w="12700" w14:cap="flat">
+        <w14:noFill/>
+        <w14:miter w14:lim="400000"/>
+      </w14:textOutline>
+      <w14:textFill>
+        <w14:solidFill>
+          <w14:srgbClr w14:val="000000"/>
+        </w14:solidFill>
+      </w14:textFill>
+    </w:rPr>
+  </w:style>
+  <w:style w:type="paragraph" w:styleId="Основной текст A">
+    <w:name w:val="Основной текст A"/>
+    <w:next w:val="Основной текст A"/>
+    <w:pPr>
+      <w:keepNext w:val="0"/>
+      <w:keepLines w:val="0"/>
+      <w:pageBreakBefore w:val="0"/>
+      <w:widowControl w:val="1"/>
+      <w:shd w:val="clear" w:color="auto" w:fill="auto"/>
+      <w:suppressAutoHyphens w:val="0"/>
+      <w:bidi w:val="0"/>
+      <w:spacing w:before="0" w:after="0" w:line="240" w:lineRule="auto"/>
+      <w:ind w:left="0" w:right="0" w:firstLine="0"/>
+      <w:jc w:val="left"/>
+      <w:outlineLvl w:val="9"/>
+    </w:pPr>
+    <w:rPr>
+      <w:rFonts w:ascii="Helvetica Neue" w:cs="Arial Unicode MS" w:hAnsi="Helvetica Neue" w:eastAsia="Arial Unicode MS"/>
+      <w:b w:val="0"/>
+      <w:bCs w:val="0"/>
+      <w:i w:val="0"/>
+      <w:iCs w:val="0"/>
+      <w:caps w:val="0"/>
+      <w:smallCaps w:val="0"/>
+      <w:strike w:val="0"/>
+      <w:dstrike w:val="0"/>
+      <w:outline w:val="0"/>
+      <w:color w:val="000000"/>
+      <w:spacing w:val="0"/>
+      <w:kern w:val="0"/>
+      <w:position w:val="0"/>
+      <w:sz w:val="22"/>
+      <w:szCs w:val="22"/>
+      <w:u w:val="none" w:color="000000"/>
+      <w:shd w:val="nil" w:color="auto" w:fill="auto"/>
+      <w:vertAlign w:val="baseline"/>
+      <w:lang w:val="en-US"/>
+      <w14:textOutline w14:w="12700" w14:cap="flat">
+        <w14:noFill/>
+        <w14:miter w14:lim="400000"/>
+      </w14:textOutline>
+      <w14:textFill>
+        <w14:solidFill>
+          <w14:srgbClr w14:val="000000"/>
+        </w14:solidFill>
+      </w14:textFill>
+    </w:rPr>
+  </w:style>
+  <w:style w:type="paragraph" w:styleId="Рубрика">
+    <w:name w:val="Рубрика"/>
+    <w:next w:val="Основной текст A"/>
+    <w:pPr>
+      <w:keepNext w:val="1"/>
+      <w:keepLines w:val="0"/>
+      <w:pageBreakBefore w:val="0"/>
+      <w:widowControl w:val="1"/>
+      <w:shd w:val="clear" w:color="auto" w:fill="auto"/>
+      <w:suppressAutoHyphens w:val="0"/>
+      <w:bidi w:val="0"/>
+      <w:spacing w:before="0" w:after="0" w:line="240" w:lineRule="auto"/>
+      <w:ind w:left="0" w:right="0" w:firstLine="0"/>
+      <w:jc w:val="left"/>
+      <w:outlineLvl w:val="0"/>
+    </w:pPr>
+    <w:rPr>
+      <w:rFonts w:ascii="Helvetica Neue" w:cs="Arial Unicode MS" w:hAnsi="Helvetica Neue" w:eastAsia="Arial Unicode MS"/>
+      <w:b w:val="1"/>
+      <w:bCs w:val="1"/>
+      <w:i w:val="0"/>
+      <w:iCs w:val="0"/>
+      <w:caps w:val="0"/>
+      <w:smallCaps w:val="0"/>
+      <w:strike w:val="0"/>
+      <w:dstrike w:val="0"/>
+      <w:outline w:val="0"/>
+      <w:color w:val="000000"/>
+      <w:spacing w:val="0"/>
+      <w:kern w:val="0"/>
+      <w:position w:val="0"/>
+      <w:sz w:val="36"/>
+      <w:szCs w:val="36"/>
+      <w:u w:val="none" w:color="000000"/>
+      <w:shd w:val="nil" w:color="auto" w:fill="auto"/>
+      <w:vertAlign w:val="baseline"/>
+      <w:lang w:val="en-US"/>
+      <w14:textOutline w14:w="12700" w14:cap="flat">
+        <w14:noFill/>
+        <w14:miter w14:lim="400000"/>
+      </w14:textOutline>
+      <w14:textFill>
+        <w14:solidFill>
+          <w14:srgbClr w14:val="000000"/>
+        </w14:solidFill>
+      </w14:textFill>
+    </w:rPr>
+  </w:style>
+  <w:style w:type="paragraph" w:styleId="По умолчанию">
+    <w:name w:val="По умолчанию"/>
+    <w:next w:val="По умолчанию"/>
+    <w:pPr>
+      <w:keepNext w:val="0"/>
+      <w:keepLines w:val="0"/>
+      <w:pageBreakBefore w:val="0"/>
+      <w:widowControl w:val="1"/>
+      <w:shd w:val="clear" w:color="auto" w:fill="auto"/>
+      <w:suppressAutoHyphens w:val="0"/>
+      <w:bidi w:val="0"/>
+      <w:spacing w:before="160" w:after="0" w:line="288" w:lineRule="auto"/>
+      <w:ind w:left="0" w:right="0" w:firstLine="0"/>
+      <w:jc w:val="left"/>
+      <w:outlineLvl w:val="9"/>
+    </w:pPr>
+    <w:rPr>
+      <w:rFonts w:ascii="Helvetica Neue" w:cs="Helvetica Neue" w:hAnsi="Helvetica Neue" w:eastAsia="Helvetica Neue"/>
+      <w:b w:val="0"/>
+      <w:bCs w:val="0"/>
+      <w:i w:val="0"/>
+      <w:iCs w:val="0"/>
+      <w:caps w:val="0"/>
+      <w:smallCaps w:val="0"/>
+      <w:strike w:val="0"/>
+      <w:dstrike w:val="0"/>
+      <w:outline w:val="0"/>
+      <w:color w:val="000000"/>
+      <w:spacing w:val="0"/>
+      <w:kern w:val="0"/>
+      <w:position w:val="0"/>
+      <w:sz w:val="24"/>
+      <w:szCs w:val="24"/>
+      <w:u w:val="none" w:color="000000"/>
+      <w:shd w:val="nil" w:color="auto" w:fill="auto"/>
+      <w:vertAlign w:val="baseline"/>
+      <w14:textOutline w14:w="12700" w14:cap="flat">
+        <w14:noFill/>
+        <w14:miter w14:lim="400000"/>
+      </w14:textOutline>
+      <w14:textFill>
+        <w14:solidFill>
+          <w14:srgbClr w14:val="000000"/>
+        </w14:solidFill>
+      </w14:textFill>
+    </w:rPr>
+  </w:style>
+  <w:style w:type="paragraph" w:styleId="Основной текст B">
+    <w:name w:val="Основной текст B"/>
+    <w:next w:val="Основной текст B"/>
+    <w:pPr>
+      <w:keepNext w:val="0"/>
+      <w:keepLines w:val="0"/>
+      <w:pageBreakBefore w:val="0"/>
+      <w:widowControl w:val="1"/>
+      <w:shd w:val="clear" w:color="auto" w:fill="auto"/>
+      <w:suppressAutoHyphens w:val="0"/>
+      <w:bidi w:val="0"/>
+      <w:spacing w:before="0" w:after="0" w:line="240" w:lineRule="auto"/>
+      <w:ind w:left="0" w:right="0" w:firstLine="0"/>
+      <w:jc w:val="left"/>
+      <w:outlineLvl w:val="9"/>
+    </w:pPr>
+    <w:rPr>
+      <w:rFonts w:ascii="Times New Roman" w:cs="Arial Unicode MS" w:hAnsi="Times New Roman" w:eastAsia="Arial Unicode MS"/>
+      <w:b w:val="0"/>
+      <w:bCs w:val="0"/>
+      <w:i w:val="0"/>
+      <w:iCs w:val="0"/>
+      <w:caps w:val="0"/>
+      <w:smallCaps w:val="0"/>
+      <w:strike w:val="0"/>
+      <w:dstrike w:val="0"/>
+      <w:outline w:val="0"/>
+      <w:color w:val="000000"/>
+      <w:spacing w:val="0"/>
+      <w:kern w:val="0"/>
+      <w:position w:val="0"/>
+      <w:sz w:val="24"/>
+      <w:szCs w:val="24"/>
+      <w:u w:val="none" w:color="000000"/>
+      <w:shd w:val="nil" w:color="auto" w:fill="auto"/>
+      <w:vertAlign w:val="baseline"/>
+      <w:lang w:val="en-US"/>
+      <w14:textOutline w14:w="12700" w14:cap="flat">
+        <w14:noFill/>
+        <w14:miter w14:lim="400000"/>
+      </w14:textOutline>
+      <w14:textFill>
+        <w14:solidFill>
+          <w14:srgbClr w14:val="000000"/>
+        </w14:solidFill>
+      </w14:textFill>
+    </w:rPr>
+  </w:style>
+  <w:style w:type="paragraph" w:styleId="Рубрика 2">
+    <w:name w:val="Рубрика 2"/>
+    <w:next w:val="Основной текст"/>
+    <w:pPr>
+      <w:keepNext w:val="1"/>
+      <w:keepLines w:val="0"/>
+      <w:pageBreakBefore w:val="0"/>
+      <w:widowControl w:val="1"/>
+      <w:shd w:val="clear" w:color="auto" w:fill="auto"/>
+      <w:suppressAutoHyphens w:val="0"/>
+      <w:bidi w:val="0"/>
+      <w:spacing w:before="0" w:after="0" w:line="240" w:lineRule="auto"/>
+      <w:ind w:left="0" w:right="0" w:firstLine="0"/>
+      <w:jc w:val="left"/>
+      <w:outlineLvl w:val="1"/>
+    </w:pPr>
+    <w:rPr>
+      <w:rFonts w:ascii="Helvetica Neue" w:cs="Arial Unicode MS" w:hAnsi="Helvetica Neue" w:eastAsia="Arial Unicode MS"/>
+      <w:b w:val="1"/>
+      <w:bCs w:val="1"/>
+      <w:i w:val="0"/>
+      <w:iCs w:val="0"/>
+      <w:caps w:val="0"/>
+      <w:smallCaps w:val="0"/>
+      <w:strike w:val="0"/>
+      <w:dstrike w:val="0"/>
+      <w:outline w:val="0"/>
+      <w:color w:val="000000"/>
+      <w:spacing w:val="0"/>
+      <w:kern w:val="0"/>
+      <w:position w:val="0"/>
+      <w:sz w:val="32"/>
+      <w:szCs w:val="32"/>
       <w:u w:val="none"/>
       <w:shd w:val="nil" w:color="auto" w:fill="auto"/>
       <w:vertAlign w:val="baseline"/>
@@ -546,7 +2342,7 @@
       <w:outlineLvl w:val="9"/>
     </w:pPr>
     <w:rPr>
-      <w:rFonts w:ascii="Helvetica Neue" w:cs="Arial Unicode MS" w:hAnsi="Helvetica Neue" w:eastAsia="Arial Unicode MS"/>
+      <w:rFonts w:ascii="Times New Roman" w:cs="Arial Unicode MS" w:hAnsi="Times New Roman" w:eastAsia="Arial Unicode MS"/>
       <w:b w:val="0"/>
       <w:bCs w:val="0"/>
       <w:i w:val="0"/>
@@ -560,9 +2356,9 @@
       <w:spacing w:val="0"/>
       <w:kern w:val="0"/>
       <w:position w:val="0"/>
-      <w:sz w:val="22"/>
-      <w:szCs w:val="22"/>
-      <w:u w:val="none"/>
+      <w:sz w:val="24"/>
+      <w:szCs w:val="24"/>
+      <w:u w:val="none" w:color="000000"/>
       <w:shd w:val="nil" w:color="auto" w:fill="auto"/>
       <w:vertAlign w:val="baseline"/>
       <w:lang w:val="en-US"/>
@@ -576,26 +2372,32 @@
       </w14:textFill>
     </w:rPr>
   </w:style>
-  <w:style w:type="paragraph" w:styleId="Рубрика">
-    <w:name w:val="Рубрика"/>
+  <w:style w:type="paragraph" w:styleId="Рубрика 3">
+    <w:name w:val="Рубрика 3"/>
     <w:next w:val="Основной текст"/>
     <w:pPr>
       <w:keepNext w:val="1"/>
       <w:keepLines w:val="0"/>
       <w:pageBreakBefore w:val="0"/>
       <w:widowControl w:val="1"/>
+      <w:pBdr>
+        <w:top w:val="single" w:color="515151" w:sz="4" w:space="0" w:shadow="0" w:frame="0"/>
+        <w:left w:val="nil"/>
+        <w:bottom w:val="nil"/>
+        <w:right w:val="nil"/>
+      </w:pBdr>
       <w:shd w:val="clear" w:color="auto" w:fill="auto"/>
       <w:suppressAutoHyphens w:val="0"/>
       <w:bidi w:val="0"/>
-      <w:spacing w:before="0" w:after="0" w:line="240" w:lineRule="auto"/>
+      <w:spacing w:before="360" w:after="40" w:line="288" w:lineRule="auto"/>
       <w:ind w:left="0" w:right="0" w:firstLine="0"/>
       <w:jc w:val="left"/>
       <w:outlineLvl w:val="0"/>
     </w:pPr>
     <w:rPr>
-      <w:rFonts w:ascii="Helvetica Neue" w:cs="Arial Unicode MS" w:hAnsi="Helvetica Neue" w:eastAsia="Arial Unicode MS"/>
-      <w:b w:val="1"/>
-      <w:bCs w:val="1"/>
+      <w:rFonts w:ascii="Helvetica Neue" w:cs="Arial Unicode MS" w:hAnsi="Helvetica Neue" w:eastAsia="Arial Unicode MS" w:hint="default"/>
+      <w:b w:val="0"/>
+      <w:bCs w:val="0"/>
       <w:i w:val="0"/>
       <w:iCs w:val="0"/>
       <w:caps w:val="0"/>
@@ -604,15 +2406,15 @@
       <w:dstrike w:val="0"/>
       <w:outline w:val="0"/>
       <w:color w:val="000000"/>
-      <w:spacing w:val="0"/>
+      <w:spacing w:val="5"/>
       <w:kern w:val="0"/>
       <w:position w:val="0"/>
-      <w:sz w:val="36"/>
-      <w:szCs w:val="36"/>
+      <w:sz w:val="28"/>
+      <w:szCs w:val="28"/>
       <w:u w:val="none"/>
       <w:shd w:val="nil" w:color="auto" w:fill="auto"/>
       <w:vertAlign w:val="baseline"/>
-      <w:lang w:val="en-US"/>
+      <w:lang w:val="ru-RU"/>
       <w14:textOutline>
         <w14:noFill/>
       </w14:textOutline>
@@ -622,6 +2424,14 @@
         </w14:solidFill>
       </w14:textFill>
     </w:rPr>
+  </w:style>
+  <w:style w:type="numbering" w:styleId="Пункты">
+    <w:name w:val="Пункты"/>
+    <w:pPr>
+      <w:numPr>
+        <w:numId w:val="1"/>
+      </w:numPr>
+    </w:pPr>
   </w:style>
 </w:styles>
 </file>
@@ -637,10 +2447,10 @@
         <a:srgbClr val="FFFFFF"/>
       </a:lt1>
       <a:dk2>
-        <a:srgbClr val="5E5E5E"/>
+        <a:srgbClr val="A7A7A7"/>
       </a:dk2>
       <a:lt2>
-        <a:srgbClr val="D5D5D5"/>
+        <a:srgbClr val="535353"/>
       </a:lt2>
       <a:accent1>
         <a:srgbClr val="00A2FF"/>
@@ -817,11 +2627,14 @@
     <a:spDef>
       <a:spPr>
         <a:solidFill>
-          <a:srgbClr val="000000"/>
+          <a:srgbClr val="FFFFFF"/>
         </a:solidFill>
-        <a:ln w="12700" cap="flat">
-          <a:noFill/>
-          <a:miter lim="400000"/>
+        <a:ln w="25400" cap="flat">
+          <a:solidFill>
+            <a:schemeClr val="accent1"/>
+          </a:solidFill>
+          <a:prstDash val="solid"/>
+          <a:round/>
         </a:ln>
         <a:effectLst/>
         <a:sp3d/>
@@ -830,7 +2643,7 @@
         <a:spAutoFit/>
       </a:bodyPr>
       <a:lstStyle>
-        <a:defPPr marL="0" marR="0" indent="0" algn="ctr" defTabSz="584200" rtl="0" fontAlgn="auto" latinLnBrk="0" hangingPunct="0">
+        <a:defPPr marL="0" marR="0" indent="0" algn="l" defTabSz="914400" rtl="0" fontAlgn="auto" latinLnBrk="0" hangingPunct="0">
           <a:lnSpc>
             <a:spcPct val="100000"/>
           </a:lnSpc>
@@ -845,19 +2658,19 @@
           <a:buFontTx/>
           <a:buNone/>
           <a:tabLst/>
-          <a:defRPr b="0" baseline="0" cap="none" i="0" spc="0" strike="noStrike" sz="1200" u="none" kumimoji="0" normalizeH="0">
+          <a:defRPr b="0" baseline="0" cap="none" i="0" spc="0" strike="noStrike" sz="1800" u="none" kumimoji="0" normalizeH="0">
             <a:ln>
               <a:noFill/>
             </a:ln>
             <a:solidFill>
-              <a:srgbClr val="FFFFFF"/>
+              <a:srgbClr val="000000"/>
             </a:solidFill>
             <a:effectLst/>
             <a:uFillTx/>
-            <a:latin typeface="Helvetica Neue Medium"/>
-            <a:ea typeface="Helvetica Neue Medium"/>
-            <a:cs typeface="Helvetica Neue Medium"/>
-            <a:sym typeface="Helvetica Neue Medium"/>
+            <a:latin typeface="+mn-lt"/>
+            <a:ea typeface="+mn-ea"/>
+            <a:cs typeface="+mn-cs"/>
+            <a:sym typeface="Helvetica Neue"/>
           </a:defRPr>
         </a:defPPr>
         <a:lvl1pPr marL="0" marR="0" indent="0" algn="l" defTabSz="914400" rtl="0" fontAlgn="auto" latinLnBrk="1" hangingPunct="0">
@@ -1107,10 +2920,10 @@
         <a:noFill/>
         <a:ln w="25400" cap="flat">
           <a:solidFill>
-            <a:srgbClr val="000000"/>
+            <a:schemeClr val="accent1"/>
           </a:solidFill>
           <a:prstDash val="solid"/>
-          <a:miter lim="400000"/>
+          <a:round/>
         </a:ln>
         <a:effectLst/>
         <a:sp3d/>
@@ -1401,7 +3214,7 @@
         <a:spAutoFit/>
       </a:bodyPr>
       <a:lstStyle>
-        <a:defPPr marL="0" marR="0" indent="0" algn="l" defTabSz="457200" rtl="0" fontAlgn="auto" latinLnBrk="0" hangingPunct="0">
+        <a:defPPr marL="0" marR="0" indent="0" algn="l" defTabSz="914400" rtl="0" fontAlgn="auto" latinLnBrk="0" hangingPunct="0">
           <a:lnSpc>
             <a:spcPct val="100000"/>
           </a:lnSpc>
@@ -1416,7 +3229,7 @@
           <a:buFontTx/>
           <a:buNone/>
           <a:tabLst/>
-          <a:defRPr b="0" baseline="0" cap="none" i="0" spc="0" strike="noStrike" sz="1100" u="none" kumimoji="0" normalizeH="0">
+          <a:defRPr b="0" baseline="0" cap="none" i="0" spc="0" strike="noStrike" sz="1800" u="none" kumimoji="0" normalizeH="0">
             <a:ln>
               <a:noFill/>
             </a:ln>

</xml_diff>

<commit_message>
Add info about imports;
</commit_message>
<xml_diff>
--- a/flutter_abstract.docx
+++ b/flutter_abstract.docx
@@ -96,6 +96,20 @@
       </w:pPr>
       <w:r>
         <w:rPr>
+          <w:rtl w:val="0"/>
+          <w:lang w:val="ru-RU"/>
+        </w:rPr>
+        <w:t>Как вызываются методы</w:t>
+      </w:r>
+      <w:r>
+        <w:rPr>
+          <w:rtl w:val="0"/>
+          <w:lang w:val="ru-RU"/>
+        </w:rPr>
+        <w:t>?</w:t>
+      </w:r>
+      <w:r>
+        <w:rPr>
           <w:rFonts w:ascii="Arial Unicode MS" w:cs="Arial Unicode MS" w:hAnsi="Arial Unicode MS" w:eastAsia="Arial Unicode MS"/>
           <w:b w:val="0"/>
           <w:bCs w:val="0"/>
@@ -191,18 +205,18 @@
               <wp:posOffset>720090</wp:posOffset>
             </wp:positionH>
             <wp:positionV relativeFrom="page">
-              <wp:posOffset>7101786</wp:posOffset>
+              <wp:posOffset>7101785</wp:posOffset>
             </wp:positionV>
             <wp:extent cx="6116321" cy="3154734"/>
             <wp:effectExtent l="0" t="0" r="0" b="0"/>
             <wp:wrapTopAndBottom distT="152400" distB="152400"/>
-            <wp:docPr id="1073741827" name="officeArt object"/>
+            <wp:docPr id="1073741827" name="officeArt object" descr="pasted-image.tiff"/>
             <wp:cNvGraphicFramePr/>
             <a:graphic xmlns:a="http://schemas.openxmlformats.org/drawingml/2006/main">
               <a:graphicData uri="http://schemas.openxmlformats.org/drawingml/2006/picture">
                 <pic:pic xmlns:pic="http://schemas.openxmlformats.org/drawingml/2006/picture">
                   <pic:nvPicPr>
-                    <pic:cNvPr id="1073741827" name="pasted-image.tiff"/>
+                    <pic:cNvPr id="1073741827" name="pasted-image.tiff" descr="pasted-image.tiff"/>
                     <pic:cNvPicPr>
                       <a:picLocks noChangeAspect="1"/>
                     </pic:cNvPicPr>
@@ -238,6 +252,7 @@
       <w:r>
         <w:rPr>
           <w:rtl w:val="0"/>
+          <w:lang w:val="en-US"/>
         </w:rPr>
         <w:t>Flutter Redux</w:t>
       </w:r>
@@ -404,9 +419,43 @@
         </w:rPr>
         <w:t>Need to know animation</w:t>
       </w:r>
-      <w:r>
+    </w:p>
+    <w:p>
+      <w:pPr>
+        <w:pStyle w:val="Основной текст B"/>
+      </w:pPr>
+      <w:r>
+        <w:rPr>
+          <w:rtl w:val="0"/>
+          <w:lang w:val="en-US"/>
+        </w:rPr>
+        <w:t xml:space="preserve">AnimateContainer - </w:t>
+      </w:r>
+      <w:r>
+        <w:rPr>
+          <w:rtl w:val="0"/>
+          <w:lang w:val="ru-RU"/>
+        </w:rPr>
+        <w:t>неявная анимация</w:t>
         <w:br w:type="textWrapping"/>
       </w:r>
+      <w:r>
+        <w:rPr>
+          <w:rtl w:val="0"/>
+          <w:lang w:val="en-US"/>
+        </w:rPr>
+        <w:t xml:space="preserve">AnimateController - </w:t>
+      </w:r>
+      <w:r>
+        <w:rPr>
+          <w:rtl w:val="0"/>
+          <w:lang w:val="ru-RU"/>
+        </w:rPr>
+        <w:t>явная анмиация</w:t>
+      </w:r>
+      <w:r>
+        <w:br w:type="textWrapping"/>
+      </w:r>
     </w:p>
     <w:p>
       <w:pPr>
@@ -451,8 +500,12 @@
     </w:p>
     <w:p>
       <w:pPr>
+        <w:pStyle w:val="Основной текст B"/>
+      </w:pPr>
+    </w:p>
+    <w:p>
+      <w:pPr>
         <w:pStyle w:val="Рубрика 2"/>
-        <w:bidi w:val="0"/>
       </w:pPr>
       <w:r>
         <w:rPr>
@@ -464,7 +517,7 @@
     </w:p>
     <w:p>
       <w:pPr>
-        <w:pStyle w:val="Основной текст"/>
+        <w:pStyle w:val="Основной текст C"/>
         <w:rPr>
           <w:rFonts w:ascii="Menlo Regular" w:cs="Menlo Regular" w:hAnsi="Menlo Regular" w:eastAsia="Menlo Regular"/>
           <w:shd w:val="clear" w:color="auto" w:fill="f9f9f9"/>
@@ -475,6 +528,7 @@
           <w:rFonts w:ascii="Menlo Regular" w:hAnsi="Menlo Regular"/>
           <w:shd w:val="clear" w:color="auto" w:fill="f9f9f9"/>
           <w:rtl w:val="0"/>
+          <w:lang w:val="en-US"/>
         </w:rPr>
         <w:t>Dart</w:t>
       </w:r>
@@ -506,13 +560,14 @@
           <w:rFonts w:ascii="Menlo Regular" w:hAnsi="Menlo Regular"/>
           <w:shd w:val="clear" w:color="auto" w:fill="f9f9f9"/>
           <w:rtl w:val="0"/>
+          <w:lang w:val="en-US"/>
         </w:rPr>
         <w:t>Dart</w:t>
       </w:r>
     </w:p>
     <w:p>
       <w:pPr>
-        <w:pStyle w:val="Основной текст"/>
+        <w:pStyle w:val="Основной текст C"/>
         <w:rPr>
           <w:rFonts w:ascii="Menlo Regular" w:cs="Menlo Regular" w:hAnsi="Menlo Regular" w:eastAsia="Menlo Regular"/>
           <w:shd w:val="clear" w:color="auto" w:fill="f9f9f9"/>
@@ -521,15 +576,17 @@
     </w:p>
     <w:p>
       <w:pPr>
-        <w:pStyle w:val="Основной текст"/>
+        <w:pStyle w:val="Основной текст C"/>
       </w:pPr>
       <w:r>
         <w:rPr>
           <w:b w:val="1"/>
           <w:bCs w:val="1"/>
           <w:outline w:val="0"/>
-          <w:color w:val="8859a7"/>
-          <w:rtl w:val="0"/>
+          <w:color w:val="8959a8"/>
+          <w:u w:color="8959a8"/>
+          <w:rtl w:val="0"/>
+          <w:lang w:val="en-US"/>
           <w14:textFill>
             <w14:solidFill>
               <w14:srgbClr w14:val="8959A8"/>
@@ -541,17 +598,19 @@
       <w:r>
         <w:rPr>
           <w:rtl w:val="0"/>
+          <w:lang w:val="en-US"/>
         </w:rPr>
         <w:t xml:space="preserve"> eventLoop(){</w:t>
       </w:r>
     </w:p>
     <w:p>
       <w:pPr>
-        <w:pStyle w:val="Основной текст"/>
-      </w:pPr>
-      <w:r>
-        <w:rPr>
-          <w:rtl w:val="0"/>
+        <w:pStyle w:val="Основной текст C"/>
+      </w:pPr>
+      <w:r>
+        <w:rPr>
+          <w:rtl w:val="0"/>
+          <w:lang w:val="en-US"/>
         </w:rPr>
         <w:t xml:space="preserve">    </w:t>
       </w:r>
@@ -560,7 +619,8 @@
           <w:b w:val="1"/>
           <w:bCs w:val="1"/>
           <w:outline w:val="0"/>
-          <w:color w:val="8859a7"/>
+          <w:color w:val="8959a8"/>
+          <w:u w:color="8959a8"/>
           <w:rtl w:val="0"/>
           <w:lang w:val="en-US"/>
           <w14:textFill>
@@ -574,40 +634,46 @@
       <w:r>
         <w:rPr>
           <w:rtl w:val="0"/>
+          <w:lang w:val="en-US"/>
         </w:rPr>
         <w:t xml:space="preserve"> (microTaskQueue.isNotEmpty){</w:t>
       </w:r>
     </w:p>
     <w:p>
       <w:pPr>
-        <w:pStyle w:val="Основной текст"/>
-      </w:pPr>
-      <w:r>
-        <w:rPr>
-          <w:rtl w:val="0"/>
+        <w:pStyle w:val="Основной текст C"/>
+        <w:rPr>
           <w:lang w:val="de-DE"/>
         </w:rPr>
+      </w:pPr>
+      <w:r>
+        <w:rPr>
+          <w:rtl w:val="0"/>
+          <w:lang w:val="de-DE"/>
+        </w:rPr>
         <w:t xml:space="preserve">        fetchFirstMicroTaskFromQueue();</w:t>
       </w:r>
     </w:p>
     <w:p>
       <w:pPr>
-        <w:pStyle w:val="Основной текст"/>
-      </w:pPr>
-      <w:r>
-        <w:rPr>
-          <w:rtl w:val="0"/>
+        <w:pStyle w:val="Основной текст C"/>
+      </w:pPr>
+      <w:r>
+        <w:rPr>
+          <w:rtl w:val="0"/>
+          <w:lang w:val="en-US"/>
         </w:rPr>
         <w:t xml:space="preserve">        executeThisMicroTask();</w:t>
       </w:r>
     </w:p>
     <w:p>
       <w:pPr>
-        <w:pStyle w:val="Основной текст"/>
-      </w:pPr>
-      <w:r>
-        <w:rPr>
-          <w:rtl w:val="0"/>
+        <w:pStyle w:val="Основной текст C"/>
+      </w:pPr>
+      <w:r>
+        <w:rPr>
+          <w:rtl w:val="0"/>
+          <w:lang w:val="en-US"/>
         </w:rPr>
         <w:t xml:space="preserve">        </w:t>
       </w:r>
@@ -616,7 +682,8 @@
           <w:b w:val="1"/>
           <w:bCs w:val="1"/>
           <w:outline w:val="0"/>
-          <w:color w:val="8859a7"/>
+          <w:color w:val="8959a8"/>
+          <w:u w:color="8959a8"/>
           <w:rtl w:val="0"/>
           <w:lang w:val="en-US"/>
           <w14:textFill>
@@ -630,33 +697,36 @@
       <w:r>
         <w:rPr>
           <w:rtl w:val="0"/>
+          <w:lang w:val="en-US"/>
         </w:rPr>
         <w:t>;</w:t>
       </w:r>
     </w:p>
     <w:p>
       <w:pPr>
-        <w:pStyle w:val="Основной текст"/>
-      </w:pPr>
-      <w:r>
-        <w:rPr>
-          <w:rtl w:val="0"/>
+        <w:pStyle w:val="Основной текст C"/>
+      </w:pPr>
+      <w:r>
+        <w:rPr>
+          <w:rtl w:val="0"/>
+          <w:lang w:val="en-US"/>
         </w:rPr>
         <w:t xml:space="preserve">    }</w:t>
       </w:r>
     </w:p>
     <w:p>
       <w:pPr>
-        <w:pStyle w:val="Основной текст"/>
-      </w:pPr>
-    </w:p>
-    <w:p>
-      <w:pPr>
-        <w:pStyle w:val="Основной текст"/>
-      </w:pPr>
-      <w:r>
-        <w:rPr>
-          <w:rtl w:val="0"/>
+        <w:pStyle w:val="Основной текст C"/>
+      </w:pPr>
+    </w:p>
+    <w:p>
+      <w:pPr>
+        <w:pStyle w:val="Основной текст C"/>
+      </w:pPr>
+      <w:r>
+        <w:rPr>
+          <w:rtl w:val="0"/>
+          <w:lang w:val="en-US"/>
         </w:rPr>
         <w:t xml:space="preserve">    </w:t>
       </w:r>
@@ -665,8 +735,10 @@
           <w:b w:val="1"/>
           <w:bCs w:val="1"/>
           <w:outline w:val="0"/>
-          <w:color w:val="8859a7"/>
-          <w:rtl w:val="0"/>
+          <w:color w:val="8959a8"/>
+          <w:u w:color="8959a8"/>
+          <w:rtl w:val="0"/>
+          <w:lang w:val="en-US"/>
           <w14:textFill>
             <w14:solidFill>
               <w14:srgbClr w14:val="8959A8"/>
@@ -678,62 +750,121 @@
       <w:r>
         <w:rPr>
           <w:rtl w:val="0"/>
+          <w:lang w:val="en-US"/>
         </w:rPr>
         <w:t xml:space="preserve"> (eventQueue.isNotEmpty){</w:t>
       </w:r>
     </w:p>
     <w:p>
       <w:pPr>
-        <w:pStyle w:val="Основной текст"/>
-      </w:pPr>
-      <w:r>
-        <w:rPr>
-          <w:rtl w:val="0"/>
+        <w:pStyle w:val="Основной текст C"/>
+      </w:pPr>
+      <w:r>
+        <w:rPr>
+          <w:rtl w:val="0"/>
+          <w:lang w:val="en-US"/>
         </w:rPr>
         <w:t xml:space="preserve">        fetchFirstEventFromQueue();</w:t>
       </w:r>
     </w:p>
     <w:p>
       <w:pPr>
-        <w:pStyle w:val="Основной текст"/>
-      </w:pPr>
-      <w:r>
-        <w:rPr>
-          <w:rtl w:val="0"/>
+        <w:pStyle w:val="Основной текст C"/>
+      </w:pPr>
+      <w:r>
+        <w:rPr>
+          <w:rtl w:val="0"/>
+          <w:lang w:val="en-US"/>
         </w:rPr>
         <w:t xml:space="preserve">        executeThisEventRelatedCode();</w:t>
       </w:r>
     </w:p>
     <w:p>
       <w:pPr>
-        <w:pStyle w:val="Основной текст"/>
-      </w:pPr>
-      <w:r>
-        <w:rPr>
-          <w:rtl w:val="0"/>
+        <w:pStyle w:val="Основной текст C"/>
+      </w:pPr>
+      <w:r>
+        <w:rPr>
+          <w:rtl w:val="0"/>
+          <w:lang w:val="en-US"/>
         </w:rPr>
         <w:t xml:space="preserve">    }</w:t>
       </w:r>
     </w:p>
     <w:p>
       <w:pPr>
-        <w:pStyle w:val="Основной текст"/>
-      </w:pPr>
-      <w:r>
-        <w:rPr>
-          <w:rtl w:val="0"/>
+        <w:pStyle w:val="Основной текст C"/>
+      </w:pPr>
+      <w:r>
+        <w:rPr>
+          <w:rtl w:val="0"/>
+          <w:lang w:val="en-US"/>
         </w:rPr>
         <w:t>}</w:t>
       </w:r>
     </w:p>
     <w:p>
       <w:pPr>
-        <w:pStyle w:val="Основной текст"/>
-      </w:pPr>
-    </w:p>
-    <w:p>
-      <w:pPr>
-        <w:pStyle w:val="Основной текст"/>
+        <w:pStyle w:val="Основной текст C"/>
+      </w:pPr>
+    </w:p>
+    <w:p>
+      <w:pPr>
+        <w:pStyle w:val="По умолчанию"/>
+        <w:spacing w:before="0" w:after="562" w:line="240" w:lineRule="auto"/>
+        <w:rPr>
+          <w:rFonts w:ascii="Helvetica" w:cs="Helvetica" w:hAnsi="Helvetica" w:eastAsia="Helvetica"/>
+          <w:outline w:val="0"/>
+          <w:color w:val="111111"/>
+          <w:shd w:val="clear" w:color="auto" w:fill="fdfdfd"/>
+          <w14:textFill>
+            <w14:solidFill>
+              <w14:srgbClr w14:val="111111"/>
+            </w14:solidFill>
+          </w14:textFill>
+        </w:rPr>
+      </w:pPr>
+      <w:r>
+        <w:rPr>
+          <w:rFonts w:ascii="Helvetica" w:hAnsi="Helvetica"/>
+          <w:outline w:val="0"/>
+          <w:color w:val="111111"/>
+          <w:shd w:val="clear" w:color="auto" w:fill="fdfdfd"/>
+          <w:rtl w:val="0"/>
+          <w:lang w:val="en-US"/>
+          <w14:textFill>
+            <w14:solidFill>
+              <w14:srgbClr w14:val="111111"/>
+            </w14:solidFill>
+          </w14:textFill>
+        </w:rPr>
+        <w:t>Future&lt;T&gt;.microtask</w:t>
+      </w:r>
+      <w:r>
+        <w:rPr>
+          <w:rFonts w:ascii="Helvetica" w:hAnsi="Helvetica"/>
+          <w:outline w:val="0"/>
+          <w:color w:val="111111"/>
+          <w:shd w:val="clear" w:color="auto" w:fill="fdfdfd"/>
+          <w:rtl w:val="0"/>
+          <w:lang w:val="en-US"/>
+          <w14:textFill>
+            <w14:solidFill>
+              <w14:srgbClr w14:val="111111"/>
+            </w14:solidFill>
+          </w14:textFill>
+        </w:rPr>
+        <w:t xml:space="preserve"> - </w:t>
+      </w:r>
+    </w:p>
+    <w:p>
+      <w:pPr>
+        <w:pStyle w:val="Основной текст C"/>
+      </w:pPr>
+    </w:p>
+    <w:p>
+      <w:pPr>
+        <w:pStyle w:val="Основной текст C"/>
       </w:pPr>
       <w:r>
         <w:rPr>
@@ -747,6 +878,7 @@
       <w:r>
         <w:rPr>
           <w:rtl w:val="0"/>
+          <w:lang w:val="en-US"/>
         </w:rPr>
         <w:t xml:space="preserve"> во </w:t>
       </w:r>
@@ -769,6 +901,7 @@
       <w:r>
         <w:rPr>
           <w:rtl w:val="0"/>
+          <w:lang w:val="en-US"/>
         </w:rPr>
         <w:t xml:space="preserve">. </w:t>
       </w:r>
@@ -784,30 +917,33 @@
           <w:rFonts w:ascii="Menlo Regular" w:hAnsi="Menlo Regular" w:hint="default"/>
           <w:shd w:val="clear" w:color="auto" w:fill="f9f9f9"/>
           <w:rtl w:val="0"/>
+          <w:lang w:val="en-US"/>
         </w:rPr>
         <w:t>Изолятами</w:t>
       </w:r>
       <w:r>
         <w:rPr>
           <w:rtl w:val="0"/>
+          <w:lang w:val="en-US"/>
         </w:rPr>
         <w:t xml:space="preserve"> реализовано посредством сообщений</w:t>
       </w:r>
       <w:r>
         <w:rPr>
           <w:rtl w:val="0"/>
+          <w:lang w:val="en-US"/>
         </w:rPr>
         <w:t>.</w:t>
       </w:r>
     </w:p>
     <w:p>
       <w:pPr>
-        <w:pStyle w:val="Основной текст"/>
-      </w:pPr>
-    </w:p>
-    <w:p>
-      <w:pPr>
-        <w:pStyle w:val="Основной текст"/>
+        <w:pStyle w:val="Основной текст C"/>
+      </w:pPr>
+    </w:p>
+    <w:p>
+      <w:pPr>
+        <w:pStyle w:val="Основной текст C"/>
       </w:pPr>
       <w:r>
         <w:rPr>
@@ -822,6 +958,7 @@
           <w:szCs w:val="30"/>
           <w:shd w:val="clear" w:color="auto" w:fill="f9f9f9"/>
           <w:rtl w:val="0"/>
+          <w:lang w:val="en-US"/>
         </w:rPr>
         <w:t>Изоляту</w:t>
       </w:r>
@@ -845,23 +982,24 @@
       <w:r>
         <w:rPr>
           <w:rtl w:val="0"/>
+          <w:lang w:val="en-US"/>
         </w:rPr>
         <w:t>.</w:t>
       </w:r>
     </w:p>
     <w:p>
       <w:pPr>
-        <w:pStyle w:val="Основной текст"/>
+        <w:pStyle w:val="Основной текст C"/>
       </w:pPr>
     </w:p>
     <w:p>
       <w:pPr>
         <w:pStyle w:val="Рубрика 3"/>
-        <w:bidi w:val="0"/>
-      </w:pPr>
-      <w:r>
-        <w:rPr>
-          <w:rtl w:val="0"/>
+      </w:pPr>
+      <w:r>
+        <w:rPr>
+          <w:rtl w:val="0"/>
+          <w:lang w:val="ru-RU"/>
         </w:rPr>
         <w:t xml:space="preserve">Одноразовое вычисление </w:t>
       </w:r>
@@ -875,7 +1013,7 @@
     </w:p>
     <w:p>
       <w:pPr>
-        <w:pStyle w:val="Основной текст"/>
+        <w:pStyle w:val="Основной текст C"/>
         <w:rPr>
           <w:shd w:val="clear" w:color="auto" w:fill="ffffff"/>
         </w:rPr>
@@ -883,7 +1021,7 @@
     </w:p>
     <w:p>
       <w:pPr>
-        <w:pStyle w:val="Основной текст"/>
+        <w:pStyle w:val="Основной текст C"/>
       </w:pPr>
       <w:r>
         <w:rPr>
@@ -895,6 +1033,7 @@
       <w:r>
         <w:rPr>
           <w:rtl w:val="0"/>
+          <w:lang w:val="en-US"/>
         </w:rPr>
         <w:t xml:space="preserve">, </w:t>
       </w:r>
@@ -910,6 +1049,7 @@
           <w:rFonts w:ascii="Menlo Regular" w:hAnsi="Menlo Regular" w:hint="default"/>
           <w:shd w:val="clear" w:color="auto" w:fill="f9f9f9"/>
           <w:rtl w:val="0"/>
+          <w:lang w:val="en-US"/>
         </w:rPr>
         <w:t>Изолятом</w:t>
       </w:r>
@@ -923,12 +1063,14 @@
       <w:r>
         <w:rPr>
           <w:rtl w:val="0"/>
+          <w:lang w:val="en-US"/>
         </w:rPr>
         <w:t xml:space="preserve">, </w:t>
       </w:r>
       <w:r>
         <w:rPr>
           <w:rtl w:val="0"/>
+          <w:lang w:val="en-US"/>
         </w:rPr>
         <w:t xml:space="preserve">в </w:t>
       </w:r>
@@ -937,6 +1079,7 @@
           <w:rFonts w:ascii="Menlo Regular" w:hAnsi="Menlo Regular"/>
           <w:shd w:val="clear" w:color="auto" w:fill="f9f9f9"/>
           <w:rtl w:val="0"/>
+          <w:lang w:val="en-US"/>
         </w:rPr>
         <w:t>Dart</w:t>
       </w:r>
@@ -959,6 +1102,7 @@
       <w:r>
         <w:rPr>
           <w:rtl w:val="0"/>
+          <w:lang w:val="en-US"/>
         </w:rPr>
         <w:t xml:space="preserve">, </w:t>
       </w:r>
@@ -972,7 +1116,7 @@
     </w:p>
     <w:p>
       <w:pPr>
-        <w:pStyle w:val="Основной текст"/>
+        <w:pStyle w:val="Основной текст C"/>
         <w:rPr>
           <w:shd w:val="clear" w:color="auto" w:fill="ffffff"/>
         </w:rPr>
@@ -980,11 +1124,14 @@
     </w:p>
     <w:p>
       <w:pPr>
-        <w:pStyle w:val="Основной текст"/>
+        <w:pStyle w:val="Основной текст C"/>
         <w:numPr>
           <w:ilvl w:val="0"/>
           <w:numId w:val="2"/>
         </w:numPr>
+        <w:rPr>
+          <w:lang w:val="ru-RU"/>
+        </w:rPr>
       </w:pPr>
       <w:r>
         <w:rPr>
@@ -998,17 +1145,21 @@
           <w:rFonts w:ascii="Menlo Regular" w:hAnsi="Menlo Regular" w:hint="default"/>
           <w:shd w:val="clear" w:color="auto" w:fill="f9f9f9"/>
           <w:rtl w:val="0"/>
+          <w:lang w:val="en-US"/>
         </w:rPr>
         <w:t>Изолят</w:t>
       </w:r>
     </w:p>
     <w:p>
       <w:pPr>
-        <w:pStyle w:val="Основной текст"/>
+        <w:pStyle w:val="Основной текст C"/>
         <w:numPr>
           <w:ilvl w:val="0"/>
           <w:numId w:val="2"/>
         </w:numPr>
+        <w:rPr>
+          <w:lang w:val="ru-RU"/>
+        </w:rPr>
       </w:pPr>
       <w:r>
         <w:rPr>
@@ -1022,12 +1173,14 @@
           <w:rFonts w:ascii="Menlo Regular" w:hAnsi="Menlo Regular" w:hint="default"/>
           <w:shd w:val="clear" w:color="auto" w:fill="f9f9f9"/>
           <w:rtl w:val="0"/>
+          <w:lang w:val="en-US"/>
         </w:rPr>
         <w:t>Изоляте</w:t>
       </w:r>
       <w:r>
         <w:rPr>
           <w:rtl w:val="0"/>
+          <w:lang w:val="en-US"/>
         </w:rPr>
         <w:t xml:space="preserve">, </w:t>
       </w:r>
@@ -1041,22 +1194,26 @@
     </w:p>
     <w:p>
       <w:pPr>
-        <w:pStyle w:val="Основной текст"/>
+        <w:pStyle w:val="Основной текст C"/>
         <w:numPr>
           <w:ilvl w:val="0"/>
           <w:numId w:val="2"/>
         </w:numPr>
-      </w:pPr>
-      <w:r>
-        <w:rPr>
-          <w:rtl w:val="0"/>
+        <w:rPr>
           <w:lang w:val="ru-RU"/>
         </w:rPr>
+      </w:pPr>
+      <w:r>
+        <w:rPr>
+          <w:rtl w:val="0"/>
+          <w:lang w:val="ru-RU"/>
+        </w:rPr>
         <w:t>возвращает значение — результат коллбэк</w:t>
       </w:r>
       <w:r>
         <w:rPr>
           <w:rtl w:val="0"/>
+          <w:lang w:val="en-US"/>
         </w:rPr>
         <w:t>-</w:t>
       </w:r>
@@ -1070,11 +1227,14 @@
     </w:p>
     <w:p>
       <w:pPr>
-        <w:pStyle w:val="Основной текст"/>
+        <w:pStyle w:val="Основной текст C"/>
         <w:numPr>
           <w:ilvl w:val="0"/>
           <w:numId w:val="2"/>
         </w:numPr>
+        <w:rPr>
+          <w:lang w:val="ru-RU"/>
+        </w:rPr>
       </w:pPr>
       <w:r>
         <w:rPr>
@@ -1088,6 +1248,7 @@
           <w:rFonts w:ascii="Menlo Regular" w:hAnsi="Menlo Regular" w:hint="default"/>
           <w:shd w:val="clear" w:color="auto" w:fill="f9f9f9"/>
           <w:rtl w:val="0"/>
+          <w:lang w:val="en-US"/>
         </w:rPr>
         <w:t>Изолят</w:t>
       </w:r>
@@ -1101,6 +1262,7 @@
       <w:r>
         <w:rPr>
           <w:rtl w:val="0"/>
+          <w:lang w:val="en-US"/>
         </w:rPr>
         <w:t>.</w:t>
       </w:r>
@@ -1115,6 +1277,7 @@
           <w:color w:val="111111"/>
           <w:sz w:val="32"/>
           <w:szCs w:val="32"/>
+          <w:u w:color="111111"/>
           <w:shd w:val="clear" w:color="auto" w:fill="f9f9f9"/>
           <w14:textFill>
             <w14:solidFill>
@@ -1126,75 +1289,482 @@
     </w:p>
     <w:p>
       <w:pPr>
-        <w:pStyle w:val="По умолчанию"/>
-        <w:spacing w:before="0" w:line="240" w:lineRule="auto"/>
-        <w:rPr>
+        <w:pStyle w:val="Основной текст C"/>
+        <w:rPr>
+          <w:lang w:val="en-US"/>
+        </w:rPr>
+      </w:pPr>
+    </w:p>
+    <w:p>
+      <w:pPr>
+        <w:pStyle w:val="Рубрика 3"/>
+        <w:rPr>
+          <w:lang w:val="en-US"/>
+        </w:rPr>
+      </w:pPr>
+      <w:r>
+        <w:rPr>
+          <w:rtl w:val="0"/>
+          <w:lang w:val="en-US"/>
+        </w:rPr>
+        <w:t>Import</w:t>
+      </w:r>
+    </w:p>
+    <w:p>
+      <w:pPr>
+        <w:pStyle w:val="Основной текст C"/>
+      </w:pPr>
+      <w:r>
+        <w:rPr>
+          <w:rtl w:val="0"/>
+          <w:lang w:val="en-US"/>
+        </w:rPr>
+        <w:t xml:space="preserve">import </w:t>
+      </w:r>
+      <w:r>
+        <w:rPr>
+          <w:rtl w:val="0"/>
+          <w:lang w:val="en-US"/>
+        </w:rPr>
+        <w:t>‘</w:t>
+      </w:r>
+      <w:r>
+        <w:rPr>
+          <w:rtl w:val="0"/>
+          <w:lang w:val="en-US"/>
+        </w:rPr>
+        <w:t>package:bla-bla</w:t>
+      </w:r>
+      <w:r>
+        <w:rPr>
+          <w:rtl w:val="0"/>
+          <w:lang w:val="en-US"/>
+        </w:rPr>
+        <w:t xml:space="preserve">’ </w:t>
+      </w:r>
+      <w:r>
+        <w:rPr>
+          <w:rtl w:val="0"/>
+          <w:lang w:val="en-US"/>
+        </w:rPr>
+        <w:t>as bla - w</w:t>
+      </w:r>
+      <w:r>
+        <w:rPr>
+          <w:rtl w:val="0"/>
+          <w:lang w:val="en-US"/>
+        </w:rPr>
+        <w:t xml:space="preserve">ith </w:t>
+      </w:r>
+      <w:r>
+        <w:rPr>
+          <w:rFonts w:ascii="Helvetica" w:hAnsi="Helvetica"/>
+          <w:b w:val="1"/>
+          <w:bCs w:val="1"/>
+          <w:sz w:val="22"/>
+          <w:szCs w:val="22"/>
+          <w:shd w:val="clear" w:color="auto" w:fill="e3e5e7"/>
+          <w:rtl w:val="0"/>
+        </w:rPr>
+        <w:t>as</w:t>
+      </w:r>
+      <w:r>
+        <w:rPr>
+          <w:rtl w:val="0"/>
+          <w:lang w:val="en-US"/>
+        </w:rPr>
+        <w:t xml:space="preserve"> you are giving the imported library a name</w:t>
+      </w:r>
+      <w:r>
+        <w:rPr>
+          <w:rtl w:val="0"/>
+          <w:lang w:val="en-US"/>
+        </w:rPr>
+        <w:t>.</w:t>
+      </w:r>
+    </w:p>
+    <w:p>
+      <w:pPr>
+        <w:pStyle w:val="Основной текст C"/>
+      </w:pPr>
+      <w:r>
+        <w:rPr>
+          <w:rtl w:val="0"/>
+          <w:lang w:val="en-US"/>
+        </w:rPr>
+        <w:t>import</w:t>
+      </w:r>
+      <w:r>
+        <w:rPr>
+          <w:rtl w:val="0"/>
+          <w:lang w:val="en-US"/>
+        </w:rPr>
+        <w:t xml:space="preserve"> </w:t>
+      </w:r>
+      <w:r>
+        <w:rPr>
+          <w:rtl w:val="0"/>
+          <w:lang w:val="en-US"/>
+        </w:rPr>
+        <w:t>‘</w:t>
+      </w:r>
+      <w:r>
+        <w:rPr>
+          <w:rtl w:val="0"/>
+          <w:lang w:val="en-US"/>
+        </w:rPr>
+        <w:t>package:bla-bla</w:t>
+      </w:r>
+      <w:r>
+        <w:rPr>
+          <w:rtl w:val="0"/>
+          <w:lang w:val="en-US"/>
+        </w:rPr>
+        <w:t>’</w:t>
+      </w:r>
+      <w:r>
+        <w:rPr>
+          <w:rtl w:val="0"/>
+          <w:lang w:val="en-US"/>
+        </w:rPr>
+        <w:t xml:space="preserve"> </w:t>
+      </w:r>
+      <w:r>
+        <w:rPr>
+          <w:rtl w:val="0"/>
+          <w:lang w:val="en-US"/>
+        </w:rPr>
+        <w:t>show</w:t>
+      </w:r>
+      <w:r>
+        <w:rPr>
+          <w:rtl w:val="0"/>
+          <w:lang w:val="en-US"/>
+        </w:rPr>
+        <w:t>/</w:t>
+      </w:r>
+      <w:r>
+        <w:rPr>
+          <w:rtl w:val="0"/>
+          <w:lang w:val="en-US"/>
+        </w:rPr>
+        <w:t>hide</w:t>
+      </w:r>
+      <w:r>
+        <w:rPr>
+          <w:rtl w:val="0"/>
+          <w:lang w:val="en-US"/>
+        </w:rPr>
+        <w:t xml:space="preserve"> - w</w:t>
+      </w:r>
+      <w:r>
+        <w:rPr>
+          <w:rtl w:val="0"/>
+          <w:lang w:val="en-US"/>
+        </w:rPr>
+        <w:t xml:space="preserve">ith </w:t>
+      </w:r>
+      <w:r>
+        <w:rPr>
+          <w:rFonts w:ascii="Helvetica" w:hAnsi="Helvetica"/>
+          <w:sz w:val="26"/>
+          <w:szCs w:val="26"/>
+          <w:shd w:val="clear" w:color="auto" w:fill="e3e5e7"/>
+          <w:rtl w:val="0"/>
+          <w:lang w:val="en-US"/>
+        </w:rPr>
+        <w:t>show</w:t>
+      </w:r>
+      <w:r>
+        <w:rPr>
+          <w:rtl w:val="0"/>
+          <w:lang w:val="en-US"/>
+        </w:rPr>
+        <w:t xml:space="preserve"> (and </w:t>
+      </w:r>
+      <w:r>
+        <w:rPr>
+          <w:rFonts w:ascii="Helvetica" w:hAnsi="Helvetica"/>
+          <w:sz w:val="26"/>
+          <w:szCs w:val="26"/>
+          <w:shd w:val="clear" w:color="auto" w:fill="e3e5e7"/>
+          <w:rtl w:val="0"/>
+        </w:rPr>
+        <w:t>hide</w:t>
+      </w:r>
+      <w:r>
+        <w:rPr>
+          <w:rtl w:val="0"/>
+          <w:lang w:val="en-US"/>
+        </w:rPr>
+        <w:t>) you can pick specific classes you want to be visible in your application.</w:t>
+      </w:r>
+    </w:p>
+    <w:p>
+      <w:pPr>
+        <w:pStyle w:val="Основной текст C"/>
+        <w:rPr>
+          <w:lang w:val="en-US"/>
+        </w:rPr>
+      </w:pPr>
+      <w:r>
+        <w:rPr>
+          <w:lang w:val="en-US"/>
+        </w:rPr>
+        <w:br w:type="textWrapping"/>
+      </w:r>
+    </w:p>
+    <w:p>
+      <w:pPr>
+        <w:pStyle w:val="Основной текст C"/>
+      </w:pPr>
+    </w:p>
+    <w:p>
+      <w:pPr>
+        <w:pStyle w:val="Рубрика 3"/>
+      </w:pPr>
+      <w:r>
+        <w:rPr>
+          <w:rtl w:val="0"/>
+          <w:lang w:val="en-US"/>
+        </w:rPr>
+        <w:t>F</w:t>
+      </w:r>
+      <w:r>
+        <w:rPr>
+          <w:rtl w:val="0"/>
+          <w:lang w:val="ru-RU"/>
+        </w:rPr>
+        <w:t>lutter event loop</w:t>
+      </w:r>
+    </w:p>
+    <w:p>
+      <w:pPr>
+        <w:pStyle w:val="Основной текст C"/>
+      </w:pPr>
+      <w:r>
+        <w:rPr>
+          <w:b w:val="1"/>
+          <w:bCs w:val="1"/>
           <w:outline w:val="0"/>
-          <w:color w:val="111111"/>
-          <w:sz w:val="32"/>
-          <w:szCs w:val="32"/>
-          <w:shd w:val="clear" w:color="auto" w:fill="ffffff"/>
+          <w:color w:val="8959a8"/>
+          <w:u w:color="8959a8"/>
+          <w:rtl w:val="0"/>
+          <w:lang w:val="en-US"/>
           <w14:textFill>
             <w14:solidFill>
-              <w14:srgbClr w14:val="111111"/>
+              <w14:srgbClr w14:val="8959A8"/>
             </w14:solidFill>
           </w14:textFill>
         </w:rPr>
-      </w:pPr>
-    </w:p>
-    <w:p>
-      <w:pPr>
-        <w:pStyle w:val="Основной текст"/>
-      </w:pPr>
-      <w:r>
-        <w:rPr>
-          <w:rtl w:val="0"/>
-          <w:lang w:val="en-US"/>
-        </w:rPr>
-        <w:t>import  as</w:t>
-      </w:r>
-      <w:r>
-        <w:rPr>
-          <w:rtl w:val="0"/>
-          <w:lang w:val="ru-RU"/>
-        </w:rPr>
-        <w:t>,</w:t>
-      </w:r>
-      <w:r>
-        <w:rPr>
-          <w:rtl w:val="0"/>
-          <w:lang w:val="en-US"/>
-        </w:rPr>
-        <w:t xml:space="preserve"> show</w:t>
-      </w:r>
-      <w:r>
-        <w:rPr>
-          <w:rtl w:val="0"/>
-          <w:lang w:val="ru-RU"/>
-        </w:rPr>
-        <w:t>,</w:t>
-      </w:r>
-      <w:r>
-        <w:rPr>
-          <w:rtl w:val="0"/>
-          <w:lang w:val="en-US"/>
-        </w:rPr>
-        <w:t xml:space="preserve"> hide</w:t>
-      </w:r>
-      <w:r>
-        <w:br w:type="textWrapping"/>
-      </w:r>
-    </w:p>
-    <w:p>
-      <w:pPr>
-        <w:pStyle w:val="Основной текст B"/>
-      </w:pPr>
-      <w:r>
-        <w:rPr>
-          <w:rtl w:val="0"/>
-          <w:lang w:val="en-US"/>
-        </w:rPr>
-        <w:t>flutter event loop</w:t>
+        <w:t>void</w:t>
+      </w:r>
+      <w:r>
+        <w:rPr>
+          <w:rtl w:val="0"/>
+          <w:lang w:val="en-US"/>
+        </w:rPr>
+        <w:t xml:space="preserve"> eventLoop(){</w:t>
+      </w:r>
+    </w:p>
+    <w:p>
+      <w:pPr>
+        <w:pStyle w:val="Основной текст C"/>
+      </w:pPr>
+      <w:r>
+        <w:rPr>
+          <w:rtl w:val="0"/>
+          <w:lang w:val="en-US"/>
+        </w:rPr>
+        <w:t xml:space="preserve">    </w:t>
+      </w:r>
+      <w:r>
+        <w:rPr>
+          <w:b w:val="1"/>
+          <w:bCs w:val="1"/>
+          <w:outline w:val="0"/>
+          <w:color w:val="8959a8"/>
+          <w:u w:color="8959a8"/>
+          <w:rtl w:val="0"/>
+          <w:lang w:val="en-US"/>
+          <w14:textFill>
+            <w14:solidFill>
+              <w14:srgbClr w14:val="8959A8"/>
+            </w14:solidFill>
+          </w14:textFill>
+        </w:rPr>
+        <w:t>while</w:t>
+      </w:r>
+      <w:r>
+        <w:rPr>
+          <w:rtl w:val="0"/>
+          <w:lang w:val="en-US"/>
+        </w:rPr>
+        <w:t xml:space="preserve"> (microTaskQueue.isNotEmpty){</w:t>
+      </w:r>
+    </w:p>
+    <w:p>
+      <w:pPr>
+        <w:pStyle w:val="Основной текст C"/>
+        <w:rPr>
+          <w:lang w:val="de-DE"/>
+        </w:rPr>
+      </w:pPr>
+      <w:r>
+        <w:rPr>
+          <w:rtl w:val="0"/>
+          <w:lang w:val="de-DE"/>
+        </w:rPr>
+        <w:t xml:space="preserve">        fetchFirstMicroTaskFromQueue();</w:t>
+      </w:r>
+    </w:p>
+    <w:p>
+      <w:pPr>
+        <w:pStyle w:val="Основной текст C"/>
+      </w:pPr>
+      <w:r>
+        <w:rPr>
+          <w:rtl w:val="0"/>
+          <w:lang w:val="en-US"/>
+        </w:rPr>
+        <w:t xml:space="preserve">        executeThisMicroTask();</w:t>
+      </w:r>
+    </w:p>
+    <w:p>
+      <w:pPr>
+        <w:pStyle w:val="Основной текст C"/>
+      </w:pPr>
+      <w:r>
+        <w:rPr>
+          <w:rtl w:val="0"/>
+          <w:lang w:val="en-US"/>
+        </w:rPr>
+        <w:t xml:space="preserve">        </w:t>
+      </w:r>
+      <w:r>
+        <w:rPr>
+          <w:b w:val="1"/>
+          <w:bCs w:val="1"/>
+          <w:outline w:val="0"/>
+          <w:color w:val="8959a8"/>
+          <w:u w:color="8959a8"/>
+          <w:rtl w:val="0"/>
+          <w:lang w:val="en-US"/>
+          <w14:textFill>
+            <w14:solidFill>
+              <w14:srgbClr w14:val="8959A8"/>
+            </w14:solidFill>
+          </w14:textFill>
+        </w:rPr>
+        <w:t>return</w:t>
+      </w:r>
+      <w:r>
+        <w:rPr>
+          <w:rtl w:val="0"/>
+          <w:lang w:val="en-US"/>
+        </w:rPr>
+        <w:t>;</w:t>
+      </w:r>
+    </w:p>
+    <w:p>
+      <w:pPr>
+        <w:pStyle w:val="Основной текст C"/>
+      </w:pPr>
+      <w:r>
+        <w:rPr>
+          <w:rtl w:val="0"/>
+          <w:lang w:val="en-US"/>
+        </w:rPr>
+        <w:t xml:space="preserve">    }</w:t>
+      </w:r>
+    </w:p>
+    <w:p>
+      <w:pPr>
+        <w:pStyle w:val="Основной текст C"/>
+      </w:pPr>
+    </w:p>
+    <w:p>
+      <w:pPr>
+        <w:pStyle w:val="Основной текст C"/>
+      </w:pPr>
+      <w:r>
+        <w:rPr>
+          <w:rtl w:val="0"/>
+          <w:lang w:val="en-US"/>
+        </w:rPr>
+        <w:t xml:space="preserve">    </w:t>
+      </w:r>
+      <w:r>
+        <w:rPr>
+          <w:b w:val="1"/>
+          <w:bCs w:val="1"/>
+          <w:outline w:val="0"/>
+          <w:color w:val="8959a8"/>
+          <w:u w:color="8959a8"/>
+          <w:rtl w:val="0"/>
+          <w:lang w:val="en-US"/>
+          <w14:textFill>
+            <w14:solidFill>
+              <w14:srgbClr w14:val="8959A8"/>
+            </w14:solidFill>
+          </w14:textFill>
+        </w:rPr>
+        <w:t>if</w:t>
+      </w:r>
+      <w:r>
+        <w:rPr>
+          <w:rtl w:val="0"/>
+          <w:lang w:val="en-US"/>
+        </w:rPr>
+        <w:t xml:space="preserve"> (eventQueue.isNotEmpty){</w:t>
+      </w:r>
+    </w:p>
+    <w:p>
+      <w:pPr>
+        <w:pStyle w:val="Основной текст C"/>
+      </w:pPr>
+      <w:r>
+        <w:rPr>
+          <w:rtl w:val="0"/>
+          <w:lang w:val="en-US"/>
+        </w:rPr>
+        <w:t xml:space="preserve">        fetchFirstEventFromQueue();</w:t>
+      </w:r>
+    </w:p>
+    <w:p>
+      <w:pPr>
+        <w:pStyle w:val="Основной текст C"/>
+      </w:pPr>
+      <w:r>
+        <w:rPr>
+          <w:rtl w:val="0"/>
+          <w:lang w:val="en-US"/>
+        </w:rPr>
+        <w:t xml:space="preserve">        executeThisEventRelatedCode();</w:t>
+      </w:r>
+    </w:p>
+    <w:p>
+      <w:pPr>
+        <w:pStyle w:val="Основной текст C"/>
+      </w:pPr>
+      <w:r>
+        <w:rPr>
+          <w:rtl w:val="0"/>
+          <w:lang w:val="en-US"/>
+        </w:rPr>
+        <w:t xml:space="preserve">    }</w:t>
+      </w:r>
+    </w:p>
+    <w:p>
+      <w:pPr>
+        <w:pStyle w:val="Основной текст C"/>
+      </w:pPr>
+      <w:r>
+        <w:rPr>
+          <w:rtl w:val="0"/>
+          <w:lang w:val="en-US"/>
+        </w:rPr>
+        <w:t>}</w:t>
       </w:r>
       <w:r>
         <w:br w:type="textWrapping"/>
@@ -1256,47 +1826,236 @@
         <w:pStyle w:val="Основной текст B"/>
       </w:pPr>
       <w:r>
-        <w:br w:type="textWrapping"/>
-      </w:r>
-      <w:r>
-        <w:rPr>
+        <w:rPr>
+          <w:rtl w:val="0"/>
+          <w:lang w:val="en-US"/>
+        </w:rPr>
+        <w:t>Event Chanel</w:t>
+      </w:r>
+    </w:p>
+    <w:p>
+      <w:pPr>
+        <w:pStyle w:val="Основной текст B"/>
+      </w:pPr>
+      <w:r>
+        <w:rPr>
+          <w:rtl w:val="0"/>
+          <w:lang w:val="en-US"/>
+        </w:rPr>
+        <w:t>FFI</w:t>
+      </w:r>
+      <w:r>
+        <w:rPr>
+          <w:rFonts w:ascii="Arial Unicode MS" w:cs="Arial Unicode MS" w:hAnsi="Arial Unicode MS" w:eastAsia="Arial Unicode MS"/>
+          <w:b w:val="0"/>
+          <w:bCs w:val="0"/>
+          <w:i w:val="0"/>
+          <w:iCs w:val="0"/>
+        </w:rPr>
+        <w:br w:type="page"/>
+      </w:r>
+    </w:p>
+    <w:p>
+      <w:pPr>
+        <w:pStyle w:val="Рубрика 3"/>
+        <w:rPr>
+          <w:rFonts w:ascii="Times New Roman" w:cs="Times New Roman" w:hAnsi="Times New Roman" w:eastAsia="Times New Roman"/>
           <w:b w:val="1"/>
           <w:bCs w:val="1"/>
-          <w:rtl w:val="0"/>
-          <w:lang w:val="en-US"/>
+        </w:rPr>
+      </w:pPr>
+      <w:r>
+        <w:rPr>
+          <w:rFonts w:ascii="Times New Roman" w:hAnsi="Times New Roman"/>
+          <w:rtl w:val="0"/>
+          <w:lang w:val="ru-RU"/>
         </w:rPr>
         <w:t>MVP</w:t>
       </w:r>
       <w:r>
         <w:rPr>
+          <w:rFonts w:ascii="Times New Roman" w:cs="Times New Roman" w:hAnsi="Times New Roman" w:eastAsia="Times New Roman"/>
           <w:b w:val="1"/>
           <w:bCs w:val="1"/>
         </w:rPr>
         <w:drawing xmlns:a="http://schemas.openxmlformats.org/drawingml/2006/main">
-          <wp:anchor distT="152400" distB="152400" distL="152400" distR="152400" simplePos="0" relativeHeight="251663360" behindDoc="0" locked="0" layoutInCell="1" allowOverlap="1">
+          <wp:anchor distT="152400" distB="152400" distL="152400" distR="152400" simplePos="0" relativeHeight="251665408" behindDoc="0" locked="0" layoutInCell="1" allowOverlap="1">
             <wp:simplePos x="0" y="0"/>
             <wp:positionH relativeFrom="margin">
-              <wp:posOffset>1381759</wp:posOffset>
+              <wp:posOffset>1578609</wp:posOffset>
             </wp:positionH>
             <wp:positionV relativeFrom="line">
-              <wp:posOffset>241300</wp:posOffset>
+              <wp:posOffset>284479</wp:posOffset>
             </wp:positionV>
-            <wp:extent cx="3340100" cy="3975100"/>
+            <wp:extent cx="2946400" cy="3581400"/>
             <wp:effectExtent l="0" t="0" r="0" b="0"/>
             <wp:wrapTopAndBottom distT="152400" distB="152400"/>
-            <wp:docPr id="1073741829" name="officeArt object"/>
+            <wp:docPr id="1073741829" name="officeArt object" descr="pasted-image.tiff"/>
             <wp:cNvGraphicFramePr/>
             <a:graphic xmlns:a="http://schemas.openxmlformats.org/drawingml/2006/main">
               <a:graphicData uri="http://schemas.openxmlformats.org/drawingml/2006/picture">
                 <pic:pic xmlns:pic="http://schemas.openxmlformats.org/drawingml/2006/picture">
                   <pic:nvPicPr>
-                    <pic:cNvPr id="1073741829" name="pasted-image.tiff"/>
+                    <pic:cNvPr id="1073741829" name="pasted-image.tiff" descr="pasted-image.tiff"/>
                     <pic:cNvPicPr>
                       <a:picLocks noChangeAspect="1"/>
                     </pic:cNvPicPr>
                   </pic:nvPicPr>
                   <pic:blipFill>
                     <a:blip r:embed="rId8">
+                      <a:extLst/>
+                    </a:blip>
+                    <a:stretch>
+                      <a:fillRect/>
+                    </a:stretch>
+                  </pic:blipFill>
+                  <pic:spPr>
+                    <a:xfrm>
+                      <a:off x="0" y="0"/>
+                      <a:ext cx="2946400" cy="3581400"/>
+                    </a:xfrm>
+                    <a:prstGeom prst="rect">
+                      <a:avLst/>
+                    </a:prstGeom>
+                    <a:ln w="12700" cap="flat">
+                      <a:noFill/>
+                      <a:miter lim="400000"/>
+                    </a:ln>
+                    <a:effectLst/>
+                  </pic:spPr>
+                </pic:pic>
+              </a:graphicData>
+            </a:graphic>
+          </wp:anchor>
+        </w:drawing>
+      </w:r>
+    </w:p>
+    <w:p>
+      <w:pPr>
+        <w:pStyle w:val="Рубрика 3"/>
+      </w:pPr>
+      <w:r>
+        <w:drawing xmlns:a="http://schemas.openxmlformats.org/drawingml/2006/main">
+          <wp:anchor distT="152400" distB="152400" distL="152400" distR="152400" simplePos="0" relativeHeight="251664384" behindDoc="0" locked="0" layoutInCell="1" allowOverlap="1">
+            <wp:simplePos x="0" y="0"/>
+            <wp:positionH relativeFrom="page">
+              <wp:posOffset>720089</wp:posOffset>
+            </wp:positionH>
+            <wp:positionV relativeFrom="page">
+              <wp:posOffset>5346700</wp:posOffset>
+            </wp:positionV>
+            <wp:extent cx="6116321" cy="2351655"/>
+            <wp:effectExtent l="0" t="0" r="0" b="0"/>
+            <wp:wrapThrough wrapText="bothSides" distL="152400" distR="152400">
+              <wp:wrapPolygon edited="1">
+                <wp:start x="0" y="0"/>
+                <wp:lineTo x="21600" y="0"/>
+                <wp:lineTo x="21600" y="21600"/>
+                <wp:lineTo x="0" y="21600"/>
+                <wp:lineTo x="0" y="0"/>
+              </wp:wrapPolygon>
+            </wp:wrapThrough>
+            <wp:docPr id="1073741830" name="officeArt object" descr="pasted-image.tiff"/>
+            <wp:cNvGraphicFramePr/>
+            <a:graphic xmlns:a="http://schemas.openxmlformats.org/drawingml/2006/main">
+              <a:graphicData uri="http://schemas.openxmlformats.org/drawingml/2006/picture">
+                <pic:pic xmlns:pic="http://schemas.openxmlformats.org/drawingml/2006/picture">
+                  <pic:nvPicPr>
+                    <pic:cNvPr id="1073741830" name="pasted-image.tiff" descr="pasted-image.tiff"/>
+                    <pic:cNvPicPr>
+                      <a:picLocks noChangeAspect="1"/>
+                    </pic:cNvPicPr>
+                  </pic:nvPicPr>
+                  <pic:blipFill>
+                    <a:blip r:embed="rId9">
+                      <a:extLst/>
+                    </a:blip>
+                    <a:stretch>
+                      <a:fillRect/>
+                    </a:stretch>
+                  </pic:blipFill>
+                  <pic:spPr>
+                    <a:xfrm>
+                      <a:off x="0" y="0"/>
+                      <a:ext cx="6116321" cy="2351655"/>
+                    </a:xfrm>
+                    <a:prstGeom prst="rect">
+                      <a:avLst/>
+                    </a:prstGeom>
+                    <a:ln w="12700" cap="flat">
+                      <a:noFill/>
+                      <a:miter lim="400000"/>
+                    </a:ln>
+                    <a:effectLst/>
+                  </pic:spPr>
+                </pic:pic>
+              </a:graphicData>
+            </a:graphic>
+          </wp:anchor>
+        </w:drawing>
+      </w:r>
+      <w:r>
+        <w:rPr>
+          <w:rFonts w:ascii="Times New Roman" w:hAnsi="Times New Roman"/>
+          <w:rtl w:val="0"/>
+          <w:lang w:val="ru-RU"/>
+        </w:rPr>
+        <w:t>MVVM</w:t>
+      </w:r>
+      <w:r>
+        <w:rPr>
+          <w:rFonts w:ascii="Arial Unicode MS" w:cs="Arial Unicode MS" w:hAnsi="Arial Unicode MS" w:eastAsia="Arial Unicode MS"/>
+          <w:b w:val="0"/>
+          <w:bCs w:val="0"/>
+          <w:i w:val="0"/>
+          <w:iCs w:val="0"/>
+        </w:rPr>
+        <w:br w:type="page"/>
+      </w:r>
+    </w:p>
+    <w:p>
+      <w:pPr>
+        <w:pStyle w:val="Рубрика 3"/>
+      </w:pPr>
+      <w:r>
+        <w:rPr>
+          <w:rFonts w:ascii="Times New Roman" w:hAnsi="Times New Roman"/>
+          <w:rtl w:val="0"/>
+          <w:lang w:val="ru-RU"/>
+        </w:rPr>
+        <w:t>MVC</w:t>
+      </w:r>
+      <w:r>
+        <w:rPr>
+          <w:rFonts w:ascii="Times New Roman" w:cs="Times New Roman" w:hAnsi="Times New Roman" w:eastAsia="Times New Roman"/>
+          <w:b w:val="1"/>
+          <w:bCs w:val="1"/>
+        </w:rPr>
+        <w:drawing xmlns:a="http://schemas.openxmlformats.org/drawingml/2006/main">
+          <wp:anchor distT="152400" distB="152400" distL="152400" distR="152400" simplePos="0" relativeHeight="251663360" behindDoc="0" locked="0" layoutInCell="1" allowOverlap="1">
+            <wp:simplePos x="0" y="0"/>
+            <wp:positionH relativeFrom="margin">
+              <wp:posOffset>1381760</wp:posOffset>
+            </wp:positionH>
+            <wp:positionV relativeFrom="line">
+              <wp:posOffset>234950</wp:posOffset>
+            </wp:positionV>
+            <wp:extent cx="3340100" cy="3975100"/>
+            <wp:effectExtent l="0" t="0" r="0" b="0"/>
+            <wp:wrapTopAndBottom distT="152400" distB="152400"/>
+            <wp:docPr id="1073741831" name="officeArt object" descr="pasted-image.tiff"/>
+            <wp:cNvGraphicFramePr/>
+            <a:graphic xmlns:a="http://schemas.openxmlformats.org/drawingml/2006/main">
+              <a:graphicData uri="http://schemas.openxmlformats.org/drawingml/2006/picture">
+                <pic:pic xmlns:pic="http://schemas.openxmlformats.org/drawingml/2006/picture">
+                  <pic:nvPicPr>
+                    <pic:cNvPr id="1073741831" name="pasted-image.tiff" descr="pasted-image.tiff"/>
+                    <pic:cNvPicPr>
+                      <a:picLocks noChangeAspect="1"/>
+                    </pic:cNvPicPr>
+                  </pic:nvPicPr>
+                  <pic:blipFill>
+                    <a:blip r:embed="rId10">
                       <a:extLst/>
                     </a:blip>
                     <a:stretch>
@@ -1323,73 +2082,115 @@
           </wp:anchor>
         </w:drawing>
       </w:r>
+    </w:p>
+    <w:p>
+      <w:pPr>
+        <w:pStyle w:val="Основной текст B"/>
+      </w:pPr>
+    </w:p>
+    <w:p>
+      <w:pPr>
+        <w:pStyle w:val="Рубрика 3"/>
+      </w:pPr>
+      <w:r>
+        <w:rPr>
+          <w:rtl w:val="0"/>
+          <w:lang w:val="en-US"/>
+        </w:rPr>
+        <w:t>SOLID</w:t>
+      </w:r>
+    </w:p>
+    <w:p>
+      <w:pPr>
+        <w:pStyle w:val="Основной текст B"/>
+      </w:pPr>
       <w:r>
         <w:br w:type="textWrapping"/>
       </w:r>
       <w:r>
         <w:rPr>
-          <w:b w:val="1"/>
-          <w:bCs w:val="1"/>
-          <w:rtl w:val="0"/>
-          <w:lang w:val="en-US"/>
-        </w:rPr>
-        <w:t>MVVM</w:t>
-      </w:r>
-      <w:r>
-        <w:rPr>
-          <w:b w:val="1"/>
-          <w:bCs w:val="1"/>
-        </w:rPr>
-        <w:drawing xmlns:a="http://schemas.openxmlformats.org/drawingml/2006/main">
-          <wp:anchor distT="152400" distB="152400" distL="152400" distR="152400" simplePos="0" relativeHeight="251664384" behindDoc="0" locked="0" layoutInCell="1" allowOverlap="1">
-            <wp:simplePos x="0" y="0"/>
-            <wp:positionH relativeFrom="margin">
-              <wp:posOffset>-6350</wp:posOffset>
-            </wp:positionH>
-            <wp:positionV relativeFrom="line">
-              <wp:posOffset>194695</wp:posOffset>
-            </wp:positionV>
-            <wp:extent cx="6116320" cy="2351655"/>
-            <wp:effectExtent l="0" t="0" r="0" b="0"/>
-            <wp:wrapTopAndBottom distT="152400" distB="152400"/>
-            <wp:docPr id="1073741830" name="officeArt object"/>
-            <wp:cNvGraphicFramePr/>
-            <a:graphic xmlns:a="http://schemas.openxmlformats.org/drawingml/2006/main">
-              <a:graphicData uri="http://schemas.openxmlformats.org/drawingml/2006/picture">
-                <pic:pic xmlns:pic="http://schemas.openxmlformats.org/drawingml/2006/picture">
-                  <pic:nvPicPr>
-                    <pic:cNvPr id="1073741830" name="pasted-image.tiff"/>
-                    <pic:cNvPicPr>
-                      <a:picLocks noChangeAspect="1"/>
-                    </pic:cNvPicPr>
-                  </pic:nvPicPr>
-                  <pic:blipFill>
-                    <a:blip r:embed="rId9">
-                      <a:extLst/>
-                    </a:blip>
-                    <a:stretch>
-                      <a:fillRect/>
-                    </a:stretch>
-                  </pic:blipFill>
-                  <pic:spPr>
-                    <a:xfrm>
-                      <a:off x="0" y="0"/>
-                      <a:ext cx="6116320" cy="2351655"/>
-                    </a:xfrm>
-                    <a:prstGeom prst="rect">
-                      <a:avLst/>
-                    </a:prstGeom>
-                    <a:ln w="12700" cap="flat">
-                      <a:noFill/>
-                      <a:miter lim="400000"/>
-                    </a:ln>
-                    <a:effectLst/>
-                  </pic:spPr>
-                </pic:pic>
-              </a:graphicData>
-            </a:graphic>
-          </wp:anchor>
-        </w:drawing>
+          <w:rtl w:val="0"/>
+          <w:lang w:val="en-US"/>
+        </w:rPr>
+        <w:t>S</w:t>
+      </w:r>
+      <w:r>
+        <w:rPr>
+          <w:rtl w:val="0"/>
+          <w:lang w:val="en-US"/>
+        </w:rPr>
+        <w:t xml:space="preserve"> - </w:t>
+      </w:r>
+      <w:r>
+        <w:br w:type="textWrapping"/>
+      </w:r>
+      <w:r>
+        <w:rPr>
+          <w:rtl w:val="0"/>
+          <w:lang w:val="en-US"/>
+        </w:rPr>
+        <w:t>O</w:t>
+      </w:r>
+      <w:r>
+        <w:rPr>
+          <w:rtl w:val="0"/>
+          <w:lang w:val="en-US"/>
+        </w:rPr>
+        <w:t xml:space="preserve"> - </w:t>
+      </w:r>
+      <w:r>
+        <w:br w:type="textWrapping"/>
+      </w:r>
+      <w:r>
+        <w:rPr>
+          <w:rtl w:val="0"/>
+          <w:lang w:val="en-US"/>
+        </w:rPr>
+        <w:t>L</w:t>
+      </w:r>
+      <w:r>
+        <w:rPr>
+          <w:rtl w:val="0"/>
+          <w:lang w:val="en-US"/>
+        </w:rPr>
+        <w:t xml:space="preserve"> - </w:t>
+      </w:r>
+      <w:r>
+        <w:br w:type="textWrapping"/>
+      </w:r>
+      <w:r>
+        <w:rPr>
+          <w:rtl w:val="0"/>
+          <w:lang w:val="en-US"/>
+        </w:rPr>
+        <w:t>I</w:t>
+      </w:r>
+      <w:r>
+        <w:rPr>
+          <w:rtl w:val="0"/>
+          <w:lang w:val="en-US"/>
+        </w:rPr>
+        <w:t xml:space="preserve"> - </w:t>
+      </w:r>
+      <w:r>
+        <w:br w:type="textWrapping"/>
+      </w:r>
+      <w:r>
+        <w:rPr>
+          <w:rtl w:val="0"/>
+          <w:lang w:val="en-US"/>
+        </w:rPr>
+        <w:t>D</w:t>
+      </w:r>
+      <w:r>
+        <w:rPr>
+          <w:rtl w:val="0"/>
+          <w:lang w:val="en-US"/>
+        </w:rPr>
+        <w:t xml:space="preserve"> - </w:t>
+      </w:r>
+      <w:r>
+        <w:br w:type="textWrapping"/>
       </w:r>
     </w:p>
     <w:p>
@@ -1397,89 +2198,70 @@
         <w:pStyle w:val="Основной текст B"/>
       </w:pPr>
       <w:r>
+        <w:rPr>
+          <w:rtl w:val="0"/>
+          <w:lang w:val="en-US"/>
+        </w:rPr>
+        <w:t>Android specific Background services</w:t>
+      </w:r>
+      <w:r>
         <w:br w:type="textWrapping"/>
       </w:r>
-      <w:r>
-        <w:rPr>
-          <w:b w:val="1"/>
-          <w:bCs w:val="1"/>
-          <w:rtl w:val="0"/>
-          <w:lang w:val="en-US"/>
-        </w:rPr>
-        <w:t>MVC</w:t>
-      </w:r>
-      <w:r>
-        <w:rPr>
-          <w:b w:val="1"/>
-          <w:bCs w:val="1"/>
-        </w:rPr>
-        <w:drawing xmlns:a="http://schemas.openxmlformats.org/drawingml/2006/main">
-          <wp:anchor distT="152400" distB="152400" distL="152400" distR="152400" simplePos="0" relativeHeight="251665408" behindDoc="0" locked="0" layoutInCell="1" allowOverlap="1">
-            <wp:simplePos x="0" y="0"/>
-            <wp:positionH relativeFrom="margin">
-              <wp:posOffset>1578609</wp:posOffset>
-            </wp:positionH>
-            <wp:positionV relativeFrom="line">
-              <wp:posOffset>190500</wp:posOffset>
-            </wp:positionV>
-            <wp:extent cx="2946400" cy="3581400"/>
-            <wp:effectExtent l="0" t="0" r="0" b="0"/>
-            <wp:wrapTopAndBottom distT="152400" distB="152400"/>
-            <wp:docPr id="1073741831" name="officeArt object"/>
-            <wp:cNvGraphicFramePr/>
-            <a:graphic xmlns:a="http://schemas.openxmlformats.org/drawingml/2006/main">
-              <a:graphicData uri="http://schemas.openxmlformats.org/drawingml/2006/picture">
-                <pic:pic xmlns:pic="http://schemas.openxmlformats.org/drawingml/2006/picture">
-                  <pic:nvPicPr>
-                    <pic:cNvPr id="1073741831" name="pasted-image.tiff"/>
-                    <pic:cNvPicPr>
-                      <a:picLocks noChangeAspect="1"/>
-                    </pic:cNvPicPr>
-                  </pic:nvPicPr>
-                  <pic:blipFill>
-                    <a:blip r:embed="rId10">
-                      <a:extLst/>
-                    </a:blip>
-                    <a:stretch>
-                      <a:fillRect/>
-                    </a:stretch>
-                  </pic:blipFill>
-                  <pic:spPr>
-                    <a:xfrm>
-                      <a:off x="0" y="0"/>
-                      <a:ext cx="2946400" cy="3581400"/>
-                    </a:xfrm>
-                    <a:prstGeom prst="rect">
-                      <a:avLst/>
-                    </a:prstGeom>
-                    <a:ln w="12700" cap="flat">
-                      <a:noFill/>
-                      <a:miter lim="400000"/>
-                    </a:ln>
-                    <a:effectLst/>
-                  </pic:spPr>
-                </pic:pic>
-              </a:graphicData>
-            </a:graphic>
-          </wp:anchor>
-        </w:drawing>
-      </w:r>
     </w:p>
     <w:p>
       <w:pPr>
         <w:pStyle w:val="Основной текст B"/>
       </w:pPr>
       <w:r>
+        <w:rPr>
+          <w:rtl w:val="0"/>
+          <w:lang w:val="en-US"/>
+        </w:rPr>
+        <w:t>GO -&gt; Goroutine</w:t>
+      </w:r>
+    </w:p>
+    <w:p>
+      <w:pPr>
+        <w:pStyle w:val="Основной текст B"/>
+      </w:pPr>
+    </w:p>
+    <w:p>
+      <w:pPr>
+        <w:pStyle w:val="Рубрика 3"/>
+      </w:pPr>
+      <w:r>
+        <w:rPr>
+          <w:rtl w:val="0"/>
+          <w:lang w:val="ru-RU"/>
+        </w:rPr>
+        <w:t>Push notifications</w:t>
+      </w:r>
+    </w:p>
+    <w:p>
+      <w:pPr>
+        <w:pStyle w:val="Основной текст"/>
+      </w:pPr>
+      <w:r>
+        <w:rPr>
+          <w:rtl w:val="0"/>
+          <w:lang w:val="en-US"/>
+        </w:rPr>
+        <w:t>How huawei could be supported</w:t>
+      </w:r>
+    </w:p>
+    <w:p>
+      <w:pPr>
+        <w:pStyle w:val="Основной текст"/>
+      </w:pPr>
+      <w:r>
+        <w:rPr>
+          <w:rtl w:val="0"/>
+          <w:lang w:val="en-US"/>
+        </w:rPr>
+        <w:t>how Android could be affected by doze mode</w:t>
+      </w:r>
+      <w:r>
         <w:br w:type="textWrapping"/>
-      </w:r>
-      <w:r>
-        <w:rPr>
-          <w:rtl w:val="0"/>
-          <w:lang w:val="en-US"/>
-        </w:rPr>
-        <w:t>S</w:t>
-      </w:r>
-      <w:r>
         <w:br w:type="textWrapping"/>
       </w:r>
       <w:r>
@@ -1487,27 +2269,720 @@
           <w:rtl w:val="0"/>
           <w:lang w:val="en-US"/>
         </w:rPr>
-        <w:t>O</w:t>
+        <w:t>Bundle id &amp; package name</w:t>
       </w:r>
       <w:r>
         <w:br w:type="textWrapping"/>
       </w:r>
-      <w:r>
-        <w:rPr>
-          <w:rtl w:val="0"/>
-          <w:lang w:val="en-US"/>
-        </w:rPr>
-        <w:t>L</w:t>
+    </w:p>
+    <w:p>
+      <w:pPr>
+        <w:pStyle w:val="Рубрика 3"/>
+      </w:pPr>
+      <w:r>
+        <w:rPr>
+          <w:rtl w:val="0"/>
+        </w:rPr>
+        <w:t>Fastlane</w:t>
+      </w:r>
+    </w:p>
+    <w:p>
+      <w:pPr>
+        <w:pStyle w:val="Основной текст"/>
+      </w:pPr>
+      <w:r>
+        <w:rPr>
+          <w:rtl w:val="0"/>
+        </w:rPr>
+        <w:t>Fastlane</w:t>
+      </w:r>
+      <w:r>
+        <w:rPr>
+          <w:rtl w:val="0"/>
+          <w:lang w:val="en-US"/>
+        </w:rPr>
+        <w:t xml:space="preserve"> - </w:t>
+      </w:r>
+      <w:r>
+        <w:rPr>
+          <w:rtl w:val="0"/>
+          <w:lang w:val="ru-RU"/>
+        </w:rPr>
+        <w:t>тула для простой установки и релиза проектов</w:t>
+      </w:r>
+    </w:p>
+    <w:p>
+      <w:pPr>
+        <w:pStyle w:val="Основной текст"/>
+      </w:pPr>
+      <w:r>
+        <w:rPr>
+          <w:rtl w:val="0"/>
+          <w:lang w:val="ru-RU"/>
+        </w:rPr>
+        <w:t xml:space="preserve">Сама тула создаёт файлик </w:t>
+      </w:r>
+    </w:p>
+    <w:p>
+      <w:pPr>
+        <w:pStyle w:val="Основной текст"/>
+      </w:pPr>
+    </w:p>
+    <w:p>
+      <w:pPr>
+        <w:pStyle w:val="Основной текст"/>
+        <w:rPr>
+          <w:rFonts w:ascii="Courier New" w:cs="Courier New" w:hAnsi="Courier New" w:eastAsia="Courier New"/>
+          <w:sz w:val="20"/>
+          <w:szCs w:val="20"/>
+        </w:rPr>
+      </w:pPr>
+      <w:r>
+        <w:rPr>
+          <w:rtl w:val="0"/>
+          <w:lang w:val="ru-RU"/>
+        </w:rPr>
+        <w:t>Пример</w:t>
+      </w:r>
+      <w:r>
+        <w:rPr>
+          <w:rtl w:val="0"/>
+          <w:lang w:val="ru-RU"/>
+        </w:rPr>
+        <w:t>:</w:t>
       </w:r>
       <w:r>
         <w:br w:type="textWrapping"/>
       </w:r>
       <w:r>
         <w:rPr>
-          <w:rtl w:val="0"/>
-          <w:lang w:val="en-US"/>
-        </w:rPr>
-        <w:t>I</w:t>
+          <w:rFonts w:ascii="Courier New" w:hAnsi="Courier New"/>
+          <w:sz w:val="20"/>
+          <w:szCs w:val="20"/>
+          <w:rtl w:val="0"/>
+          <w:lang w:val="en-US"/>
+        </w:rPr>
+        <w:t xml:space="preserve">lane </w:t>
+      </w:r>
+      <w:r>
+        <w:rPr>
+          <w:rFonts w:ascii="Courier New" w:hAnsi="Courier New"/>
+          <w:outline w:val="0"/>
+          <w:color w:val="0085b2"/>
+          <w:sz w:val="20"/>
+          <w:szCs w:val="20"/>
+          <w:rtl w:val="0"/>
+          <w:lang w:val="nl-NL"/>
+          <w14:textFill>
+            <w14:solidFill>
+              <w14:srgbClr w14:val="0086B3"/>
+            </w14:solidFill>
+          </w14:textFill>
+        </w:rPr>
+        <w:t>:beta</w:t>
+      </w:r>
+      <w:r>
+        <w:rPr>
+          <w:rFonts w:ascii="Courier New" w:hAnsi="Courier New"/>
+          <w:sz w:val="20"/>
+          <w:szCs w:val="20"/>
+          <w:rtl w:val="0"/>
+        </w:rPr>
+        <w:t xml:space="preserve"> </w:t>
+      </w:r>
+      <w:r>
+        <w:rPr>
+          <w:rFonts w:ascii="Courier New" w:hAnsi="Courier New"/>
+          <w:outline w:val="0"/>
+          <w:color w:val="a61d5d"/>
+          <w:sz w:val="20"/>
+          <w:szCs w:val="20"/>
+          <w:rtl w:val="0"/>
+          <w14:textFill>
+            <w14:solidFill>
+              <w14:srgbClr w14:val="A71D5D"/>
+            </w14:solidFill>
+          </w14:textFill>
+        </w:rPr>
+        <w:t>do</w:t>
+      </w:r>
+    </w:p>
+    <w:p>
+      <w:pPr>
+        <w:pStyle w:val="По умолчанию"/>
+        <w:spacing w:before="0" w:line="240" w:lineRule="auto"/>
+        <w:rPr>
+          <w:rFonts w:ascii="Courier New" w:cs="Courier New" w:hAnsi="Courier New" w:eastAsia="Courier New"/>
+          <w:outline w:val="0"/>
+          <w:color w:val="333333"/>
+          <w:sz w:val="20"/>
+          <w:szCs w:val="20"/>
+          <w:shd w:val="clear" w:color="auto" w:fill="f7f7f7"/>
+          <w14:textFill>
+            <w14:solidFill>
+              <w14:srgbClr w14:val="333333"/>
+            </w14:solidFill>
+          </w14:textFill>
+        </w:rPr>
+      </w:pPr>
+      <w:r>
+        <w:rPr>
+          <w:rFonts w:ascii="Courier New" w:hAnsi="Courier New"/>
+          <w:outline w:val="0"/>
+          <w:color w:val="333333"/>
+          <w:sz w:val="20"/>
+          <w:szCs w:val="20"/>
+          <w:shd w:val="clear" w:color="auto" w:fill="f7f7f7"/>
+          <w:rtl w:val="0"/>
+          <w:lang w:val="en-US"/>
+          <w14:textFill>
+            <w14:solidFill>
+              <w14:srgbClr w14:val="333333"/>
+            </w14:solidFill>
+          </w14:textFill>
+        </w:rPr>
+        <w:t xml:space="preserve">  increment_build_number</w:t>
+      </w:r>
+    </w:p>
+    <w:p>
+      <w:pPr>
+        <w:pStyle w:val="По умолчанию"/>
+        <w:spacing w:before="0" w:line="240" w:lineRule="auto"/>
+        <w:rPr>
+          <w:rFonts w:ascii="Courier New" w:cs="Courier New" w:hAnsi="Courier New" w:eastAsia="Courier New"/>
+          <w:outline w:val="0"/>
+          <w:color w:val="333333"/>
+          <w:sz w:val="20"/>
+          <w:szCs w:val="20"/>
+          <w:shd w:val="clear" w:color="auto" w:fill="f7f7f7"/>
+          <w14:textFill>
+            <w14:solidFill>
+              <w14:srgbClr w14:val="333333"/>
+            </w14:solidFill>
+          </w14:textFill>
+        </w:rPr>
+      </w:pPr>
+      <w:r>
+        <w:rPr>
+          <w:rFonts w:ascii="Courier New" w:hAnsi="Courier New"/>
+          <w:outline w:val="0"/>
+          <w:color w:val="333333"/>
+          <w:sz w:val="20"/>
+          <w:szCs w:val="20"/>
+          <w:shd w:val="clear" w:color="auto" w:fill="f7f7f7"/>
+          <w:rtl w:val="0"/>
+          <w:lang w:val="en-US"/>
+          <w14:textFill>
+            <w14:solidFill>
+              <w14:srgbClr w14:val="333333"/>
+            </w14:solidFill>
+          </w14:textFill>
+        </w:rPr>
+        <w:t xml:space="preserve">  build_app</w:t>
+      </w:r>
+    </w:p>
+    <w:p>
+      <w:pPr>
+        <w:pStyle w:val="По умолчанию"/>
+        <w:spacing w:before="0" w:line="240" w:lineRule="auto"/>
+        <w:rPr>
+          <w:rFonts w:ascii="Courier New" w:cs="Courier New" w:hAnsi="Courier New" w:eastAsia="Courier New"/>
+          <w:outline w:val="0"/>
+          <w:color w:val="333333"/>
+          <w:sz w:val="20"/>
+          <w:szCs w:val="20"/>
+          <w:shd w:val="clear" w:color="auto" w:fill="f7f7f7"/>
+          <w14:textFill>
+            <w14:solidFill>
+              <w14:srgbClr w14:val="333333"/>
+            </w14:solidFill>
+          </w14:textFill>
+        </w:rPr>
+      </w:pPr>
+      <w:r>
+        <w:rPr>
+          <w:rFonts w:ascii="Courier New" w:hAnsi="Courier New"/>
+          <w:outline w:val="0"/>
+          <w:color w:val="333333"/>
+          <w:sz w:val="20"/>
+          <w:szCs w:val="20"/>
+          <w:shd w:val="clear" w:color="auto" w:fill="f7f7f7"/>
+          <w:rtl w:val="0"/>
+          <w:lang w:val="en-US"/>
+          <w14:textFill>
+            <w14:solidFill>
+              <w14:srgbClr w14:val="333333"/>
+            </w14:solidFill>
+          </w14:textFill>
+        </w:rPr>
+        <w:t xml:space="preserve">  upload_to_testflight</w:t>
+      </w:r>
+    </w:p>
+    <w:p>
+      <w:pPr>
+        <w:pStyle w:val="По умолчанию"/>
+        <w:spacing w:before="0" w:line="240" w:lineRule="auto"/>
+        <w:rPr>
+          <w:rFonts w:ascii="Courier New" w:cs="Courier New" w:hAnsi="Courier New" w:eastAsia="Courier New"/>
+          <w:outline w:val="0"/>
+          <w:color w:val="333333"/>
+          <w:sz w:val="20"/>
+          <w:szCs w:val="20"/>
+          <w:shd w:val="clear" w:color="auto" w:fill="f7f7f7"/>
+          <w14:textFill>
+            <w14:solidFill>
+              <w14:srgbClr w14:val="333333"/>
+            </w14:solidFill>
+          </w14:textFill>
+        </w:rPr>
+      </w:pPr>
+      <w:r>
+        <w:rPr>
+          <w:rFonts w:ascii="Courier New" w:hAnsi="Courier New"/>
+          <w:outline w:val="0"/>
+          <w:color w:val="a61d5d"/>
+          <w:sz w:val="20"/>
+          <w:szCs w:val="20"/>
+          <w:shd w:val="clear" w:color="auto" w:fill="f7f7f7"/>
+          <w:rtl w:val="0"/>
+          <w14:textFill>
+            <w14:solidFill>
+              <w14:srgbClr w14:val="A71D5D"/>
+            </w14:solidFill>
+          </w14:textFill>
+        </w:rPr>
+        <w:t>end</w:t>
+      </w:r>
+    </w:p>
+    <w:p>
+      <w:pPr>
+        <w:pStyle w:val="По умолчанию"/>
+        <w:spacing w:before="0" w:line="240" w:lineRule="auto"/>
+        <w:rPr>
+          <w:rFonts w:ascii="Courier New" w:cs="Courier New" w:hAnsi="Courier New" w:eastAsia="Courier New"/>
+          <w:outline w:val="0"/>
+          <w:color w:val="333333"/>
+          <w:sz w:val="20"/>
+          <w:szCs w:val="20"/>
+          <w:shd w:val="clear" w:color="auto" w:fill="f7f7f7"/>
+          <w14:textFill>
+            <w14:solidFill>
+              <w14:srgbClr w14:val="333333"/>
+            </w14:solidFill>
+          </w14:textFill>
+        </w:rPr>
+      </w:pPr>
+    </w:p>
+    <w:p>
+      <w:pPr>
+        <w:pStyle w:val="По умолчанию"/>
+        <w:spacing w:before="0" w:line="240" w:lineRule="auto"/>
+        <w:rPr>
+          <w:rFonts w:ascii="Courier New" w:cs="Courier New" w:hAnsi="Courier New" w:eastAsia="Courier New"/>
+          <w:outline w:val="0"/>
+          <w:color w:val="333333"/>
+          <w:sz w:val="20"/>
+          <w:szCs w:val="20"/>
+          <w:shd w:val="clear" w:color="auto" w:fill="f7f7f7"/>
+          <w14:textFill>
+            <w14:solidFill>
+              <w14:srgbClr w14:val="333333"/>
+            </w14:solidFill>
+          </w14:textFill>
+        </w:rPr>
+      </w:pPr>
+      <w:r>
+        <w:rPr>
+          <w:rFonts w:ascii="Courier New" w:hAnsi="Courier New"/>
+          <w:outline w:val="0"/>
+          <w:color w:val="333333"/>
+          <w:sz w:val="20"/>
+          <w:szCs w:val="20"/>
+          <w:shd w:val="clear" w:color="auto" w:fill="f7f7f7"/>
+          <w:rtl w:val="0"/>
+          <w:lang w:val="en-US"/>
+          <w14:textFill>
+            <w14:solidFill>
+              <w14:srgbClr w14:val="333333"/>
+            </w14:solidFill>
+          </w14:textFill>
+        </w:rPr>
+        <w:t xml:space="preserve">lane </w:t>
+      </w:r>
+      <w:r>
+        <w:rPr>
+          <w:rFonts w:ascii="Courier New" w:hAnsi="Courier New"/>
+          <w:outline w:val="0"/>
+          <w:color w:val="0085b2"/>
+          <w:sz w:val="20"/>
+          <w:szCs w:val="20"/>
+          <w:shd w:val="clear" w:color="auto" w:fill="f7f7f7"/>
+          <w:rtl w:val="0"/>
+          <w:lang w:val="en-US"/>
+          <w14:textFill>
+            <w14:solidFill>
+              <w14:srgbClr w14:val="0086B3"/>
+            </w14:solidFill>
+          </w14:textFill>
+        </w:rPr>
+        <w:t>:release</w:t>
+      </w:r>
+      <w:r>
+        <w:rPr>
+          <w:rFonts w:ascii="Courier New" w:hAnsi="Courier New"/>
+          <w:outline w:val="0"/>
+          <w:color w:val="333333"/>
+          <w:sz w:val="20"/>
+          <w:szCs w:val="20"/>
+          <w:shd w:val="clear" w:color="auto" w:fill="f7f7f7"/>
+          <w:rtl w:val="0"/>
+          <w14:textFill>
+            <w14:solidFill>
+              <w14:srgbClr w14:val="333333"/>
+            </w14:solidFill>
+          </w14:textFill>
+        </w:rPr>
+        <w:t xml:space="preserve"> </w:t>
+      </w:r>
+      <w:r>
+        <w:rPr>
+          <w:rFonts w:ascii="Courier New" w:hAnsi="Courier New"/>
+          <w:outline w:val="0"/>
+          <w:color w:val="a61d5d"/>
+          <w:sz w:val="20"/>
+          <w:szCs w:val="20"/>
+          <w:shd w:val="clear" w:color="auto" w:fill="f7f7f7"/>
+          <w:rtl w:val="0"/>
+          <w14:textFill>
+            <w14:solidFill>
+              <w14:srgbClr w14:val="A71D5D"/>
+            </w14:solidFill>
+          </w14:textFill>
+        </w:rPr>
+        <w:t>do</w:t>
+      </w:r>
+    </w:p>
+    <w:p>
+      <w:pPr>
+        <w:pStyle w:val="По умолчанию"/>
+        <w:spacing w:before="0" w:line="240" w:lineRule="auto"/>
+        <w:rPr>
+          <w:rFonts w:ascii="Courier New" w:cs="Courier New" w:hAnsi="Courier New" w:eastAsia="Courier New"/>
+          <w:outline w:val="0"/>
+          <w:color w:val="333333"/>
+          <w:sz w:val="20"/>
+          <w:szCs w:val="20"/>
+          <w:shd w:val="clear" w:color="auto" w:fill="f7f7f7"/>
+          <w14:textFill>
+            <w14:solidFill>
+              <w14:srgbClr w14:val="333333"/>
+            </w14:solidFill>
+          </w14:textFill>
+        </w:rPr>
+      </w:pPr>
+      <w:r>
+        <w:rPr>
+          <w:rFonts w:ascii="Courier New" w:hAnsi="Courier New"/>
+          <w:outline w:val="0"/>
+          <w:color w:val="333333"/>
+          <w:sz w:val="20"/>
+          <w:szCs w:val="20"/>
+          <w:shd w:val="clear" w:color="auto" w:fill="f7f7f7"/>
+          <w:rtl w:val="0"/>
+          <w:lang w:val="en-US"/>
+          <w14:textFill>
+            <w14:solidFill>
+              <w14:srgbClr w14:val="333333"/>
+            </w14:solidFill>
+          </w14:textFill>
+        </w:rPr>
+        <w:t xml:space="preserve">  capture_screenshots</w:t>
+      </w:r>
+    </w:p>
+    <w:p>
+      <w:pPr>
+        <w:pStyle w:val="По умолчанию"/>
+        <w:spacing w:before="0" w:line="240" w:lineRule="auto"/>
+        <w:rPr>
+          <w:rFonts w:ascii="Courier New" w:cs="Courier New" w:hAnsi="Courier New" w:eastAsia="Courier New"/>
+          <w:outline w:val="0"/>
+          <w:color w:val="333333"/>
+          <w:sz w:val="20"/>
+          <w:szCs w:val="20"/>
+          <w:shd w:val="clear" w:color="auto" w:fill="f7f7f7"/>
+          <w14:textFill>
+            <w14:solidFill>
+              <w14:srgbClr w14:val="333333"/>
+            </w14:solidFill>
+          </w14:textFill>
+        </w:rPr>
+      </w:pPr>
+      <w:r>
+        <w:rPr>
+          <w:rFonts w:ascii="Courier New" w:hAnsi="Courier New"/>
+          <w:outline w:val="0"/>
+          <w:color w:val="333333"/>
+          <w:sz w:val="20"/>
+          <w:szCs w:val="20"/>
+          <w:shd w:val="clear" w:color="auto" w:fill="f7f7f7"/>
+          <w:rtl w:val="0"/>
+          <w:lang w:val="en-US"/>
+          <w14:textFill>
+            <w14:solidFill>
+              <w14:srgbClr w14:val="333333"/>
+            </w14:solidFill>
+          </w14:textFill>
+        </w:rPr>
+        <w:t xml:space="preserve">  build_app</w:t>
+      </w:r>
+    </w:p>
+    <w:p>
+      <w:pPr>
+        <w:pStyle w:val="По умолчанию"/>
+        <w:spacing w:before="0" w:line="240" w:lineRule="auto"/>
+        <w:rPr>
+          <w:rFonts w:ascii="Courier New" w:cs="Courier New" w:hAnsi="Courier New" w:eastAsia="Courier New"/>
+          <w:i w:val="0"/>
+          <w:iCs w:val="0"/>
+          <w:outline w:val="0"/>
+          <w:color w:val="333333"/>
+          <w:sz w:val="20"/>
+          <w:szCs w:val="20"/>
+          <w:shd w:val="clear" w:color="auto" w:fill="f7f7f7"/>
+          <w14:textFill>
+            <w14:solidFill>
+              <w14:srgbClr w14:val="333333"/>
+            </w14:solidFill>
+          </w14:textFill>
+        </w:rPr>
+      </w:pPr>
+      <w:r>
+        <w:rPr>
+          <w:rFonts w:ascii="Courier New" w:hAnsi="Courier New"/>
+          <w:i w:val="0"/>
+          <w:iCs w:val="0"/>
+          <w:outline w:val="0"/>
+          <w:color w:val="333333"/>
+          <w:sz w:val="20"/>
+          <w:szCs w:val="20"/>
+          <w:shd w:val="clear" w:color="auto" w:fill="f7f7f7"/>
+          <w:rtl w:val="0"/>
+          <w:lang w:val="en-US"/>
+          <w14:textFill>
+            <w14:solidFill>
+              <w14:srgbClr w14:val="333333"/>
+            </w14:solidFill>
+          </w14:textFill>
+        </w:rPr>
+        <w:t xml:space="preserve">  upload_to_app_store       </w:t>
+      </w:r>
+      <w:r>
+        <w:rPr>
+          <w:rFonts w:ascii="Courier New" w:hAnsi="Courier New"/>
+          <w:i w:val="1"/>
+          <w:iCs w:val="1"/>
+          <w:outline w:val="0"/>
+          <w:color w:val="999987"/>
+          <w:sz w:val="20"/>
+          <w:szCs w:val="20"/>
+          <w:shd w:val="clear" w:color="auto" w:fill="f7f7f7"/>
+          <w:rtl w:val="0"/>
+          <w:lang w:val="en-US"/>
+          <w14:textFill>
+            <w14:solidFill>
+              <w14:srgbClr w14:val="999988"/>
+            </w14:solidFill>
+          </w14:textFill>
+        </w:rPr>
+        <w:t># Upload the screenshots and the binary to iTunes</w:t>
+      </w:r>
+    </w:p>
+    <w:p>
+      <w:pPr>
+        <w:pStyle w:val="По умолчанию"/>
+        <w:spacing w:before="0" w:line="240" w:lineRule="auto"/>
+        <w:rPr>
+          <w:rFonts w:ascii="Courier New" w:cs="Courier New" w:hAnsi="Courier New" w:eastAsia="Courier New"/>
+          <w:i w:val="0"/>
+          <w:iCs w:val="0"/>
+          <w:outline w:val="0"/>
+          <w:color w:val="333333"/>
+          <w:sz w:val="20"/>
+          <w:szCs w:val="20"/>
+          <w:shd w:val="clear" w:color="auto" w:fill="f7f7f7"/>
+          <w14:textFill>
+            <w14:solidFill>
+              <w14:srgbClr w14:val="333333"/>
+            </w14:solidFill>
+          </w14:textFill>
+        </w:rPr>
+      </w:pPr>
+      <w:r>
+        <w:rPr>
+          <w:rFonts w:ascii="Courier New" w:hAnsi="Courier New"/>
+          <w:i w:val="0"/>
+          <w:iCs w:val="0"/>
+          <w:outline w:val="0"/>
+          <w:color w:val="333333"/>
+          <w:sz w:val="20"/>
+          <w:szCs w:val="20"/>
+          <w:shd w:val="clear" w:color="auto" w:fill="f7f7f7"/>
+          <w:rtl w:val="0"/>
+          <w14:textFill>
+            <w14:solidFill>
+              <w14:srgbClr w14:val="333333"/>
+            </w14:solidFill>
+          </w14:textFill>
+        </w:rPr>
+        <w:t xml:space="preserve">  slack                     </w:t>
+      </w:r>
+      <w:r>
+        <w:rPr>
+          <w:rFonts w:ascii="Courier New" w:hAnsi="Courier New"/>
+          <w:i w:val="1"/>
+          <w:iCs w:val="1"/>
+          <w:outline w:val="0"/>
+          <w:color w:val="999987"/>
+          <w:sz w:val="20"/>
+          <w:szCs w:val="20"/>
+          <w:shd w:val="clear" w:color="auto" w:fill="f7f7f7"/>
+          <w:rtl w:val="0"/>
+          <w:lang w:val="en-US"/>
+          <w14:textFill>
+            <w14:solidFill>
+              <w14:srgbClr w14:val="999988"/>
+            </w14:solidFill>
+          </w14:textFill>
+        </w:rPr>
+        <w:t># Let your team-mates know the new version is live</w:t>
+      </w:r>
+    </w:p>
+    <w:p>
+      <w:pPr>
+        <w:pStyle w:val="По умолчанию"/>
+        <w:spacing w:before="0" w:line="240" w:lineRule="auto"/>
+        <w:rPr>
+          <w:rFonts w:ascii="Menlo Regular" w:cs="Menlo Regular" w:hAnsi="Menlo Regular" w:eastAsia="Menlo Regular"/>
+          <w:outline w:val="0"/>
+          <w:color w:val="a61d5d"/>
+          <w:sz w:val="28"/>
+          <w:szCs w:val="28"/>
+          <w:shd w:val="clear" w:color="auto" w:fill="f7f7f7"/>
+          <w14:textFill>
+            <w14:solidFill>
+              <w14:srgbClr w14:val="A71D5D"/>
+            </w14:solidFill>
+          </w14:textFill>
+        </w:rPr>
+      </w:pPr>
+      <w:r>
+        <w:rPr>
+          <w:rFonts w:ascii="Courier New" w:hAnsi="Courier New"/>
+          <w:outline w:val="0"/>
+          <w:color w:val="a61d5d"/>
+          <w:sz w:val="20"/>
+          <w:szCs w:val="20"/>
+          <w:shd w:val="clear" w:color="auto" w:fill="f7f7f7"/>
+          <w:rtl w:val="0"/>
+          <w14:textFill>
+            <w14:solidFill>
+              <w14:srgbClr w14:val="A71D5D"/>
+            </w14:solidFill>
+          </w14:textFill>
+        </w:rPr>
+        <w:t>end</w:t>
+      </w:r>
+      <w:r>
+        <w:rPr>
+          <w:rFonts w:ascii="Menlo Regular" w:hAnsi="Menlo Regular"/>
+          <w:outline w:val="0"/>
+          <w:color w:val="a61d5d"/>
+          <w:sz w:val="28"/>
+          <w:szCs w:val="28"/>
+          <w:shd w:val="clear" w:color="auto" w:fill="f7f7f7"/>
+          <w:rtl w:val="0"/>
+          <w:lang w:val="ru-RU"/>
+          <w14:textFill>
+            <w14:solidFill>
+              <w14:srgbClr w14:val="A71D5D"/>
+            </w14:solidFill>
+          </w14:textFill>
+        </w:rPr>
+        <w:t xml:space="preserve"> </w:t>
+      </w:r>
+    </w:p>
+    <w:p>
+      <w:pPr>
+        <w:pStyle w:val="Основной текст"/>
+      </w:pPr>
+    </w:p>
+    <w:p>
+      <w:pPr>
+        <w:pStyle w:val="Основной текст"/>
+      </w:pPr>
+    </w:p>
+    <w:p>
+      <w:pPr>
+        <w:pStyle w:val="Рубрика 2"/>
+      </w:pPr>
+      <w:r>
+        <w:rPr>
+          <w:rtl w:val="0"/>
+          <w:lang w:val="en-US"/>
+        </w:rPr>
+        <w:t>Keys</w:t>
+      </w:r>
+    </w:p>
+    <w:p>
+      <w:pPr>
+        <w:pStyle w:val="Рубрика 3"/>
+      </w:pPr>
+      <w:r>
+        <w:rPr>
+          <w:rtl w:val="0"/>
+          <w:lang w:val="en-US"/>
+        </w:rPr>
+        <w:t>Local keys</w:t>
+      </w:r>
+    </w:p>
+    <w:p>
+      <w:pPr>
+        <w:pStyle w:val="Основной текст"/>
+      </w:pPr>
+      <w:r>
+        <w:rPr>
+          <w:rtl w:val="0"/>
+          <w:lang w:val="en-US"/>
+        </w:rPr>
+        <w:t>ValueKey(</w:t>
+      </w:r>
+      <w:r>
+        <w:rPr>
+          <w:rtl w:val="0"/>
+          <w:lang w:val="en-US"/>
+        </w:rPr>
+        <w:t>‘</w:t>
+      </w:r>
+      <w:r>
+        <w:rPr>
+          <w:rtl w:val="0"/>
+          <w:lang w:val="en-US"/>
+        </w:rPr>
+        <w:t>textStringKey</w:t>
+      </w:r>
+      <w:r>
+        <w:rPr>
+          <w:rtl w:val="0"/>
+          <w:lang w:val="en-US"/>
+        </w:rPr>
+        <w:t>’</w:t>
+      </w:r>
+      <w:r>
+        <w:rPr>
+          <w:rtl w:val="0"/>
+          <w:lang w:val="en-US"/>
+        </w:rPr>
+        <w:t>)</w:t>
       </w:r>
       <w:r>
         <w:br w:type="textWrapping"/>
@@ -1517,7 +2992,31 @@
           <w:rtl w:val="0"/>
           <w:lang w:val="en-US"/>
         </w:rPr>
-        <w:t>D</w:t>
+        <w:t>ObjectKey(MutableRectangle(1,2,3,4))</w:t>
+      </w:r>
+    </w:p>
+    <w:p>
+      <w:pPr>
+        <w:pStyle w:val="Основной текст"/>
+      </w:pPr>
+      <w:r>
+        <w:rPr>
+          <w:rtl w:val="0"/>
+          <w:lang w:val="en-US"/>
+        </w:rPr>
+        <w:t>UniqueKey()</w:t>
+      </w:r>
+    </w:p>
+    <w:p>
+      <w:pPr>
+        <w:pStyle w:val="Основной текст"/>
+      </w:pPr>
+      <w:r>
+        <w:rPr>
+          <w:rtl w:val="0"/>
+          <w:lang w:val="en-US"/>
+        </w:rPr>
+        <w:t>PageStorageKey(scrollLocation)</w:t>
       </w:r>
       <w:r>
         <w:br w:type="textWrapping"/>
@@ -1525,30 +3024,357 @@
     </w:p>
     <w:p>
       <w:pPr>
-        <w:pStyle w:val="Основной текст B"/>
-      </w:pPr>
-      <w:r>
-        <w:rPr>
-          <w:rtl w:val="0"/>
-          <w:lang w:val="en-US"/>
-        </w:rPr>
-        <w:t>Android specific Background services</w:t>
-      </w:r>
-      <w:r>
-        <w:br w:type="textWrapping"/>
-      </w:r>
-    </w:p>
-    <w:p>
-      <w:pPr>
-        <w:pStyle w:val="Основной текст B"/>
-      </w:pPr>
-      <w:r>
-        <w:rPr>
-          <w:rtl w:val="0"/>
-          <w:lang w:val="en-US"/>
-        </w:rPr>
-        <w:t>GO -&gt; Goroutine</w:t>
-      </w:r>
+        <w:pStyle w:val="Рубрика 3"/>
+      </w:pPr>
+      <w:r>
+        <w:rPr>
+          <w:rtl w:val="0"/>
+          <w:lang w:val="en-US"/>
+        </w:rPr>
+        <w:t>Global Key</w:t>
+      </w:r>
+    </w:p>
+    <w:p>
+      <w:pPr>
+        <w:pStyle w:val="Основной текст C"/>
+      </w:pPr>
+      <w:r>
+        <w:rPr>
+          <w:rtl w:val="0"/>
+          <w:lang w:val="en-US"/>
+        </w:rPr>
+        <w:t>GlobalKey()</w:t>
+      </w:r>
+    </w:p>
+    <w:p>
+      <w:pPr>
+        <w:pStyle w:val="Основной текст C"/>
+      </w:pPr>
+    </w:p>
+    <w:p>
+      <w:pPr>
+        <w:pStyle w:val="Рубрика 3"/>
+      </w:pPr>
+      <w:r>
+        <w:rPr>
+          <w:rtl w:val="0"/>
+          <w:lang w:val="en-US"/>
+        </w:rPr>
+        <w:t>Stream</w:t>
+      </w:r>
+    </w:p>
+    <w:p>
+      <w:pPr>
+        <w:pStyle w:val="Основной текст"/>
+      </w:pPr>
+      <w:r>
+        <w:rPr>
+          <w:rtl w:val="0"/>
+          <w:lang w:val="en-US"/>
+        </w:rPr>
+        <w:t>BroadCast</w:t>
+      </w:r>
+    </w:p>
+    <w:p>
+      <w:pPr>
+        <w:pStyle w:val="Основной текст C"/>
+      </w:pPr>
+      <w:r>
+        <w:rPr>
+          <w:rtl w:val="0"/>
+          <w:lang w:val="en-US"/>
+        </w:rPr>
+        <w:t>Single subscription</w:t>
+      </w:r>
+    </w:p>
+    <w:p>
+      <w:pPr>
+        <w:pStyle w:val="Основной текст C"/>
+      </w:pPr>
+    </w:p>
+    <w:p>
+      <w:pPr>
+        <w:pStyle w:val="Рубрика 3"/>
+      </w:pPr>
+      <w:r>
+        <w:rPr>
+          <w:rtl w:val="0"/>
+          <w:lang w:val="en-US"/>
+        </w:rPr>
+        <w:t>Mixin</w:t>
+      </w:r>
+    </w:p>
+    <w:p>
+      <w:pPr>
+        <w:pStyle w:val="Основной текст C"/>
+      </w:pPr>
+    </w:p>
+    <w:p>
+      <w:pPr>
+        <w:pStyle w:val="Рубрика 3"/>
+      </w:pPr>
+      <w:r>
+        <w:rPr>
+          <w:rtl w:val="0"/>
+          <w:lang w:val="en-US"/>
+        </w:rPr>
+        <w:t>Build type</w:t>
+      </w:r>
+    </w:p>
+    <w:p>
+      <w:pPr>
+        <w:pStyle w:val="Основной текст C"/>
+      </w:pPr>
+      <w:r>
+        <w:rPr>
+          <w:rtl w:val="0"/>
+          <w:lang w:val="en-US"/>
+        </w:rPr>
+        <w:t xml:space="preserve">Profile - </w:t>
+      </w:r>
+      <w:r>
+        <w:rPr>
+          <w:rtl w:val="0"/>
+          <w:lang w:val="ru-RU"/>
+        </w:rPr>
+        <w:t xml:space="preserve">показывает графически </w:t>
+      </w:r>
+    </w:p>
+    <w:p>
+      <w:pPr>
+        <w:pStyle w:val="Основной текст C"/>
+      </w:pPr>
+      <w:r>
+        <w:rPr>
+          <w:rtl w:val="0"/>
+          <w:lang w:val="en-US"/>
+        </w:rPr>
+        <w:t xml:space="preserve">Debug </w:t>
+      </w:r>
+      <w:r>
+        <w:rPr>
+          <w:rtl w:val="0"/>
+          <w:lang w:val="ru-RU"/>
+        </w:rPr>
+        <w:t xml:space="preserve">- </w:t>
+      </w:r>
+      <w:r>
+        <w:rPr>
+          <w:rtl w:val="0"/>
+          <w:lang w:val="ru-RU"/>
+        </w:rPr>
+        <w:t xml:space="preserve">сборка с </w:t>
+      </w:r>
+      <w:r>
+        <w:rPr>
+          <w:rtl w:val="0"/>
+          <w:lang w:val="en-US"/>
+        </w:rPr>
+        <w:t>flutter virtual machine</w:t>
+      </w:r>
+    </w:p>
+    <w:p>
+      <w:pPr>
+        <w:pStyle w:val="Основной текст C"/>
+      </w:pPr>
+      <w:r>
+        <w:rPr>
+          <w:rtl w:val="0"/>
+          <w:lang w:val="en-US"/>
+        </w:rPr>
+        <w:t>Release</w:t>
+      </w:r>
+      <w:r>
+        <w:rPr>
+          <w:rtl w:val="0"/>
+          <w:lang w:val="ru-RU"/>
+        </w:rPr>
+        <w:t xml:space="preserve"> - </w:t>
+      </w:r>
+      <w:r>
+        <w:rPr>
+          <w:rtl w:val="0"/>
+          <w:lang w:val="ru-RU"/>
+        </w:rPr>
+        <w:t>релизная сборка</w:t>
+      </w:r>
+    </w:p>
+    <w:p>
+      <w:pPr>
+        <w:pStyle w:val="Основной текст C"/>
+      </w:pPr>
+    </w:p>
+    <w:p>
+      <w:pPr>
+        <w:pStyle w:val="Рубрика 3"/>
+      </w:pPr>
+      <w:r>
+        <w:rPr>
+          <w:rtl w:val="0"/>
+          <w:lang w:val="en-US"/>
+        </w:rPr>
+        <w:t>Tests</w:t>
+      </w:r>
+    </w:p>
+    <w:p>
+      <w:pPr>
+        <w:pStyle w:val="Основной текст C"/>
+      </w:pPr>
+      <w:r>
+        <w:rPr>
+          <w:rtl w:val="0"/>
+          <w:lang w:val="en-US"/>
+        </w:rPr>
+        <w:t>Golden tests - screenshots???</w:t>
+      </w:r>
+    </w:p>
+    <w:p>
+      <w:pPr>
+        <w:pStyle w:val="Основной текст C"/>
+      </w:pPr>
+      <w:r>
+        <w:rPr>
+          <w:rtl w:val="0"/>
+          <w:lang w:val="en-US"/>
+        </w:rPr>
+        <w:t xml:space="preserve">Unit - </w:t>
+      </w:r>
+    </w:p>
+    <w:p>
+      <w:pPr>
+        <w:pStyle w:val="Основной текст C"/>
+      </w:pPr>
+      <w:r>
+        <w:rPr>
+          <w:rtl w:val="0"/>
+          <w:lang w:val="en-US"/>
+        </w:rPr>
+        <w:t xml:space="preserve">Widgets - </w:t>
+      </w:r>
+    </w:p>
+    <w:p>
+      <w:pPr>
+        <w:pStyle w:val="Основной текст C"/>
+      </w:pPr>
+      <w:r>
+        <w:rPr>
+          <w:rtl w:val="0"/>
+          <w:lang w:val="en-US"/>
+        </w:rPr>
+        <w:t xml:space="preserve">Integration - </w:t>
+      </w:r>
+    </w:p>
+    <w:p>
+      <w:pPr>
+        <w:pStyle w:val="Основной текст C"/>
+      </w:pPr>
+    </w:p>
+    <w:p>
+      <w:pPr>
+        <w:pStyle w:val="Основной текст C"/>
+      </w:pPr>
+    </w:p>
+    <w:p>
+      <w:pPr>
+        <w:pStyle w:val="Рубрика 2"/>
+      </w:pPr>
+      <w:r>
+        <w:rPr>
+          <w:rtl w:val="0"/>
+          <w:lang w:val="en-US"/>
+        </w:rPr>
+        <w:t>DBs</w:t>
+      </w:r>
+    </w:p>
+    <w:p>
+      <w:pPr>
+        <w:pStyle w:val="Рубрика 3"/>
+      </w:pPr>
+      <w:r>
+        <w:rPr>
+          <w:rtl w:val="0"/>
+          <w:lang w:val="en-US"/>
+        </w:rPr>
+        <w:t>Hive</w:t>
+      </w:r>
+    </w:p>
+    <w:p>
+      <w:pPr>
+        <w:pStyle w:val="Основной текст C"/>
+      </w:pPr>
+      <w:r>
+        <w:rPr>
+          <w:rtl w:val="0"/>
+          <w:lang w:val="en-US"/>
+        </w:rPr>
+        <w:t>Klsdjflksdjf</w:t>
+      </w:r>
+    </w:p>
+    <w:p>
+      <w:pPr>
+        <w:pStyle w:val="Основной текст C"/>
+      </w:pPr>
+    </w:p>
+    <w:p>
+      <w:pPr>
+        <w:pStyle w:val="Рубрика 3"/>
+      </w:pPr>
+      <w:r>
+        <w:rPr>
+          <w:rtl w:val="0"/>
+          <w:lang w:val="en-US"/>
+        </w:rPr>
+        <w:t>SQLite</w:t>
+      </w:r>
+    </w:p>
+    <w:p>
+      <w:pPr>
+        <w:pStyle w:val="Основной текст C"/>
+      </w:pPr>
+    </w:p>
+    <w:p>
+      <w:pPr>
+        <w:pStyle w:val="Основной текст C"/>
+      </w:pPr>
+      <w:r>
+        <w:rPr>
+          <w:rtl w:val="0"/>
+        </w:rPr>
+        <w:t>Story board</w:t>
+      </w:r>
+    </w:p>
+    <w:p>
+      <w:pPr>
+        <w:pStyle w:val="Основной текст C"/>
+      </w:pPr>
+    </w:p>
+    <w:p>
+      <w:pPr>
+        <w:pStyle w:val="Рубрика 3"/>
+      </w:pPr>
+      <w:r>
+        <w:rPr>
+          <w:rtl w:val="0"/>
+        </w:rPr>
+        <w:t>Методы оптимизации приложения</w:t>
+      </w:r>
+    </w:p>
+    <w:p>
+      <w:pPr>
+        <w:pStyle w:val="Основной текст C"/>
+      </w:pPr>
+      <w:r>
+        <w:rPr>
+          <w:rtl w:val="0"/>
+        </w:rPr>
+        <w:t xml:space="preserve">const, final, isolate, </w:t>
+      </w:r>
+    </w:p>
+    <w:p>
+      <w:pPr>
+        <w:pStyle w:val="Основной текст C"/>
+      </w:pPr>
+      <w:r/>
     </w:p>
     <w:sectPr>
       <w:headerReference w:type="default" r:id="rId11"/>
@@ -2280,7 +4106,7 @@
   </w:style>
   <w:style w:type="paragraph" w:styleId="Рубрика 2">
     <w:name w:val="Рубрика 2"/>
-    <w:next w:val="Основной текст"/>
+    <w:next w:val="Основной текст C"/>
     <w:pPr>
       <w:keepNext w:val="1"/>
       <w:keepLines w:val="0"/>
@@ -2311,12 +4137,13 @@
       <w:position w:val="0"/>
       <w:sz w:val="32"/>
       <w:szCs w:val="32"/>
-      <w:u w:val="none"/>
+      <w:u w:val="none" w:color="000000"/>
       <w:shd w:val="nil" w:color="auto" w:fill="auto"/>
       <w:vertAlign w:val="baseline"/>
       <w:lang w:val="en-US"/>
-      <w14:textOutline>
+      <w14:textOutline w14:w="12700" w14:cap="flat">
         <w14:noFill/>
+        <w14:miter w14:lim="400000"/>
       </w14:textOutline>
       <w14:textFill>
         <w14:solidFill>
@@ -2324,6 +4151,116 @@
         </w14:solidFill>
       </w14:textFill>
     </w:rPr>
+  </w:style>
+  <w:style w:type="paragraph" w:styleId="Основной текст C">
+    <w:name w:val="Основной текст C"/>
+    <w:next w:val="Основной текст C"/>
+    <w:pPr>
+      <w:keepNext w:val="0"/>
+      <w:keepLines w:val="0"/>
+      <w:pageBreakBefore w:val="0"/>
+      <w:widowControl w:val="1"/>
+      <w:shd w:val="clear" w:color="auto" w:fill="auto"/>
+      <w:suppressAutoHyphens w:val="0"/>
+      <w:bidi w:val="0"/>
+      <w:spacing w:before="0" w:after="0" w:line="240" w:lineRule="auto"/>
+      <w:ind w:left="0" w:right="0" w:firstLine="0"/>
+      <w:jc w:val="left"/>
+      <w:outlineLvl w:val="9"/>
+    </w:pPr>
+    <w:rPr>
+      <w:rFonts w:ascii="Times New Roman" w:cs="Arial Unicode MS" w:hAnsi="Times New Roman" w:eastAsia="Arial Unicode MS"/>
+      <w:b w:val="0"/>
+      <w:bCs w:val="0"/>
+      <w:i w:val="0"/>
+      <w:iCs w:val="0"/>
+      <w:caps w:val="0"/>
+      <w:smallCaps w:val="0"/>
+      <w:strike w:val="0"/>
+      <w:dstrike w:val="0"/>
+      <w:outline w:val="0"/>
+      <w:color w:val="000000"/>
+      <w:spacing w:val="0"/>
+      <w:kern w:val="0"/>
+      <w:position w:val="0"/>
+      <w:sz w:val="24"/>
+      <w:szCs w:val="24"/>
+      <w:u w:val="none" w:color="000000"/>
+      <w:shd w:val="nil" w:color="auto" w:fill="auto"/>
+      <w:vertAlign w:val="baseline"/>
+      <w:lang w:val="en-US"/>
+      <w14:textOutline w14:w="12700" w14:cap="flat">
+        <w14:noFill/>
+        <w14:miter w14:lim="400000"/>
+      </w14:textOutline>
+      <w14:textFill>
+        <w14:solidFill>
+          <w14:srgbClr w14:val="000000"/>
+        </w14:solidFill>
+      </w14:textFill>
+    </w:rPr>
+  </w:style>
+  <w:style w:type="paragraph" w:styleId="Рубрика 3">
+    <w:name w:val="Рубрика 3"/>
+    <w:next w:val="Основной текст C"/>
+    <w:pPr>
+      <w:keepNext w:val="1"/>
+      <w:keepLines w:val="0"/>
+      <w:pageBreakBefore w:val="0"/>
+      <w:widowControl w:val="1"/>
+      <w:pBdr>
+        <w:top w:val="single" w:color="515151" w:sz="4" w:space="0" w:shadow="0" w:frame="0"/>
+        <w:left w:val="nil"/>
+        <w:bottom w:val="nil"/>
+        <w:right w:val="nil"/>
+      </w:pBdr>
+      <w:shd w:val="clear" w:color="auto" w:fill="auto"/>
+      <w:suppressAutoHyphens w:val="0"/>
+      <w:bidi w:val="0"/>
+      <w:spacing w:before="360" w:after="40" w:line="288" w:lineRule="auto"/>
+      <w:ind w:left="0" w:right="0" w:firstLine="0"/>
+      <w:jc w:val="left"/>
+      <w:outlineLvl w:val="0"/>
+    </w:pPr>
+    <w:rPr>
+      <w:rFonts w:ascii="Helvetica Neue" w:cs="Arial Unicode MS" w:hAnsi="Helvetica Neue" w:eastAsia="Arial Unicode MS" w:hint="default"/>
+      <w:b w:val="0"/>
+      <w:bCs w:val="0"/>
+      <w:i w:val="0"/>
+      <w:iCs w:val="0"/>
+      <w:caps w:val="0"/>
+      <w:smallCaps w:val="0"/>
+      <w:strike w:val="0"/>
+      <w:dstrike w:val="0"/>
+      <w:outline w:val="0"/>
+      <w:color w:val="000000"/>
+      <w:spacing w:val="5"/>
+      <w:kern w:val="0"/>
+      <w:position w:val="0"/>
+      <w:sz w:val="28"/>
+      <w:szCs w:val="28"/>
+      <w:u w:val="none" w:color="000000"/>
+      <w:shd w:val="nil" w:color="auto" w:fill="auto"/>
+      <w:vertAlign w:val="baseline"/>
+      <w:lang w:val="ru-RU"/>
+      <w14:textOutline w14:w="12700" w14:cap="flat">
+        <w14:noFill/>
+        <w14:miter w14:lim="400000"/>
+      </w14:textOutline>
+      <w14:textFill>
+        <w14:solidFill>
+          <w14:srgbClr w14:val="000000"/>
+        </w14:solidFill>
+      </w14:textFill>
+    </w:rPr>
+  </w:style>
+  <w:style w:type="numbering" w:styleId="Пункты">
+    <w:name w:val="Пункты"/>
+    <w:pPr>
+      <w:numPr>
+        <w:numId w:val="1"/>
+      </w:numPr>
+    </w:pPr>
   </w:style>
   <w:style w:type="paragraph" w:styleId="Основной текст">
     <w:name w:val="Основной текст"/>
@@ -2371,67 +4308,6 @@
         </w14:solidFill>
       </w14:textFill>
     </w:rPr>
-  </w:style>
-  <w:style w:type="paragraph" w:styleId="Рубрика 3">
-    <w:name w:val="Рубрика 3"/>
-    <w:next w:val="Основной текст"/>
-    <w:pPr>
-      <w:keepNext w:val="1"/>
-      <w:keepLines w:val="0"/>
-      <w:pageBreakBefore w:val="0"/>
-      <w:widowControl w:val="1"/>
-      <w:pBdr>
-        <w:top w:val="single" w:color="515151" w:sz="4" w:space="0" w:shadow="0" w:frame="0"/>
-        <w:left w:val="nil"/>
-        <w:bottom w:val="nil"/>
-        <w:right w:val="nil"/>
-      </w:pBdr>
-      <w:shd w:val="clear" w:color="auto" w:fill="auto"/>
-      <w:suppressAutoHyphens w:val="0"/>
-      <w:bidi w:val="0"/>
-      <w:spacing w:before="360" w:after="40" w:line="288" w:lineRule="auto"/>
-      <w:ind w:left="0" w:right="0" w:firstLine="0"/>
-      <w:jc w:val="left"/>
-      <w:outlineLvl w:val="0"/>
-    </w:pPr>
-    <w:rPr>
-      <w:rFonts w:ascii="Helvetica Neue" w:cs="Arial Unicode MS" w:hAnsi="Helvetica Neue" w:eastAsia="Arial Unicode MS" w:hint="default"/>
-      <w:b w:val="0"/>
-      <w:bCs w:val="0"/>
-      <w:i w:val="0"/>
-      <w:iCs w:val="0"/>
-      <w:caps w:val="0"/>
-      <w:smallCaps w:val="0"/>
-      <w:strike w:val="0"/>
-      <w:dstrike w:val="0"/>
-      <w:outline w:val="0"/>
-      <w:color w:val="000000"/>
-      <w:spacing w:val="5"/>
-      <w:kern w:val="0"/>
-      <w:position w:val="0"/>
-      <w:sz w:val="28"/>
-      <w:szCs w:val="28"/>
-      <w:u w:val="none"/>
-      <w:shd w:val="nil" w:color="auto" w:fill="auto"/>
-      <w:vertAlign w:val="baseline"/>
-      <w:lang w:val="ru-RU"/>
-      <w14:textOutline>
-        <w14:noFill/>
-      </w14:textOutline>
-      <w14:textFill>
-        <w14:solidFill>
-          <w14:srgbClr w14:val="000000"/>
-        </w14:solidFill>
-      </w14:textFill>
-    </w:rPr>
-  </w:style>
-  <w:style w:type="numbering" w:styleId="Пункты">
-    <w:name w:val="Пункты"/>
-    <w:pPr>
-      <w:numPr>
-        <w:numId w:val="1"/>
-      </w:numPr>
-    </w:pPr>
   </w:style>
 </w:styles>
 </file>

</xml_diff>